<commit_message>
Some additions to documentation: noise, talk on neural networks. Much more to come.
</commit_message>
<xml_diff>
--- a/DSP Report.docx
+++ b/DSP Report.docx
@@ -1,6 +1,6 @@
 
 <file path=word/document.xml><?xml version="1.0" encoding="utf-8"?>
-<w:document xmlns:ve="http://schemas.openxmlformats.org/markup-compatibility/2006" xmlns:o="urn:schemas-microsoft-com:office:office" xmlns:r="http://schemas.openxmlformats.org/officeDocument/2006/relationships" xmlns:m="http://schemas.openxmlformats.org/officeDocument/2006/math" xmlns:v="urn:schemas-microsoft-com:vml" xmlns:wp="http://schemas.openxmlformats.org/drawingml/2006/wordprocessingDrawing" xmlns:w10="urn:schemas-microsoft-com:office:word" xmlns:w="http://schemas.openxmlformats.org/wordprocessingml/2006/main" xmlns:wne="http://schemas.microsoft.com/office/word/2006/wordml">
+<w:document xmlns:wpc="http://schemas.microsoft.com/office/word/2010/wordprocessingCanvas" xmlns:mc="http://schemas.openxmlformats.org/markup-compatibility/2006" xmlns:o="urn:schemas-microsoft-com:office:office" xmlns:r="http://schemas.openxmlformats.org/officeDocument/2006/relationships" xmlns:m="http://schemas.openxmlformats.org/officeDocument/2006/math" xmlns:v="urn:schemas-microsoft-com:vml" xmlns:wp14="http://schemas.microsoft.com/office/word/2010/wordprocessingDrawing" xmlns:wp="http://schemas.openxmlformats.org/drawingml/2006/wordprocessingDrawing" xmlns:w10="urn:schemas-microsoft-com:office:word" xmlns:w="http://schemas.openxmlformats.org/wordprocessingml/2006/main" xmlns:w14="http://schemas.microsoft.com/office/word/2010/wordml" xmlns:wpg="http://schemas.microsoft.com/office/word/2010/wordprocessingGroup" xmlns:wpi="http://schemas.microsoft.com/office/word/2010/wordprocessingInk" xmlns:wne="http://schemas.microsoft.com/office/word/2006/wordml" xmlns:wps="http://schemas.microsoft.com/office/word/2010/wordprocessingShape" mc:Ignorable="w14 wp14">
   <w:background w:color="FFFFFF"/>
   <w:body>
     <w:p>
@@ -86,24 +86,38 @@
           <w:sz w:val="24"/>
           <w:szCs w:val="24"/>
         </w:rPr>
-        <w:t xml:space="preserve">Ernest </w:t>
-      </w:r>
-      <w:proofErr w:type="spellStart"/>
+        <w:t>Ernest Ca</w:t>
+      </w:r>
       <w:r>
         <w:rPr>
           <w:rFonts w:eastAsia="SimSun"/>
           <w:sz w:val="24"/>
           <w:szCs w:val="24"/>
         </w:rPr>
-        <w:t>Carroza</w:t>
-      </w:r>
-      <w:proofErr w:type="spellEnd"/>
+        <w:t>roz</w:t>
+      </w:r>
       <w:r>
         <w:rPr>
           <w:rFonts w:eastAsia="SimSun"/>
           <w:sz w:val="24"/>
           <w:szCs w:val="24"/>
         </w:rPr>
+        <w:t>z</w:t>
+      </w:r>
+      <w:r>
+        <w:rPr>
+          <w:rFonts w:eastAsia="SimSun"/>
+          <w:sz w:val="24"/>
+          <w:szCs w:val="24"/>
+        </w:rPr>
+        <w:t>a</w:t>
+      </w:r>
+      <w:r>
+        <w:rPr>
+          <w:rFonts w:eastAsia="SimSun"/>
+          <w:sz w:val="24"/>
+          <w:szCs w:val="24"/>
+        </w:rPr>
         <w:t xml:space="preserve">, </w:t>
       </w:r>
       <w:r>
@@ -168,7 +182,7 @@
           <w:szCs w:val="24"/>
         </w:rPr>
       </w:pPr>
-      <w:hyperlink r:id="rId7" w:history="1">
+      <w:hyperlink r:id="rId8" w:history="1">
         <w:r>
           <w:rPr>
             <w:rStyle w:val="Hyperlink"/>
@@ -192,7 +206,7 @@
           <w:szCs w:val="24"/>
         </w:rPr>
       </w:pPr>
-      <w:hyperlink r:id="rId8" w:history="1">
+      <w:hyperlink r:id="rId9" w:history="1">
         <w:r>
           <w:rPr>
             <w:rStyle w:val="Hyperlink"/>
@@ -439,16 +453,8 @@
         <w:rPr>
           <w:szCs w:val="24"/>
         </w:rPr>
-        <w:t xml:space="preserve">, and this process is called </w:t>
-      </w:r>
-      <w:proofErr w:type="spellStart"/>
-      <w:r>
-        <w:rPr>
-          <w:szCs w:val="24"/>
-        </w:rPr>
-        <w:t>crispening</w:t>
-      </w:r>
-      <w:proofErr w:type="spellEnd"/>
+        <w:t>, and this process is called crispening</w:t>
+      </w:r>
       <w:r>
         <w:rPr>
           <w:szCs w:val="24"/>
@@ -813,61 +819,20 @@
           <w:i/>
           <w:sz w:val="24"/>
         </w:rPr>
-        <w:t>I(</w:t>
-      </w:r>
-      <w:proofErr w:type="spellStart"/>
+        <w:t xml:space="preserve">I(c,r) </w:t>
+      </w:r>
+      <w:r>
+        <w:rPr>
+          <w:sz w:val="24"/>
+        </w:rPr>
+        <w:t xml:space="preserve">represents the image intensity at pixel </w:t>
+      </w:r>
       <w:r>
         <w:rPr>
           <w:i/>
           <w:sz w:val="24"/>
         </w:rPr>
-        <w:t>c</w:t>
-      </w:r>
-      <w:proofErr w:type="gramStart"/>
-      <w:r>
-        <w:rPr>
-          <w:i/>
-          <w:sz w:val="24"/>
-        </w:rPr>
-        <w:t>,r</w:t>
-      </w:r>
-      <w:proofErr w:type="spellEnd"/>
-      <w:proofErr w:type="gramEnd"/>
-      <w:r>
-        <w:rPr>
-          <w:i/>
-          <w:sz w:val="24"/>
-        </w:rPr>
-        <w:t xml:space="preserve">) </w:t>
-      </w:r>
-      <w:r>
-        <w:rPr>
-          <w:sz w:val="24"/>
-        </w:rPr>
-        <w:t xml:space="preserve">represents the image intensity at pixel </w:t>
-      </w:r>
-      <w:r>
-        <w:rPr>
-          <w:i/>
-          <w:sz w:val="24"/>
-        </w:rPr>
-        <w:t>(</w:t>
-      </w:r>
-      <w:proofErr w:type="spellStart"/>
-      <w:r>
-        <w:rPr>
-          <w:i/>
-          <w:sz w:val="24"/>
-        </w:rPr>
-        <w:t>c,r</w:t>
-      </w:r>
-      <w:proofErr w:type="spellEnd"/>
-      <w:r>
-        <w:rPr>
-          <w:i/>
-          <w:sz w:val="24"/>
-        </w:rPr>
-        <w:t>)</w:t>
+        <w:t>(c,r)</w:t>
       </w:r>
       <w:r>
         <w:rPr>
@@ -1078,21 +1043,12 @@
           <w:szCs w:val="24"/>
         </w:rPr>
       </w:pPr>
-      <w:proofErr w:type="gramStart"/>
-      <w:r>
-        <w:rPr>
-          <w:sz w:val="24"/>
-          <w:szCs w:val="24"/>
-        </w:rPr>
-        <w:t>where</w:t>
-      </w:r>
-      <w:proofErr w:type="gramEnd"/>
-      <w:r>
-        <w:rPr>
-          <w:sz w:val="24"/>
-          <w:szCs w:val="24"/>
-        </w:rPr>
-        <w:t xml:space="preserve"> the partial derivatives are numerically approximated,</w:t>
+      <w:r>
+        <w:rPr>
+          <w:sz w:val="24"/>
+          <w:szCs w:val="24"/>
+        </w:rPr>
+        <w:t>where the partial derivatives are numerically approximated,</w:t>
       </w:r>
     </w:p>
     <w:p>
@@ -1347,15 +1303,7 @@
                 <w:sz w:val="28"/>
                 <w:szCs w:val="28"/>
               </w:rPr>
-              <m:t>∂</m:t>
-            </m:r>
-            <m:r>
-              <w:rPr>
-                <w:rFonts w:ascii="Cambria Math" w:hAnsi="Cambria Math"/>
-                <w:sz w:val="28"/>
-                <w:szCs w:val="28"/>
-              </w:rPr>
-              <m:t>r</m:t>
+              <m:t>∂r</m:t>
             </m:r>
           </m:den>
         </m:f>
@@ -1385,15 +1333,7 @@
                 <w:sz w:val="28"/>
                 <w:szCs w:val="28"/>
               </w:rPr>
-              <m:t>c, r</m:t>
-            </m:r>
-            <m:r>
-              <w:rPr>
-                <w:rFonts w:ascii="Cambria Math" w:hAnsi="Cambria Math"/>
-                <w:sz w:val="28"/>
-                <w:szCs w:val="28"/>
-              </w:rPr>
-              <m:t>+1</m:t>
+              <m:t>c, r+1</m:t>
             </m:r>
           </m:e>
         </m:d>
@@ -1454,7 +1394,6 @@
         </w:rPr>
         <w:t xml:space="preserve">Where </w:t>
       </w:r>
-      <w:proofErr w:type="spellStart"/>
       <w:r>
         <w:rPr>
           <w:i/>
@@ -1470,7 +1409,6 @@
         </w:rPr>
         <w:t>x</w:t>
       </w:r>
-      <w:proofErr w:type="spellEnd"/>
       <w:r>
         <w:rPr>
           <w:i/>
@@ -1482,14 +1420,7 @@
         <w:rPr>
           <w:sz w:val="24"/>
         </w:rPr>
-        <w:t xml:space="preserve">computes the first order horizontal image derivative, and </w:t>
-      </w:r>
-      <w:proofErr w:type="spellStart"/>
-      <w:r>
-        <w:rPr>
-          <w:sz w:val="24"/>
-        </w:rPr>
-        <w:t>h</w:t>
+        <w:t>computes the first order horizontal image derivative, and h</w:t>
       </w:r>
       <w:r>
         <w:rPr>
@@ -1498,7 +1429,6 @@
         </w:rPr>
         <w:t>y</w:t>
       </w:r>
-      <w:proofErr w:type="spellEnd"/>
       <w:r>
         <w:rPr>
           <w:sz w:val="24"/>
@@ -1574,7 +1504,7 @@
         </m:r>
         <m:rad>
           <m:radPr>
-            <m:degHide m:val="on"/>
+            <m:degHide m:val="1"/>
             <m:ctrlPr>
               <w:rPr>
                 <w:rFonts w:ascii="Cambria Math" w:hAnsi="Cambria Math"/>
@@ -2097,15 +2027,7 @@
           <w:sz w:val="24"/>
           <w:szCs w:val="24"/>
         </w:rPr>
-        <w:t xml:space="preserve">Where </w:t>
-      </w:r>
-      <w:proofErr w:type="spellStart"/>
-      <w:r>
-        <w:rPr>
-          <w:sz w:val="24"/>
-          <w:szCs w:val="24"/>
-        </w:rPr>
-        <w:t>g</w:t>
+        <w:t>Where g</w:t>
       </w:r>
       <w:r>
         <w:rPr>
@@ -2113,41 +2035,23 @@
           <w:szCs w:val="24"/>
           <w:vertAlign w:val="subscript"/>
         </w:rPr>
-        <w:t>x</w:t>
-      </w:r>
-      <w:proofErr w:type="spellEnd"/>
+        <w:t xml:space="preserve">x </w:t>
+      </w:r>
+      <w:r>
+        <w:rPr>
+          <w:sz w:val="24"/>
+          <w:szCs w:val="24"/>
+        </w:rPr>
+        <w:t>and g</w:t>
+      </w:r>
       <w:r>
         <w:rPr>
           <w:sz w:val="24"/>
           <w:szCs w:val="24"/>
           <w:vertAlign w:val="subscript"/>
         </w:rPr>
-        <w:t xml:space="preserve"> </w:t>
-      </w:r>
-      <w:r>
-        <w:rPr>
-          <w:sz w:val="24"/>
-          <w:szCs w:val="24"/>
-        </w:rPr>
-        <w:t xml:space="preserve">and </w:t>
-      </w:r>
-      <w:proofErr w:type="spellStart"/>
-      <w:r>
-        <w:rPr>
-          <w:sz w:val="24"/>
-          <w:szCs w:val="24"/>
-        </w:rPr>
-        <w:t>g</w:t>
-      </w:r>
-      <w:r>
-        <w:rPr>
-          <w:sz w:val="24"/>
-          <w:szCs w:val="24"/>
-          <w:vertAlign w:val="subscript"/>
-        </w:rPr>
         <w:t>y</w:t>
       </w:r>
-      <w:proofErr w:type="spellEnd"/>
       <w:r>
         <w:rPr>
           <w:sz w:val="24"/>
@@ -2357,21 +2261,12 @@
           <w:szCs w:val="24"/>
         </w:rPr>
       </w:pPr>
-      <w:proofErr w:type="gramStart"/>
-      <w:r>
-        <w:rPr>
-          <w:sz w:val="24"/>
-          <w:szCs w:val="24"/>
-        </w:rPr>
-        <w:t>where</w:t>
-      </w:r>
-      <w:proofErr w:type="gramEnd"/>
-      <w:r>
-        <w:rPr>
-          <w:sz w:val="24"/>
-          <w:szCs w:val="24"/>
-        </w:rPr>
-        <w:t xml:space="preserve"> θ represents the steepest slope direction</w:t>
+      <w:r>
+        <w:rPr>
+          <w:sz w:val="24"/>
+          <w:szCs w:val="24"/>
+        </w:rPr>
+        <w:t>where θ represents the steepest slope direction</w:t>
       </w:r>
     </w:p>
     <w:p>
@@ -2865,7 +2760,6 @@
         </w:rPr>
         <w:t xml:space="preserve">Where </w:t>
       </w:r>
-      <w:proofErr w:type="spellStart"/>
       <w:r>
         <w:rPr>
           <w:i/>
@@ -2881,7 +2775,6 @@
         </w:rPr>
         <w:t>x</w:t>
       </w:r>
-      <w:proofErr w:type="spellEnd"/>
       <w:r>
         <w:rPr>
           <w:i/>
@@ -2893,14 +2786,7 @@
         <w:rPr>
           <w:sz w:val="24"/>
         </w:rPr>
-        <w:t xml:space="preserve">computes the first order horizontal image derivative, and </w:t>
-      </w:r>
-      <w:proofErr w:type="spellStart"/>
-      <w:r>
-        <w:rPr>
-          <w:sz w:val="24"/>
-        </w:rPr>
-        <w:t>h</w:t>
+        <w:t>computes the first order horizontal image derivative, and h</w:t>
       </w:r>
       <w:r>
         <w:rPr>
@@ -2909,7 +2795,6 @@
         </w:rPr>
         <w:t>y</w:t>
       </w:r>
-      <w:proofErr w:type="spellEnd"/>
       <w:r>
         <w:rPr>
           <w:sz w:val="24"/>
@@ -3360,21 +3245,12 @@
           <w:szCs w:val="24"/>
         </w:rPr>
       </w:pPr>
-      <w:proofErr w:type="gramStart"/>
-      <w:r>
-        <w:rPr>
-          <w:sz w:val="24"/>
-          <w:szCs w:val="24"/>
-        </w:rPr>
-        <w:t>which</w:t>
-      </w:r>
-      <w:proofErr w:type="gramEnd"/>
-      <w:r>
-        <w:rPr>
-          <w:sz w:val="24"/>
-          <w:szCs w:val="24"/>
-        </w:rPr>
-        <w:t xml:space="preserve"> states that the image gradient can more accurately be found by smoothing the image and then applying the image derivative filter. Note that because of the associative property of convolution, equation (2-8) can be rewritten as:</w:t>
+      <w:r>
+        <w:rPr>
+          <w:sz w:val="24"/>
+          <w:szCs w:val="24"/>
+        </w:rPr>
+        <w:t>which states that the image gradient can more accurately be found by smoothing the image and then applying the image derivative filter. Note that because of the associative property of convolution, equation (2-8) can be rewritten as:</w:t>
       </w:r>
     </w:p>
     <w:p>
@@ -3731,26 +3607,11 @@
           <w:sz w:val="24"/>
         </w:rPr>
       </w:pPr>
-      <w:proofErr w:type="gramStart"/>
-      <w:r>
-        <w:rPr>
-          <w:sz w:val="24"/>
-        </w:rPr>
-        <w:t>and</w:t>
-      </w:r>
-      <w:proofErr w:type="gramEnd"/>
-      <w:r>
-        <w:rPr>
-          <w:sz w:val="24"/>
-        </w:rPr>
-        <w:t xml:space="preserve"> the resulting image is convolved with the first order horizontal derivative </w:t>
-      </w:r>
-      <w:proofErr w:type="spellStart"/>
-      <w:r>
-        <w:rPr>
-          <w:sz w:val="24"/>
-        </w:rPr>
-        <w:t>h</w:t>
+      <w:r>
+        <w:rPr>
+          <w:sz w:val="24"/>
+        </w:rPr>
+        <w:t>and the resulting image is convolved with the first order horizontal derivative h</w:t>
       </w:r>
       <w:r>
         <w:rPr>
@@ -3759,7 +3620,6 @@
         </w:rPr>
         <w:t>x</w:t>
       </w:r>
-      <w:proofErr w:type="spellEnd"/>
       <w:r>
         <w:rPr>
           <w:sz w:val="24"/>
@@ -3884,14 +3744,7 @@
                           <w:rFonts w:ascii="Cambria Math" w:hAnsi="Cambria Math"/>
                           <w:sz w:val="24"/>
                         </w:rPr>
-                        <m:t>-</m:t>
-                      </m:r>
-                      <m:r>
-                        <w:rPr>
-                          <w:rFonts w:ascii="Cambria Math" w:hAnsi="Cambria Math"/>
-                          <w:sz w:val="24"/>
-                        </w:rPr>
-                        <m:t>1</m:t>
+                        <m:t>-1</m:t>
                       </m:r>
                     </m:e>
                     <m:e>
@@ -3941,14 +3794,7 @@
                           <w:rFonts w:ascii="Cambria Math" w:hAnsi="Cambria Math"/>
                           <w:sz w:val="24"/>
                         </w:rPr>
-                        <m:t>-</m:t>
-                      </m:r>
-                      <m:r>
-                        <w:rPr>
-                          <w:rFonts w:ascii="Cambria Math" w:hAnsi="Cambria Math"/>
-                          <w:sz w:val="24"/>
-                        </w:rPr>
-                        <m:t>1</m:t>
+                        <m:t>-1</m:t>
                       </m:r>
                     </m:e>
                     <m:e>
@@ -4005,14 +3851,7 @@
                           <w:rFonts w:ascii="Cambria Math" w:eastAsia="Cambria Math" w:hAnsi="Cambria Math" w:cs="Cambria Math"/>
                           <w:sz w:val="24"/>
                         </w:rPr>
-                        <m:t>-</m:t>
-                      </m:r>
-                      <m:r>
-                        <w:rPr>
-                          <w:rFonts w:ascii="Cambria Math" w:eastAsia="Cambria Math" w:hAnsi="Cambria Math" w:cs="Cambria Math"/>
-                          <w:sz w:val="24"/>
-                        </w:rPr>
-                        <m:t>1</m:t>
+                        <m:t>-1</m:t>
                       </m:r>
                     </m:e>
                     <m:e>
@@ -4078,14 +3917,12 @@
           <w:sz w:val="24"/>
         </w:rPr>
       </w:pPr>
-      <w:proofErr w:type="gramStart"/>
       <w:r>
         <w:rPr>
           <w:sz w:val="24"/>
         </w:rPr>
         <w:t>and</w:t>
       </w:r>
-      <w:proofErr w:type="gramEnd"/>
       <w:r>
         <w:rPr>
           <w:sz w:val="24"/>
@@ -4129,21 +3966,7 @@
             <w:rFonts w:ascii="Cambria Math" w:hAnsi="Cambria Math"/>
             <w:sz w:val="24"/>
           </w:rPr>
-          <m:t>s</m:t>
-        </m:r>
-        <m:r>
-          <w:rPr>
-            <w:rFonts w:ascii="Cambria Math" w:hAnsi="Cambria Math"/>
-            <w:sz w:val="24"/>
-          </w:rPr>
-          <m:t>'</m:t>
-        </m:r>
-        <m:r>
-          <w:rPr>
-            <w:rFonts w:ascii="Cambria Math" w:hAnsi="Cambria Math"/>
-            <w:sz w:val="24"/>
-          </w:rPr>
-          <m:t>*</m:t>
+          <m:t>s'*</m:t>
         </m:r>
         <m:sSub>
           <m:sSubPr>
@@ -4478,23 +4301,7 @@
           <w:szCs w:val="24"/>
         </w:rPr>
         <w:lastRenderedPageBreak/>
-        <w:t xml:space="preserve">“smoothly” the image changes at that point. It also shows how likely that part of the image </w:t>
-      </w:r>
-      <w:proofErr w:type="gramStart"/>
-      <w:r>
-        <w:rPr>
-          <w:sz w:val="24"/>
-          <w:szCs w:val="24"/>
-        </w:rPr>
-        <w:t>represents</w:t>
-      </w:r>
-      <w:proofErr w:type="gramEnd"/>
-      <w:r>
-        <w:rPr>
-          <w:sz w:val="24"/>
-          <w:szCs w:val="24"/>
-        </w:rPr>
-        <w:t xml:space="preserve"> an edge and how the edge is likely to be oriented. So the magnitude (likelihood of an edge) calculation is more reliable.</w:t>
+        <w:t>“smoothly” the image changes at that point. It also shows how likely that part of the image represents an edge and how the edge is likely to be oriented. So the magnitude (likelihood of an edge) calculation is more reliable.</w:t>
       </w:r>
     </w:p>
     <w:p>
@@ -4746,7 +4553,6 @@
           <w:sz w:val="24"/>
         </w:rPr>
       </w:pPr>
-      <w:proofErr w:type="gramStart"/>
       <w:r>
         <w:rPr>
           <w:sz w:val="24"/>
@@ -4757,14 +4563,7 @@
         <w:rPr>
           <w:sz w:val="24"/>
         </w:rPr>
-        <w:t>here</w:t>
-      </w:r>
-      <w:proofErr w:type="gramEnd"/>
-      <w:r>
-        <w:rPr>
-          <w:sz w:val="24"/>
-        </w:rPr>
-        <w:t xml:space="preserve"> the center</w:t>
+        <w:t>here the center</w:t>
       </w:r>
       <w:r>
         <w:rPr>
@@ -6010,32 +5809,7 @@
           <w:i/>
           <w:sz w:val="24"/>
         </w:rPr>
-        <w:t>I(</w:t>
-      </w:r>
-      <w:proofErr w:type="spellStart"/>
-      <w:r>
-        <w:rPr>
-          <w:i/>
-          <w:sz w:val="24"/>
-        </w:rPr>
-        <w:t>c</w:t>
-      </w:r>
-      <w:proofErr w:type="gramStart"/>
-      <w:r>
-        <w:rPr>
-          <w:i/>
-          <w:sz w:val="24"/>
-        </w:rPr>
-        <w:t>,r</w:t>
-      </w:r>
-      <w:proofErr w:type="spellEnd"/>
-      <w:proofErr w:type="gramEnd"/>
-      <w:r>
-        <w:rPr>
-          <w:i/>
-          <w:sz w:val="24"/>
-        </w:rPr>
-        <w:t>)</w:t>
+        <w:t>I(c,r)</w:t>
       </w:r>
       <w:r>
         <w:rPr>
@@ -6562,31 +6336,90 @@
         <w:adjustRightInd w:val="0"/>
         <w:snapToGrid w:val="0"/>
         <w:rPr>
-          <w:sz w:val="24"/>
-        </w:rPr>
-      </w:pPr>
-    </w:p>
-    <w:p>
-      <w:pPr>
-        <w:adjustRightInd w:val="0"/>
-        <w:snapToGrid w:val="0"/>
-        <w:rPr>
-          <w:sz w:val="24"/>
-          <w:szCs w:val="24"/>
-        </w:rPr>
-      </w:pPr>
-    </w:p>
-    <w:p>
-      <w:pPr>
-        <w:adjustRightInd w:val="0"/>
-        <w:snapToGrid w:val="0"/>
-        <w:rPr>
-          <w:sz w:val="24"/>
-        </w:rPr>
-      </w:pPr>
-      <w:r>
-        <w:rPr>
-          <w:sz w:val="24"/>
+          <w:sz w:val="30"/>
+          <w:szCs w:val="30"/>
+        </w:rPr>
+      </w:pPr>
+      <w:r>
+        <w:rPr>
+          <w:sz w:val="30"/>
+          <w:szCs w:val="30"/>
+        </w:rPr>
+        <w:t>2.3</w:t>
+      </w:r>
+      <w:r>
+        <w:rPr>
+          <w:sz w:val="30"/>
+          <w:szCs w:val="30"/>
+        </w:rPr>
+        <w:t xml:space="preserve"> Noise </w:t>
+      </w:r>
+    </w:p>
+    <w:p>
+      <w:pPr>
+        <w:adjustRightInd w:val="0"/>
+        <w:snapToGrid w:val="0"/>
+        <w:rPr>
+          <w:sz w:val="24"/>
+          <w:szCs w:val="24"/>
+        </w:rPr>
+      </w:pPr>
+      <w:r>
+        <w:rPr>
+          <w:sz w:val="24"/>
+          <w:szCs w:val="24"/>
+        </w:rPr>
+        <w:t xml:space="preserve">Noise in imagery greatly affects the ability to detect edges. In terms of the spectrum of the image, noise generally shows itself as additional high frequencies. Unfortunately, since our edges are also high frequency, edge detectors will be unable to differentiate between edges and noise. </w:t>
+      </w:r>
+      <w:r>
+        <w:rPr>
+          <w:sz w:val="24"/>
+          <w:szCs w:val="24"/>
+        </w:rPr>
+        <w:t xml:space="preserve">First, we will present some common types of noise found in images, which we can manipulate using the demonstration tool discussed later. </w:t>
+      </w:r>
+      <w:r>
+        <w:rPr>
+          <w:sz w:val="24"/>
+          <w:szCs w:val="24"/>
+        </w:rPr>
+        <w:t xml:space="preserve">We </w:t>
+      </w:r>
+      <w:r>
+        <w:rPr>
+          <w:sz w:val="24"/>
+          <w:szCs w:val="24"/>
+        </w:rPr>
+        <w:t xml:space="preserve">then present </w:t>
+      </w:r>
+      <w:r>
+        <w:rPr>
+          <w:sz w:val="24"/>
+          <w:szCs w:val="24"/>
+        </w:rPr>
+        <w:t>three methods of reducing noise in an image. All of which are low pass filters. Note that when attempting to filter out noise, we will also soften the edges of an image, making it more difficult to detect them.</w:t>
+      </w:r>
+    </w:p>
+    <w:p>
+      <w:pPr>
+        <w:adjustRightInd w:val="0"/>
+        <w:snapToGrid w:val="0"/>
+        <w:ind w:firstLine="420"/>
+        <w:rPr>
+          <w:sz w:val="24"/>
+          <w:szCs w:val="24"/>
+        </w:rPr>
+      </w:pPr>
+      <w:r>
+        <w:rPr>
+          <w:sz w:val="24"/>
+        </w:rPr>
+        <w:t>Three types of noise are considered in this project. First, Gaussian white noise is an additive form of noise. A Gaussian random variable is added to each pixel with the user specified mean and variance. This value is independent of the value which it affects. The second type of noise is salt and pepper noise. This is defined as random pixels being turned on and off with the specified probability density. The final type of noise considered is speckle noise. Under this multiplicative type of noise, the value of each pixel is multiplied by some small random number with the defined variance.</w:t>
+      </w:r>
+      <w:r>
+        <w:rPr>
+          <w:sz w:val="24"/>
+          <w:szCs w:val="24"/>
         </w:rPr>
         <w:t xml:space="preserve"> </w:t>
       </w:r>
@@ -6595,19 +6428,688 @@
       <w:pPr>
         <w:adjustRightInd w:val="0"/>
         <w:snapToGrid w:val="0"/>
-        <w:rPr>
-          <w:sz w:val="24"/>
-        </w:rPr>
-      </w:pPr>
-    </w:p>
-    <w:p>
-      <w:pPr>
-        <w:adjustRightInd w:val="0"/>
-        <w:snapToGrid w:val="0"/>
-        <w:rPr>
-          <w:sz w:val="24"/>
-        </w:rPr>
-      </w:pPr>
+        <w:ind w:firstLine="420"/>
+        <w:rPr>
+          <w:sz w:val="24"/>
+          <w:szCs w:val="24"/>
+        </w:rPr>
+      </w:pPr>
+      <w:r>
+        <w:rPr>
+          <w:sz w:val="24"/>
+          <w:szCs w:val="24"/>
+        </w:rPr>
+        <w:t xml:space="preserve">In order to cope with noise, three noise reduction, or “smoothing” algorithms, are demonstrated. </w:t>
+      </w:r>
+      <w:r>
+        <w:rPr>
+          <w:sz w:val="24"/>
+          <w:szCs w:val="24"/>
+        </w:rPr>
+        <w:t xml:space="preserve">Under Gaussian smoothing, the image is convolved with a Gaussian </w:t>
+      </w:r>
+      <w:r>
+        <w:rPr>
+          <w:sz w:val="24"/>
+          <w:szCs w:val="24"/>
+        </w:rPr>
+        <w:lastRenderedPageBreak/>
+        <w:t>ke</w:t>
+      </w:r>
+      <w:r>
+        <w:rPr>
+          <w:sz w:val="24"/>
+          <w:szCs w:val="24"/>
+        </w:rPr>
+        <w:t xml:space="preserve">rnel of some specified mean, </w:t>
+      </w:r>
+      <w:r>
+        <w:rPr>
+          <w:sz w:val="24"/>
+          <w:szCs w:val="24"/>
+        </w:rPr>
+        <w:t>standard deviation</w:t>
+      </w:r>
+      <w:r>
+        <w:rPr>
+          <w:sz w:val="24"/>
+          <w:szCs w:val="24"/>
+        </w:rPr>
+        <w:t>, and size</w:t>
+      </w:r>
+      <w:r>
+        <w:rPr>
+          <w:sz w:val="24"/>
+          <w:szCs w:val="24"/>
+        </w:rPr>
+        <w:t xml:space="preserve">. </w:t>
+      </w:r>
+      <w:r>
+        <w:rPr>
+          <w:sz w:val="24"/>
+          <w:szCs w:val="24"/>
+        </w:rPr>
+        <w:t>TODO image of such a spectrum. This functions as a low pass filt</w:t>
+      </w:r>
+      <w:r>
+        <w:rPr>
+          <w:sz w:val="24"/>
+          <w:szCs w:val="24"/>
+        </w:rPr>
+        <w:t xml:space="preserve">er to remove some of the noise. </w:t>
+      </w:r>
+      <w:r>
+        <w:rPr>
+          <w:sz w:val="24"/>
+          <w:szCs w:val="24"/>
+        </w:rPr>
+        <w:t>A</w:t>
+      </w:r>
+      <w:r>
+        <w:rPr>
+          <w:sz w:val="24"/>
+          <w:szCs w:val="24"/>
+        </w:rPr>
+        <w:t>nother approach</w:t>
+      </w:r>
+      <w:r>
+        <w:rPr>
+          <w:sz w:val="24"/>
+          <w:szCs w:val="24"/>
+        </w:rPr>
+        <w:t>, mean filtering,</w:t>
+      </w:r>
+      <w:r>
+        <w:rPr>
+          <w:sz w:val="24"/>
+          <w:szCs w:val="24"/>
+        </w:rPr>
+        <w:t xml:space="preserve"> attempts to reduce the effects of noise by replacing the value of a pixel with the average of those around it. </w:t>
+      </w:r>
+      <w:r>
+        <w:rPr>
+          <w:sz w:val="24"/>
+          <w:szCs w:val="24"/>
+        </w:rPr>
+        <w:t xml:space="preserve">This is equivalent to convolving the image with a kernel of ones of a certain size. </w:t>
+      </w:r>
+      <w:r>
+        <w:rPr>
+          <w:sz w:val="24"/>
+          <w:szCs w:val="24"/>
+        </w:rPr>
+        <w:t>A third approach</w:t>
+      </w:r>
+      <w:r>
+        <w:rPr>
+          <w:sz w:val="24"/>
+          <w:szCs w:val="24"/>
+        </w:rPr>
+        <w:t>, median filtering,</w:t>
+      </w:r>
+      <w:r>
+        <w:rPr>
+          <w:sz w:val="24"/>
+          <w:szCs w:val="24"/>
+        </w:rPr>
+        <w:t xml:space="preserve"> replaces the value of a pixel with the median value of those around it. </w:t>
+      </w:r>
+      <w:r>
+        <w:rPr>
+          <w:sz w:val="24"/>
+          <w:szCs w:val="24"/>
+        </w:rPr>
+        <w:t>This is the most effective means of reducing noise, since a very noisy pixel will be ignored completely, however high frequency detail is of course lost as well.</w:t>
+      </w:r>
+    </w:p>
+    <w:p>
+      <w:pPr>
+        <w:adjustRightInd w:val="0"/>
+        <w:snapToGrid w:val="0"/>
+        <w:rPr>
+          <w:sz w:val="24"/>
+        </w:rPr>
+      </w:pPr>
+      <w:r>
+        <w:rPr>
+          <w:sz w:val="24"/>
+        </w:rPr>
+        <w:t xml:space="preserve"> </w:t>
+      </w:r>
+    </w:p>
+    <w:p>
+      <w:pPr>
+        <w:adjustRightInd w:val="0"/>
+        <w:snapToGrid w:val="0"/>
+        <w:rPr>
+          <w:sz w:val="30"/>
+          <w:szCs w:val="30"/>
+        </w:rPr>
+      </w:pPr>
+      <w:r>
+        <w:rPr>
+          <w:sz w:val="30"/>
+          <w:szCs w:val="30"/>
+        </w:rPr>
+        <w:t>2.4 Character Recognition</w:t>
+      </w:r>
+    </w:p>
+    <w:p>
+      <w:pPr>
+        <w:adjustRightInd w:val="0"/>
+        <w:snapToGrid w:val="0"/>
+        <w:rPr>
+          <w:sz w:val="24"/>
+        </w:rPr>
+      </w:pPr>
+      <w:r>
+        <w:rPr>
+          <w:sz w:val="24"/>
+        </w:rPr>
+        <w:t xml:space="preserve">One of the goals of this project was to explore typeset character recognition, and edge detection’s applications to this problem. </w:t>
+      </w:r>
+      <w:r>
+        <w:rPr>
+          <w:sz w:val="24"/>
+        </w:rPr>
+        <w:t xml:space="preserve">Due to </w:t>
+      </w:r>
+      <w:r>
+        <w:rPr>
+          <w:sz w:val="24"/>
+        </w:rPr>
+        <w:t>time constraints and the limited experience of the group</w:t>
+      </w:r>
+      <w:r>
+        <w:rPr>
+          <w:sz w:val="24"/>
+        </w:rPr>
+        <w:t xml:space="preserve">, it was decided to develop an algorithm to classify images corresponding to the 26 capital letters of the Latin alphabet. </w:t>
+      </w:r>
+      <w:r>
+        <w:rPr>
+          <w:sz w:val="24"/>
+        </w:rPr>
+        <w:t xml:space="preserve">In order to do this, the </w:t>
+      </w:r>
+      <w:r>
+        <w:rPr>
+          <w:sz w:val="24"/>
+        </w:rPr>
+        <w:t>task</w:t>
+      </w:r>
+      <w:r>
+        <w:rPr>
+          <w:sz w:val="24"/>
+        </w:rPr>
+        <w:t xml:space="preserve"> was treated as a supervised learning </w:t>
+      </w:r>
+      <w:r>
+        <w:rPr>
+          <w:sz w:val="24"/>
+        </w:rPr>
+        <w:t>problem</w:t>
+      </w:r>
+      <w:r>
+        <w:rPr>
+          <w:sz w:val="24"/>
+        </w:rPr>
+        <w:t>. We needed to develop and train a model to classify characters based on a number of features found in such images.</w:t>
+      </w:r>
+      <w:r>
+        <w:rPr>
+          <w:sz w:val="24"/>
+        </w:rPr>
+        <w:t xml:space="preserve"> To do this, we generated a sample set, computed a set of features, trained a neural network, and evaluated its performance.</w:t>
+      </w:r>
+    </w:p>
+    <w:p>
+      <w:pPr>
+        <w:adjustRightInd w:val="0"/>
+        <w:snapToGrid w:val="0"/>
+        <w:rPr>
+          <w:sz w:val="24"/>
+        </w:rPr>
+      </w:pPr>
+      <w:r>
+        <w:rPr>
+          <w:sz w:val="24"/>
+        </w:rPr>
+        <w:t>2.4.1 Sample Data Set Generation</w:t>
+      </w:r>
+    </w:p>
+    <w:p>
+      <w:pPr>
+        <w:adjustRightInd w:val="0"/>
+        <w:snapToGrid w:val="0"/>
+        <w:rPr>
+          <w:sz w:val="24"/>
+        </w:rPr>
+      </w:pPr>
+      <w:r>
+        <w:rPr>
+          <w:sz w:val="24"/>
+        </w:rPr>
+        <w:t xml:space="preserve">On a high level, the approach of supervised learning is to train a model to detect differences between classes of data sets. In order to train our model, we needed a set of images of characters from which our model could learn. </w:t>
+      </w:r>
+      <w:r>
+        <w:rPr>
+          <w:sz w:val="24"/>
+        </w:rPr>
+        <w:t>We wanted our model to be smart enough to not be affected by changes in font style, font size, or stroke thickness. Two steps were taken to address these concerns. First, all images are preprocessed as described below, in order to remove the data’s dependence on font or stroke size. To ensure accuracy across fonts, it was logical for the data set to contain images of multiple fonts. Therefore, our model would learn to see different font styles</w:t>
+      </w:r>
+    </w:p>
+    <w:p>
+      <w:pPr>
+        <w:adjustRightInd w:val="0"/>
+        <w:snapToGrid w:val="0"/>
+        <w:rPr>
+          <w:sz w:val="24"/>
+        </w:rPr>
+      </w:pPr>
+    </w:p>
+    <w:p>
+      <w:pPr>
+        <w:adjustRightInd w:val="0"/>
+        <w:snapToGrid w:val="0"/>
+        <w:rPr>
+          <w:sz w:val="24"/>
+        </w:rPr>
+      </w:pPr>
+      <w:r>
+        <w:rPr>
+          <w:sz w:val="24"/>
+        </w:rPr>
+        <w:t>To generate said images, a MATLAB script was developed that produced all the capital letters in a varie</w:t>
+      </w:r>
+      <w:r>
+        <w:rPr>
+          <w:sz w:val="24"/>
+        </w:rPr>
+        <w:t xml:space="preserve">ty of font styles and sizes (TODO which ones?). Generally, the larger the data set, the more accurate the model will be, so it was desirable for the model to learn on many types of letters. </w:t>
+      </w:r>
+    </w:p>
+    <w:p>
+      <w:pPr>
+        <w:adjustRightInd w:val="0"/>
+        <w:snapToGrid w:val="0"/>
+        <w:rPr>
+          <w:sz w:val="24"/>
+        </w:rPr>
+      </w:pPr>
+      <w:r>
+        <w:rPr>
+          <w:sz w:val="24"/>
+        </w:rPr>
+        <w:t xml:space="preserve"> </w:t>
+      </w:r>
+    </w:p>
+    <w:p>
+      <w:pPr>
+        <w:adjustRightInd w:val="0"/>
+        <w:snapToGrid w:val="0"/>
+        <w:rPr>
+          <w:sz w:val="24"/>
+        </w:rPr>
+      </w:pPr>
+      <w:r>
+        <w:rPr>
+          <w:sz w:val="24"/>
+        </w:rPr>
+        <w:t>2.4.1 Preprocessing</w:t>
+      </w:r>
+    </w:p>
+    <w:p>
+      <w:pPr>
+        <w:adjustRightInd w:val="0"/>
+        <w:snapToGrid w:val="0"/>
+        <w:rPr>
+          <w:sz w:val="24"/>
+        </w:rPr>
+      </w:pPr>
+      <w:r>
+        <w:rPr>
+          <w:sz w:val="24"/>
+        </w:rPr>
+        <w:t>To reduce noise in our results, all character images are first run through a preprocessing algorithm. The purpose of this is to main</w:t>
+      </w:r>
+      <w:r>
+        <w:rPr>
+          <w:sz w:val="24"/>
+        </w:rPr>
+        <w:t>tain</w:t>
+      </w:r>
+      <w:r>
+        <w:rPr>
+          <w:sz w:val="24"/>
+        </w:rPr>
+        <w:t xml:space="preserve"> uniformity across our data. </w:t>
+      </w:r>
+      <w:r>
+        <w:rPr>
+          <w:sz w:val="24"/>
+        </w:rPr>
+        <w:t xml:space="preserve">First, to simplify the process, all images are thresholded to make them binary. </w:t>
+      </w:r>
+      <w:r>
+        <w:rPr>
+          <w:sz w:val="24"/>
+        </w:rPr>
+        <w:t>Next, a</w:t>
+      </w:r>
+      <w:r>
+        <w:rPr>
+          <w:sz w:val="24"/>
+        </w:rPr>
+        <w:t xml:space="preserve">ll characters should be the same size and have the same stroke thickness. To accomplish the first piece, images are cropped and resized to a 32x32 frame. </w:t>
+      </w:r>
+      <w:r>
+        <w:rPr>
+          <w:sz w:val="24"/>
+        </w:rPr>
+        <w:t xml:space="preserve">More complicated is the task of keeping constant stroke thickness. </w:t>
+      </w:r>
+      <w:r>
+        <w:rPr>
+          <w:sz w:val="24"/>
+        </w:rPr>
+        <w:t xml:space="preserve">The most straightforward approach was to </w:t>
+      </w:r>
+      <w:r>
+        <w:rPr>
+          <w:sz w:val="24"/>
+        </w:rPr>
+        <w:t xml:space="preserve">reduce each character to a “skeleton” of its former self. </w:t>
+      </w:r>
+      <w:r>
+        <w:rPr>
+          <w:sz w:val="24"/>
+        </w:rPr>
+        <w:t xml:space="preserve">That is, reduce the stroke thickness of any character to no more than one to two pixels in any one location. </w:t>
+      </w:r>
+      <w:r>
+        <w:rPr>
+          <w:sz w:val="24"/>
+        </w:rPr>
+        <w:t xml:space="preserve">After researching various algorithms, we decided to implement the thinning algorithm proposed by Zhang and Suen. </w:t>
+      </w:r>
+      <w:r>
+        <w:rPr>
+          <w:sz w:val="24"/>
+        </w:rPr>
+        <w:t>The preprocessing algorithm is demonstrated on a thick letter ‘E.’</w:t>
+      </w:r>
+      <w:r>
+        <w:rPr>
+          <w:sz w:val="24"/>
+        </w:rPr>
+        <w:t xml:space="preserve"> The first frame represents the original image. The second represents the cropped and resized version. Finally, the skeleton of the image is found.</w:t>
+      </w:r>
+    </w:p>
+    <w:p>
+      <w:pPr>
+        <w:adjustRightInd w:val="0"/>
+        <w:snapToGrid w:val="0"/>
+        <w:jc w:val="center"/>
+        <w:rPr>
+          <w:sz w:val="24"/>
+        </w:rPr>
+      </w:pPr>
+      <w:r>
+        <w:rPr>
+          <w:noProof/>
+          <w:sz w:val="24"/>
+          <w:lang w:eastAsia="en-US"/>
+        </w:rPr>
+        <w:lastRenderedPageBreak/>
+        <w:drawing>
+          <wp:inline distT="0" distB="0" distL="0" distR="0">
+            <wp:extent cx="2374568" cy="992773"/>
+            <wp:effectExtent l="0" t="0" r="0" b="0"/>
+            <wp:docPr id="2" name="Picture 2"/>
+            <wp:cNvGraphicFramePr>
+              <a:graphicFrameLocks xmlns:a="http://schemas.openxmlformats.org/drawingml/2006/main" noChangeAspect="1"/>
+            </wp:cNvGraphicFramePr>
+            <a:graphic xmlns:a="http://schemas.openxmlformats.org/drawingml/2006/main">
+              <a:graphicData uri="http://schemas.openxmlformats.org/drawingml/2006/picture">
+                <pic:pic xmlns:pic="http://schemas.openxmlformats.org/drawingml/2006/picture">
+                  <pic:nvPicPr>
+                    <pic:cNvPr id="0" name="Picture 1"/>
+                    <pic:cNvPicPr>
+                      <a:picLocks noChangeAspect="1" noChangeArrowheads="1"/>
+                    </pic:cNvPicPr>
+                  </pic:nvPicPr>
+                  <pic:blipFill>
+                    <a:blip r:embed="rId10">
+                      <a:extLst>
+                        <a:ext uri="{28A0092B-C50C-407E-A947-70E740481C1C}">
+                          <a14:useLocalDpi xmlns:a14="http://schemas.microsoft.com/office/drawing/2010/main" val="0"/>
+                        </a:ext>
+                      </a:extLst>
+                    </a:blip>
+                    <a:srcRect/>
+                    <a:stretch>
+                      <a:fillRect/>
+                    </a:stretch>
+                  </pic:blipFill>
+                  <pic:spPr bwMode="auto">
+                    <a:xfrm>
+                      <a:off x="0" y="0"/>
+                      <a:ext cx="2374728" cy="992840"/>
+                    </a:xfrm>
+                    <a:prstGeom prst="rect">
+                      <a:avLst/>
+                    </a:prstGeom>
+                    <a:noFill/>
+                    <a:ln>
+                      <a:noFill/>
+                    </a:ln>
+                  </pic:spPr>
+                </pic:pic>
+              </a:graphicData>
+            </a:graphic>
+          </wp:inline>
+        </w:drawing>
+      </w:r>
+    </w:p>
+    <w:p>
+      <w:pPr>
+        <w:adjustRightInd w:val="0"/>
+        <w:snapToGrid w:val="0"/>
+        <w:jc w:val="left"/>
+        <w:rPr>
+          <w:sz w:val="24"/>
+        </w:rPr>
+      </w:pPr>
+      <w:r>
+        <w:rPr>
+          <w:sz w:val="24"/>
+        </w:rPr>
+        <w:t>It should be noted that not all of our features use the skeletonized version. Others used the original image, or the image consisting of the edges.</w:t>
+      </w:r>
+    </w:p>
+    <w:p>
+      <w:pPr>
+        <w:adjustRightInd w:val="0"/>
+        <w:snapToGrid w:val="0"/>
+        <w:jc w:val="left"/>
+        <w:rPr>
+          <w:sz w:val="24"/>
+        </w:rPr>
+      </w:pPr>
+      <w:r>
+        <w:rPr>
+          <w:sz w:val="24"/>
+        </w:rPr>
+        <w:t xml:space="preserve"> </w:t>
+      </w:r>
+    </w:p>
+    <w:p>
+      <w:pPr>
+        <w:adjustRightInd w:val="0"/>
+        <w:snapToGrid w:val="0"/>
+        <w:rPr>
+          <w:sz w:val="24"/>
+        </w:rPr>
+      </w:pPr>
+      <w:r>
+        <w:rPr>
+          <w:sz w:val="24"/>
+        </w:rPr>
+        <w:t>2.4.2 Identifying Features</w:t>
+      </w:r>
+    </w:p>
+    <w:p>
+      <w:pPr>
+        <w:adjustRightInd w:val="0"/>
+        <w:snapToGrid w:val="0"/>
+        <w:rPr>
+          <w:sz w:val="24"/>
+        </w:rPr>
+      </w:pPr>
+      <w:r>
+        <w:rPr>
+          <w:sz w:val="24"/>
+        </w:rPr>
+        <w:t xml:space="preserve">In order to differentiate amongst characters, we needed to </w:t>
+      </w:r>
+      <w:r>
+        <w:rPr>
+          <w:sz w:val="24"/>
+        </w:rPr>
+        <w:t xml:space="preserve">develop a number of features. Mathematically, a feature here is a function that maps an image to a number (f: R^2 </w:t>
+      </w:r>
+      <w:r>
+        <w:rPr>
+          <w:sz w:val="24"/>
+        </w:rPr>
+        <w:sym w:font="Wingdings" w:char="F0E0"/>
+      </w:r>
+      <w:r>
+        <w:rPr>
+          <w:sz w:val="24"/>
+        </w:rPr>
+        <w:t xml:space="preserve"> R).</w:t>
+      </w:r>
+      <w:r>
+        <w:rPr>
+          <w:sz w:val="24"/>
+        </w:rPr>
+        <w:t xml:space="preserve"> Enough features should be defined that any pair of letters can be consistently differentiated. However, an overly complicated model does not generalize well out of sample. Therefore, we were cautious in our feature selection in order to reduce overfitting. TODO what features.</w:t>
+      </w:r>
+    </w:p>
+    <w:p>
+      <w:pPr>
+        <w:adjustRightInd w:val="0"/>
+        <w:snapToGrid w:val="0"/>
+        <w:rPr>
+          <w:sz w:val="24"/>
+        </w:rPr>
+      </w:pPr>
+    </w:p>
+    <w:p>
+      <w:pPr>
+        <w:adjustRightInd w:val="0"/>
+        <w:snapToGrid w:val="0"/>
+        <w:rPr>
+          <w:sz w:val="24"/>
+        </w:rPr>
+      </w:pPr>
+      <w:r>
+        <w:rPr>
+          <w:sz w:val="24"/>
+        </w:rPr>
+        <w:t>2.4.3 Training the Model</w:t>
+      </w:r>
+    </w:p>
+    <w:p>
+      <w:pPr>
+        <w:adjustRightInd w:val="0"/>
+        <w:snapToGrid w:val="0"/>
+        <w:rPr>
+          <w:sz w:val="24"/>
+        </w:rPr>
+      </w:pPr>
+      <w:r>
+        <w:rPr>
+          <w:sz w:val="24"/>
+        </w:rPr>
+        <w:t>Given that we needed a powerful model to fit a complex set of data, it was decided that a neural network would be an appropriate choice. Neural networks are powerful enough to fit any data set, while regularization can be easily added to improve generalization.</w:t>
+      </w:r>
+      <w:r>
+        <w:rPr>
+          <w:sz w:val="24"/>
+        </w:rPr>
+        <w:t xml:space="preserve"> </w:t>
+      </w:r>
+    </w:p>
+    <w:p>
+      <w:pPr>
+        <w:adjustRightInd w:val="0"/>
+        <w:snapToGrid w:val="0"/>
+        <w:rPr>
+          <w:sz w:val="24"/>
+        </w:rPr>
+      </w:pPr>
+    </w:p>
+    <w:p>
+      <w:pPr>
+        <w:adjustRightInd w:val="0"/>
+        <w:snapToGrid w:val="0"/>
+        <w:rPr>
+          <w:sz w:val="24"/>
+        </w:rPr>
+      </w:pPr>
+      <w:r>
+        <w:rPr>
+          <w:sz w:val="24"/>
+        </w:rPr>
+        <w:t xml:space="preserve">In training a neural network, the approach is to generate a general equation for the gradient of the in-sample error. </w:t>
+      </w:r>
+      <w:r>
+        <w:rPr>
+          <w:sz w:val="24"/>
+        </w:rPr>
+        <w:t>A g</w:t>
+      </w:r>
+      <w:r>
+        <w:rPr>
+          <w:sz w:val="24"/>
+        </w:rPr>
+        <w:t xml:space="preserve">radient descent </w:t>
+      </w:r>
+      <w:r>
+        <w:rPr>
+          <w:sz w:val="24"/>
+        </w:rPr>
+        <w:t xml:space="preserve">algorithm, scaled conjugate gradient, </w:t>
+      </w:r>
+      <w:r>
+        <w:rPr>
+          <w:sz w:val="24"/>
+        </w:rPr>
+        <w:t xml:space="preserve">is then used to improve the in-sample error. At the same time, some of the sample data generated is left out for validation and testing. </w:t>
+      </w:r>
+      <w:r>
+        <w:rPr>
+          <w:sz w:val="24"/>
+        </w:rPr>
+        <w:t>A form of regularization, early stopping is used to prevent overfitting. When the validation sample error reaches a local minimum, the training stops.</w:t>
+      </w:r>
+      <w:r>
+        <w:rPr>
+          <w:sz w:val="24"/>
+        </w:rPr>
+        <w:t xml:space="preserve"> At this point a model has been created that has learned to differentiate amongst capital typeset characters and classify them. Now we need to test our model on a set of out of sample data. </w:t>
+      </w:r>
+      <w:r>
+        <w:rPr>
+          <w:sz w:val="24"/>
+        </w:rPr>
+        <w:t>TODO testing.</w:t>
+      </w:r>
+      <w:bookmarkStart w:id="0" w:name="_GoBack"/>
+      <w:bookmarkEnd w:id="0"/>
     </w:p>
     <w:p>
       <w:pPr>
@@ -6684,6 +7186,101 @@
           <w:sz w:val="24"/>
         </w:rPr>
       </w:pPr>
+      <w:r>
+        <w:rPr>
+          <w:sz w:val="24"/>
+        </w:rPr>
+        <w:t xml:space="preserve">In order to evaluate these different edge detection techniques, as well as to study their applications, we developed a MATLAB demonstration program. The purpose of the application is twofold: to give us a means by which we can test different algorithms and compare them easily and to allow future students to retrace our steps. </w:t>
+      </w:r>
+    </w:p>
+    <w:p>
+      <w:pPr>
+        <w:adjustRightInd w:val="0"/>
+        <w:snapToGrid w:val="0"/>
+        <w:rPr>
+          <w:sz w:val="24"/>
+        </w:rPr>
+      </w:pPr>
+      <w:r>
+        <w:rPr>
+          <w:noProof/>
+          <w:sz w:val="24"/>
+          <w:lang w:eastAsia="en-US"/>
+        </w:rPr>
+        <w:lastRenderedPageBreak/>
+        <w:drawing>
+          <wp:inline distT="0" distB="0" distL="0" distR="0">
+            <wp:extent cx="5266055" cy="2398395"/>
+            <wp:effectExtent l="0" t="0" r="0" b="0"/>
+            <wp:docPr id="1" name="Picture 1"/>
+            <wp:cNvGraphicFramePr>
+              <a:graphicFrameLocks xmlns:a="http://schemas.openxmlformats.org/drawingml/2006/main" noChangeAspect="1"/>
+            </wp:cNvGraphicFramePr>
+            <a:graphic xmlns:a="http://schemas.openxmlformats.org/drawingml/2006/main">
+              <a:graphicData uri="http://schemas.openxmlformats.org/drawingml/2006/picture">
+                <pic:pic xmlns:pic="http://schemas.openxmlformats.org/drawingml/2006/picture">
+                  <pic:nvPicPr>
+                    <pic:cNvPr id="0" name="Picture 1"/>
+                    <pic:cNvPicPr>
+                      <a:picLocks noChangeAspect="1" noChangeArrowheads="1"/>
+                    </pic:cNvPicPr>
+                  </pic:nvPicPr>
+                  <pic:blipFill>
+                    <a:blip r:embed="rId11" cstate="print">
+                      <a:extLst>
+                        <a:ext uri="{28A0092B-C50C-407E-A947-70E740481C1C}">
+                          <a14:useLocalDpi xmlns:a14="http://schemas.microsoft.com/office/drawing/2010/main" val="0"/>
+                        </a:ext>
+                      </a:extLst>
+                    </a:blip>
+                    <a:srcRect/>
+                    <a:stretch>
+                      <a:fillRect/>
+                    </a:stretch>
+                  </pic:blipFill>
+                  <pic:spPr bwMode="auto">
+                    <a:xfrm>
+                      <a:off x="0" y="0"/>
+                      <a:ext cx="5266055" cy="2398395"/>
+                    </a:xfrm>
+                    <a:prstGeom prst="rect">
+                      <a:avLst/>
+                    </a:prstGeom>
+                    <a:noFill/>
+                    <a:ln>
+                      <a:noFill/>
+                    </a:ln>
+                  </pic:spPr>
+                </pic:pic>
+              </a:graphicData>
+            </a:graphic>
+          </wp:inline>
+        </w:drawing>
+      </w:r>
+    </w:p>
+    <w:p>
+      <w:pPr>
+        <w:adjustRightInd w:val="0"/>
+        <w:snapToGrid w:val="0"/>
+        <w:rPr>
+          <w:sz w:val="24"/>
+        </w:rPr>
+      </w:pPr>
+    </w:p>
+    <w:p>
+      <w:pPr>
+        <w:adjustRightInd w:val="0"/>
+        <w:snapToGrid w:val="0"/>
+        <w:rPr>
+          <w:sz w:val="24"/>
+        </w:rPr>
+      </w:pPr>
+      <w:r>
+        <w:rPr>
+          <w:sz w:val="24"/>
+        </w:rPr>
+        <w:t xml:space="preserve"> </w:t>
+      </w:r>
     </w:p>
     <w:p>
       <w:pPr>
@@ -6783,8 +7380,8 @@
       </w:pPr>
     </w:p>
     <w:sectPr>
-      <w:headerReference w:type="default" r:id="rId9"/>
-      <w:footerReference w:type="default" r:id="rId10"/>
+      <w:headerReference w:type="default" r:id="rId12"/>
+      <w:footerReference w:type="default" r:id="rId13"/>
       <w:pgSz w:w="11906" w:h="16838"/>
       <w:pgMar w:top="1440" w:right="1800" w:bottom="1440" w:left="1800" w:header="851" w:footer="992" w:gutter="0"/>
       <w:cols w:space="720"/>
@@ -6796,7 +7393,7 @@
 </file>
 
 <file path=word/endnotes.xml><?xml version="1.0" encoding="utf-8"?>
-<w:endnotes xmlns:ve="http://schemas.openxmlformats.org/markup-compatibility/2006" xmlns:o="urn:schemas-microsoft-com:office:office" xmlns:r="http://schemas.openxmlformats.org/officeDocument/2006/relationships" xmlns:m="http://schemas.openxmlformats.org/officeDocument/2006/math" xmlns:v="urn:schemas-microsoft-com:vml" xmlns:wp="http://schemas.openxmlformats.org/drawingml/2006/wordprocessingDrawing" xmlns:w10="urn:schemas-microsoft-com:office:word" xmlns:w="http://schemas.openxmlformats.org/wordprocessingml/2006/main" xmlns:wne="http://schemas.microsoft.com/office/word/2006/wordml">
+<w:endnotes xmlns:wpc="http://schemas.microsoft.com/office/word/2010/wordprocessingCanvas" xmlns:mc="http://schemas.openxmlformats.org/markup-compatibility/2006" xmlns:o="urn:schemas-microsoft-com:office:office" xmlns:r="http://schemas.openxmlformats.org/officeDocument/2006/relationships" xmlns:m="http://schemas.openxmlformats.org/officeDocument/2006/math" xmlns:v="urn:schemas-microsoft-com:vml" xmlns:wp14="http://schemas.microsoft.com/office/word/2010/wordprocessingDrawing" xmlns:wp="http://schemas.openxmlformats.org/drawingml/2006/wordprocessingDrawing" xmlns:w10="urn:schemas-microsoft-com:office:word" xmlns:w="http://schemas.openxmlformats.org/wordprocessingml/2006/main" xmlns:w14="http://schemas.microsoft.com/office/word/2010/wordml" xmlns:wpg="http://schemas.microsoft.com/office/word/2010/wordprocessingGroup" xmlns:wpi="http://schemas.microsoft.com/office/word/2010/wordprocessingInk" xmlns:wne="http://schemas.microsoft.com/office/word/2006/wordml" xmlns:wps="http://schemas.microsoft.com/office/word/2010/wordprocessingShape" mc:Ignorable="w14 wp14">
   <w:endnote w:type="separator" w:id="-1">
     <w:p>
       <w:r>
@@ -6815,23 +7412,15 @@
 </file>
 
 <file path=word/footer1.xml><?xml version="1.0" encoding="utf-8"?>
-<w:ftr xmlns:ve="http://schemas.openxmlformats.org/markup-compatibility/2006" xmlns:o="urn:schemas-microsoft-com:office:office" xmlns:r="http://schemas.openxmlformats.org/officeDocument/2006/relationships" xmlns:m="http://schemas.openxmlformats.org/officeDocument/2006/math" xmlns:v="urn:schemas-microsoft-com:vml" xmlns:wp="http://schemas.openxmlformats.org/drawingml/2006/wordprocessingDrawing" xmlns:w10="urn:schemas-microsoft-com:office:word" xmlns:w="http://schemas.openxmlformats.org/wordprocessingml/2006/main" xmlns:wne="http://schemas.microsoft.com/office/word/2006/wordml">
+<w:ftr xmlns:wpc="http://schemas.microsoft.com/office/word/2010/wordprocessingCanvas" xmlns:mc="http://schemas.openxmlformats.org/markup-compatibility/2006" xmlns:o="urn:schemas-microsoft-com:office:office" xmlns:r="http://schemas.openxmlformats.org/officeDocument/2006/relationships" xmlns:m="http://schemas.openxmlformats.org/officeDocument/2006/math" xmlns:v="urn:schemas-microsoft-com:vml" xmlns:wp14="http://schemas.microsoft.com/office/word/2010/wordprocessingDrawing" xmlns:wp="http://schemas.openxmlformats.org/drawingml/2006/wordprocessingDrawing" xmlns:w10="urn:schemas-microsoft-com:office:word" xmlns:w="http://schemas.openxmlformats.org/wordprocessingml/2006/main" xmlns:w14="http://schemas.microsoft.com/office/word/2010/wordml" xmlns:wpg="http://schemas.microsoft.com/office/word/2010/wordprocessingGroup" xmlns:wpi="http://schemas.microsoft.com/office/word/2010/wordprocessingInk" xmlns:wne="http://schemas.microsoft.com/office/word/2006/wordml" xmlns:wps="http://schemas.microsoft.com/office/word/2010/wordprocessingShape" mc:Ignorable="w14 wp14">
   <w:p>
     <w:pPr>
       <w:pStyle w:val="Footer"/>
       <w:jc w:val="right"/>
-      <w:rPr>
-        <w:rFonts w:hint="eastAsia"/>
-      </w:rPr>
     </w:pPr>
     <w:r>
-      <w:t xml:space="preserve">Ernest </w:t>
+      <w:t>Ernest Carozza</w:t>
     </w:r>
-    <w:proofErr w:type="spellStart"/>
-    <w:r>
-      <w:t>Carozza</w:t>
-    </w:r>
-    <w:proofErr w:type="spellEnd"/>
     <w:r>
       <w:rPr>
         <w:rFonts w:hint="eastAsia"/>
@@ -6849,9 +7438,6 @@
     <w:pPr>
       <w:pStyle w:val="Footer"/>
       <w:jc w:val="right"/>
-      <w:rPr>
-        <w:rFonts w:hint="eastAsia"/>
-      </w:rPr>
     </w:pPr>
     <w:r>
       <w:t>caroze</w:t>
@@ -6867,7 +7453,7 @@
 </file>
 
 <file path=word/footnotes.xml><?xml version="1.0" encoding="utf-8"?>
-<w:footnotes xmlns:ve="http://schemas.openxmlformats.org/markup-compatibility/2006" xmlns:o="urn:schemas-microsoft-com:office:office" xmlns:r="http://schemas.openxmlformats.org/officeDocument/2006/relationships" xmlns:m="http://schemas.openxmlformats.org/officeDocument/2006/math" xmlns:v="urn:schemas-microsoft-com:vml" xmlns:wp="http://schemas.openxmlformats.org/drawingml/2006/wordprocessingDrawing" xmlns:w10="urn:schemas-microsoft-com:office:word" xmlns:w="http://schemas.openxmlformats.org/wordprocessingml/2006/main" xmlns:wne="http://schemas.microsoft.com/office/word/2006/wordml">
+<w:footnotes xmlns:wpc="http://schemas.microsoft.com/office/word/2010/wordprocessingCanvas" xmlns:mc="http://schemas.openxmlformats.org/markup-compatibility/2006" xmlns:o="urn:schemas-microsoft-com:office:office" xmlns:r="http://schemas.openxmlformats.org/officeDocument/2006/relationships" xmlns:m="http://schemas.openxmlformats.org/officeDocument/2006/math" xmlns:v="urn:schemas-microsoft-com:vml" xmlns:wp14="http://schemas.microsoft.com/office/word/2010/wordprocessingDrawing" xmlns:wp="http://schemas.openxmlformats.org/drawingml/2006/wordprocessingDrawing" xmlns:w10="urn:schemas-microsoft-com:office:word" xmlns:w="http://schemas.openxmlformats.org/wordprocessingml/2006/main" xmlns:w14="http://schemas.microsoft.com/office/word/2010/wordml" xmlns:wpg="http://schemas.microsoft.com/office/word/2010/wordprocessingGroup" xmlns:wpi="http://schemas.microsoft.com/office/word/2010/wordprocessingInk" xmlns:wne="http://schemas.microsoft.com/office/word/2006/wordml" xmlns:wps="http://schemas.microsoft.com/office/word/2010/wordprocessingShape" mc:Ignorable="w14 wp14">
   <w:footnote w:type="separator" w:id="-1">
     <w:p>
       <w:r>
@@ -6886,7 +7472,7 @@
 </file>
 
 <file path=word/header1.xml><?xml version="1.0" encoding="utf-8"?>
-<w:hdr xmlns:ve="http://schemas.openxmlformats.org/markup-compatibility/2006" xmlns:o="urn:schemas-microsoft-com:office:office" xmlns:r="http://schemas.openxmlformats.org/officeDocument/2006/relationships" xmlns:m="http://schemas.openxmlformats.org/officeDocument/2006/math" xmlns:v="urn:schemas-microsoft-com:vml" xmlns:wp="http://schemas.openxmlformats.org/drawingml/2006/wordprocessingDrawing" xmlns:w10="urn:schemas-microsoft-com:office:word" xmlns:w="http://schemas.openxmlformats.org/wordprocessingml/2006/main" xmlns:wne="http://schemas.microsoft.com/office/word/2006/wordml">
+<w:hdr xmlns:wpc="http://schemas.microsoft.com/office/word/2010/wordprocessingCanvas" xmlns:mc="http://schemas.openxmlformats.org/markup-compatibility/2006" xmlns:o="urn:schemas-microsoft-com:office:office" xmlns:r="http://schemas.openxmlformats.org/officeDocument/2006/relationships" xmlns:m="http://schemas.openxmlformats.org/officeDocument/2006/math" xmlns:v="urn:schemas-microsoft-com:vml" xmlns:wp14="http://schemas.microsoft.com/office/word/2010/wordprocessingDrawing" xmlns:wp="http://schemas.openxmlformats.org/drawingml/2006/wordprocessingDrawing" xmlns:w10="urn:schemas-microsoft-com:office:word" xmlns:w="http://schemas.openxmlformats.org/wordprocessingml/2006/main" xmlns:w14="http://schemas.microsoft.com/office/word/2010/wordml" xmlns:wpg="http://schemas.microsoft.com/office/word/2010/wordprocessingGroup" xmlns:wpi="http://schemas.microsoft.com/office/word/2010/wordprocessingInk" xmlns:wne="http://schemas.microsoft.com/office/word/2006/wordml" xmlns:wps="http://schemas.microsoft.com/office/word/2010/wordprocessingShape" mc:Ignorable="w14 wp14">
   <w:p>
     <w:pPr>
       <w:framePr w:h="0" w:wrap="around" w:vAnchor="text" w:hAnchor="margin" w:xAlign="right" w:yAlign="top"/>
@@ -6907,7 +7493,7 @@
       <w:rPr>
         <w:noProof/>
       </w:rPr>
-      <w:t>6</w:t>
+      <w:t>8</w:t>
     </w:r>
     <w:r>
       <w:fldChar w:fldCharType="end"/>
@@ -6939,8 +7525,532 @@
 </file>
 
 <file path=word/numbering.xml><?xml version="1.0" encoding="utf-8"?>
-<w:numbering xmlns:ve="http://schemas.openxmlformats.org/markup-compatibility/2006" xmlns:o="urn:schemas-microsoft-com:office:office" xmlns:r="http://schemas.openxmlformats.org/officeDocument/2006/relationships" xmlns:m="http://schemas.openxmlformats.org/officeDocument/2006/math" xmlns:v="urn:schemas-microsoft-com:vml" xmlns:wp="http://schemas.openxmlformats.org/drawingml/2006/wordprocessingDrawing" xmlns:w10="urn:schemas-microsoft-com:office:word" xmlns:w="http://schemas.openxmlformats.org/wordprocessingml/2006/main" xmlns:wne="http://schemas.microsoft.com/office/word/2006/wordml">
+<w:numbering xmlns:wpc="http://schemas.microsoft.com/office/word/2010/wordprocessingCanvas" xmlns:mc="http://schemas.openxmlformats.org/markup-compatibility/2006" xmlns:o="urn:schemas-microsoft-com:office:office" xmlns:r="http://schemas.openxmlformats.org/officeDocument/2006/relationships" xmlns:m="http://schemas.openxmlformats.org/officeDocument/2006/math" xmlns:v="urn:schemas-microsoft-com:vml" xmlns:wp14="http://schemas.microsoft.com/office/word/2010/wordprocessingDrawing" xmlns:wp="http://schemas.openxmlformats.org/drawingml/2006/wordprocessingDrawing" xmlns:w10="urn:schemas-microsoft-com:office:word" xmlns:w="http://schemas.openxmlformats.org/wordprocessingml/2006/main" xmlns:w14="http://schemas.microsoft.com/office/word/2010/wordml" xmlns:wpg="http://schemas.microsoft.com/office/word/2010/wordprocessingGroup" xmlns:wpi="http://schemas.microsoft.com/office/word/2010/wordprocessingInk" xmlns:wne="http://schemas.microsoft.com/office/word/2006/wordml" xmlns:wps="http://schemas.microsoft.com/office/word/2010/wordprocessingShape" mc:Ignorable="w14 wp14">
   <w:abstractNum w:abstractNumId="0">
+    <w:nsid w:val="00000001"/>
+    <w:multiLevelType w:val="multilevel"/>
+    <w:tmpl w:val="00000001"/>
+    <w:lvl w:ilvl="0">
+      <w:start w:val="1"/>
+      <w:numFmt w:val="lowerLetter"/>
+      <w:lvlText w:val="%1."/>
+      <w:lvlJc w:val="left"/>
+      <w:pPr>
+        <w:tabs>
+          <w:tab w:val="num" w:pos="420"/>
+        </w:tabs>
+        <w:ind w:left="1800" w:hanging="360"/>
+      </w:pPr>
+      <w:rPr>
+        <w:rFonts w:hint="default"/>
+      </w:rPr>
+    </w:lvl>
+    <w:lvl w:ilvl="1">
+      <w:start w:val="1"/>
+      <w:numFmt w:val="lowerLetter"/>
+      <w:lvlText w:val="%2."/>
+      <w:lvlJc w:val="left"/>
+      <w:pPr>
+        <w:tabs>
+          <w:tab w:val="num" w:pos="420"/>
+        </w:tabs>
+        <w:ind w:left="2520" w:hanging="360"/>
+      </w:pPr>
+    </w:lvl>
+    <w:lvl w:ilvl="2">
+      <w:start w:val="1"/>
+      <w:numFmt w:val="lowerRoman"/>
+      <w:lvlText w:val="%3."/>
+      <w:lvlJc w:val="right"/>
+      <w:pPr>
+        <w:tabs>
+          <w:tab w:val="num" w:pos="420"/>
+        </w:tabs>
+        <w:ind w:left="3240" w:hanging="180"/>
+      </w:pPr>
+    </w:lvl>
+    <w:lvl w:ilvl="3">
+      <w:start w:val="1"/>
+      <w:numFmt w:val="decimal"/>
+      <w:lvlText w:val="%4."/>
+      <w:lvlJc w:val="left"/>
+      <w:pPr>
+        <w:tabs>
+          <w:tab w:val="num" w:pos="420"/>
+        </w:tabs>
+        <w:ind w:left="3960" w:hanging="360"/>
+      </w:pPr>
+    </w:lvl>
+    <w:lvl w:ilvl="4">
+      <w:start w:val="1"/>
+      <w:numFmt w:val="lowerLetter"/>
+      <w:lvlText w:val="%5."/>
+      <w:lvlJc w:val="left"/>
+      <w:pPr>
+        <w:tabs>
+          <w:tab w:val="num" w:pos="420"/>
+        </w:tabs>
+        <w:ind w:left="4680" w:hanging="360"/>
+      </w:pPr>
+    </w:lvl>
+    <w:lvl w:ilvl="5">
+      <w:start w:val="1"/>
+      <w:numFmt w:val="lowerRoman"/>
+      <w:lvlText w:val="%6."/>
+      <w:lvlJc w:val="right"/>
+      <w:pPr>
+        <w:tabs>
+          <w:tab w:val="num" w:pos="420"/>
+        </w:tabs>
+        <w:ind w:left="5400" w:hanging="180"/>
+      </w:pPr>
+    </w:lvl>
+    <w:lvl w:ilvl="6">
+      <w:start w:val="1"/>
+      <w:numFmt w:val="decimal"/>
+      <w:lvlText w:val="%7."/>
+      <w:lvlJc w:val="left"/>
+      <w:pPr>
+        <w:tabs>
+          <w:tab w:val="num" w:pos="420"/>
+        </w:tabs>
+        <w:ind w:left="6120" w:hanging="360"/>
+      </w:pPr>
+    </w:lvl>
+    <w:lvl w:ilvl="7">
+      <w:start w:val="1"/>
+      <w:numFmt w:val="lowerLetter"/>
+      <w:lvlText w:val="%8."/>
+      <w:lvlJc w:val="left"/>
+      <w:pPr>
+        <w:tabs>
+          <w:tab w:val="num" w:pos="420"/>
+        </w:tabs>
+        <w:ind w:left="6840" w:hanging="360"/>
+      </w:pPr>
+    </w:lvl>
+    <w:lvl w:ilvl="8">
+      <w:start w:val="1"/>
+      <w:numFmt w:val="lowerRoman"/>
+      <w:lvlText w:val="%9."/>
+      <w:lvlJc w:val="right"/>
+      <w:pPr>
+        <w:tabs>
+          <w:tab w:val="num" w:pos="420"/>
+        </w:tabs>
+        <w:ind w:left="7560" w:hanging="180"/>
+      </w:pPr>
+    </w:lvl>
+  </w:abstractNum>
+  <w:abstractNum w:abstractNumId="1">
+    <w:nsid w:val="0000000C"/>
+    <w:multiLevelType w:val="multilevel"/>
+    <w:tmpl w:val="0000000C"/>
+    <w:lvl w:ilvl="0">
+      <w:start w:val="1"/>
+      <w:numFmt w:val="lowerLetter"/>
+      <w:lvlText w:val="%1."/>
+      <w:lvlJc w:val="left"/>
+      <w:pPr>
+        <w:ind w:left="2160" w:hanging="360"/>
+      </w:pPr>
+    </w:lvl>
+    <w:lvl w:ilvl="1">
+      <w:start w:val="1"/>
+      <w:numFmt w:val="lowerLetter"/>
+      <w:lvlText w:val="%2."/>
+      <w:lvlJc w:val="left"/>
+      <w:pPr>
+        <w:ind w:left="2880" w:hanging="360"/>
+      </w:pPr>
+    </w:lvl>
+    <w:lvl w:ilvl="2">
+      <w:start w:val="1"/>
+      <w:numFmt w:val="lowerRoman"/>
+      <w:lvlText w:val="%3."/>
+      <w:lvlJc w:val="right"/>
+      <w:pPr>
+        <w:ind w:left="3600" w:hanging="180"/>
+      </w:pPr>
+    </w:lvl>
+    <w:lvl w:ilvl="3">
+      <w:start w:val="1"/>
+      <w:numFmt w:val="decimal"/>
+      <w:lvlText w:val="%4."/>
+      <w:lvlJc w:val="left"/>
+      <w:pPr>
+        <w:ind w:left="4320" w:hanging="360"/>
+      </w:pPr>
+    </w:lvl>
+    <w:lvl w:ilvl="4">
+      <w:start w:val="1"/>
+      <w:numFmt w:val="lowerLetter"/>
+      <w:lvlText w:val="%5."/>
+      <w:lvlJc w:val="left"/>
+      <w:pPr>
+        <w:ind w:left="5040" w:hanging="360"/>
+      </w:pPr>
+    </w:lvl>
+    <w:lvl w:ilvl="5">
+      <w:start w:val="1"/>
+      <w:numFmt w:val="lowerRoman"/>
+      <w:lvlText w:val="%6."/>
+      <w:lvlJc w:val="right"/>
+      <w:pPr>
+        <w:ind w:left="5760" w:hanging="180"/>
+      </w:pPr>
+    </w:lvl>
+    <w:lvl w:ilvl="6">
+      <w:start w:val="1"/>
+      <w:numFmt w:val="decimal"/>
+      <w:lvlText w:val="%7."/>
+      <w:lvlJc w:val="left"/>
+      <w:pPr>
+        <w:ind w:left="6480" w:hanging="360"/>
+      </w:pPr>
+    </w:lvl>
+    <w:lvl w:ilvl="7">
+      <w:start w:val="1"/>
+      <w:numFmt w:val="lowerLetter"/>
+      <w:lvlText w:val="%8."/>
+      <w:lvlJc w:val="left"/>
+      <w:pPr>
+        <w:ind w:left="7200" w:hanging="360"/>
+      </w:pPr>
+    </w:lvl>
+    <w:lvl w:ilvl="8">
+      <w:start w:val="1"/>
+      <w:numFmt w:val="lowerRoman"/>
+      <w:lvlText w:val="%9."/>
+      <w:lvlJc w:val="right"/>
+      <w:pPr>
+        <w:ind w:left="7920" w:hanging="180"/>
+      </w:pPr>
+    </w:lvl>
+  </w:abstractNum>
+  <w:abstractNum w:abstractNumId="2">
+    <w:nsid w:val="0000000D"/>
+    <w:multiLevelType w:val="multilevel"/>
+    <w:tmpl w:val="0000000D"/>
+    <w:lvl w:ilvl="0">
+      <w:start w:val="1"/>
+      <w:numFmt w:val="lowerRoman"/>
+      <w:lvlText w:val="%1."/>
+      <w:lvlJc w:val="left"/>
+      <w:pPr>
+        <w:tabs>
+          <w:tab w:val="num" w:pos="840"/>
+        </w:tabs>
+        <w:ind w:left="1440" w:hanging="720"/>
+      </w:pPr>
+      <w:rPr>
+        <w:rFonts w:cs="Calibri" w:hint="default"/>
+      </w:rPr>
+    </w:lvl>
+    <w:lvl w:ilvl="1">
+      <w:start w:val="1"/>
+      <w:numFmt w:val="lowerLetter"/>
+      <w:lvlText w:val="%2."/>
+      <w:lvlJc w:val="left"/>
+      <w:pPr>
+        <w:tabs>
+          <w:tab w:val="num" w:pos="840"/>
+        </w:tabs>
+        <w:ind w:left="1800" w:hanging="360"/>
+      </w:pPr>
+    </w:lvl>
+    <w:lvl w:ilvl="2">
+      <w:start w:val="1"/>
+      <w:numFmt w:val="lowerRoman"/>
+      <w:lvlText w:val="%3."/>
+      <w:lvlJc w:val="right"/>
+      <w:pPr>
+        <w:tabs>
+          <w:tab w:val="num" w:pos="840"/>
+        </w:tabs>
+        <w:ind w:left="2520" w:hanging="180"/>
+      </w:pPr>
+    </w:lvl>
+    <w:lvl w:ilvl="3">
+      <w:start w:val="1"/>
+      <w:numFmt w:val="decimal"/>
+      <w:lvlText w:val="%4."/>
+      <w:lvlJc w:val="left"/>
+      <w:pPr>
+        <w:tabs>
+          <w:tab w:val="num" w:pos="840"/>
+        </w:tabs>
+        <w:ind w:left="3240" w:hanging="360"/>
+      </w:pPr>
+    </w:lvl>
+    <w:lvl w:ilvl="4">
+      <w:start w:val="1"/>
+      <w:numFmt w:val="lowerLetter"/>
+      <w:lvlText w:val="%5."/>
+      <w:lvlJc w:val="left"/>
+      <w:pPr>
+        <w:tabs>
+          <w:tab w:val="num" w:pos="840"/>
+        </w:tabs>
+        <w:ind w:left="3960" w:hanging="360"/>
+      </w:pPr>
+    </w:lvl>
+    <w:lvl w:ilvl="5">
+      <w:start w:val="1"/>
+      <w:numFmt w:val="lowerRoman"/>
+      <w:lvlText w:val="%6."/>
+      <w:lvlJc w:val="right"/>
+      <w:pPr>
+        <w:tabs>
+          <w:tab w:val="num" w:pos="840"/>
+        </w:tabs>
+        <w:ind w:left="4680" w:hanging="180"/>
+      </w:pPr>
+    </w:lvl>
+    <w:lvl w:ilvl="6">
+      <w:start w:val="1"/>
+      <w:numFmt w:val="decimal"/>
+      <w:lvlText w:val="%7."/>
+      <w:lvlJc w:val="left"/>
+      <w:pPr>
+        <w:tabs>
+          <w:tab w:val="num" w:pos="840"/>
+        </w:tabs>
+        <w:ind w:left="5400" w:hanging="360"/>
+      </w:pPr>
+    </w:lvl>
+    <w:lvl w:ilvl="7">
+      <w:start w:val="1"/>
+      <w:numFmt w:val="lowerLetter"/>
+      <w:lvlText w:val="%8."/>
+      <w:lvlJc w:val="left"/>
+      <w:pPr>
+        <w:tabs>
+          <w:tab w:val="num" w:pos="840"/>
+        </w:tabs>
+        <w:ind w:left="6120" w:hanging="360"/>
+      </w:pPr>
+    </w:lvl>
+    <w:lvl w:ilvl="8">
+      <w:start w:val="1"/>
+      <w:numFmt w:val="lowerRoman"/>
+      <w:lvlText w:val="%9."/>
+      <w:lvlJc w:val="right"/>
+      <w:pPr>
+        <w:tabs>
+          <w:tab w:val="num" w:pos="840"/>
+        </w:tabs>
+        <w:ind w:left="6840" w:hanging="180"/>
+      </w:pPr>
+    </w:lvl>
+  </w:abstractNum>
+  <w:abstractNum w:abstractNumId="3">
+    <w:nsid w:val="0000000E"/>
+    <w:multiLevelType w:val="multilevel"/>
+    <w:tmpl w:val="0000000E"/>
+    <w:lvl w:ilvl="0">
+      <w:start w:val="1"/>
+      <w:numFmt w:val="lowerLetter"/>
+      <w:lvlText w:val="%1."/>
+      <w:lvlJc w:val="left"/>
+      <w:pPr>
+        <w:tabs>
+          <w:tab w:val="num" w:pos="420"/>
+        </w:tabs>
+        <w:ind w:left="1080" w:hanging="360"/>
+      </w:pPr>
+      <w:rPr>
+        <w:rFonts w:hint="default"/>
+      </w:rPr>
+    </w:lvl>
+    <w:lvl w:ilvl="1">
+      <w:start w:val="1"/>
+      <w:numFmt w:val="lowerLetter"/>
+      <w:lvlText w:val="%2."/>
+      <w:lvlJc w:val="left"/>
+      <w:pPr>
+        <w:tabs>
+          <w:tab w:val="num" w:pos="420"/>
+        </w:tabs>
+        <w:ind w:left="1800" w:hanging="360"/>
+      </w:pPr>
+    </w:lvl>
+    <w:lvl w:ilvl="2">
+      <w:start w:val="1"/>
+      <w:numFmt w:val="lowerRoman"/>
+      <w:lvlText w:val="%3."/>
+      <w:lvlJc w:val="right"/>
+      <w:pPr>
+        <w:tabs>
+          <w:tab w:val="num" w:pos="420"/>
+        </w:tabs>
+        <w:ind w:left="2520" w:hanging="180"/>
+      </w:pPr>
+    </w:lvl>
+    <w:lvl w:ilvl="3">
+      <w:start w:val="1"/>
+      <w:numFmt w:val="decimal"/>
+      <w:lvlText w:val="%4."/>
+      <w:lvlJc w:val="left"/>
+      <w:pPr>
+        <w:tabs>
+          <w:tab w:val="num" w:pos="420"/>
+        </w:tabs>
+        <w:ind w:left="3240" w:hanging="360"/>
+      </w:pPr>
+    </w:lvl>
+    <w:lvl w:ilvl="4">
+      <w:start w:val="1"/>
+      <w:numFmt w:val="lowerLetter"/>
+      <w:lvlText w:val="%5."/>
+      <w:lvlJc w:val="left"/>
+      <w:pPr>
+        <w:tabs>
+          <w:tab w:val="num" w:pos="420"/>
+        </w:tabs>
+        <w:ind w:left="3960" w:hanging="360"/>
+      </w:pPr>
+    </w:lvl>
+    <w:lvl w:ilvl="5">
+      <w:start w:val="1"/>
+      <w:numFmt w:val="lowerRoman"/>
+      <w:lvlText w:val="%6."/>
+      <w:lvlJc w:val="right"/>
+      <w:pPr>
+        <w:tabs>
+          <w:tab w:val="num" w:pos="420"/>
+        </w:tabs>
+        <w:ind w:left="4680" w:hanging="180"/>
+      </w:pPr>
+    </w:lvl>
+    <w:lvl w:ilvl="6">
+      <w:start w:val="1"/>
+      <w:numFmt w:val="decimal"/>
+      <w:lvlText w:val="%7."/>
+      <w:lvlJc w:val="left"/>
+      <w:pPr>
+        <w:tabs>
+          <w:tab w:val="num" w:pos="420"/>
+        </w:tabs>
+        <w:ind w:left="5400" w:hanging="360"/>
+      </w:pPr>
+    </w:lvl>
+    <w:lvl w:ilvl="7">
+      <w:start w:val="1"/>
+      <w:numFmt w:val="lowerLetter"/>
+      <w:lvlText w:val="%8."/>
+      <w:lvlJc w:val="left"/>
+      <w:pPr>
+        <w:tabs>
+          <w:tab w:val="num" w:pos="420"/>
+        </w:tabs>
+        <w:ind w:left="6120" w:hanging="360"/>
+      </w:pPr>
+    </w:lvl>
+    <w:lvl w:ilvl="8">
+      <w:start w:val="1"/>
+      <w:numFmt w:val="lowerRoman"/>
+      <w:lvlText w:val="%9."/>
+      <w:lvlJc w:val="right"/>
+      <w:pPr>
+        <w:tabs>
+          <w:tab w:val="num" w:pos="420"/>
+        </w:tabs>
+        <w:ind w:left="6840" w:hanging="180"/>
+      </w:pPr>
+    </w:lvl>
+  </w:abstractNum>
+  <w:abstractNum w:abstractNumId="4">
+    <w:nsid w:val="1145316D"/>
+    <w:multiLevelType w:val="hybridMultilevel"/>
+    <w:tmpl w:val="9F0E8A80"/>
+    <w:lvl w:ilvl="0" w:tplc="A0F8E516">
+      <w:start w:val="1"/>
+      <w:numFmt w:val="decimal"/>
+      <w:lvlText w:val="2.1.5.%1."/>
+      <w:lvlJc w:val="left"/>
+      <w:pPr>
+        <w:ind w:left="825" w:hanging="360"/>
+      </w:pPr>
+      <w:rPr>
+        <w:rFonts w:hint="default"/>
+      </w:rPr>
+    </w:lvl>
+    <w:lvl w:ilvl="1" w:tplc="04090019" w:tentative="1">
+      <w:start w:val="1"/>
+      <w:numFmt w:val="lowerLetter"/>
+      <w:lvlText w:val="%2."/>
+      <w:lvlJc w:val="left"/>
+      <w:pPr>
+        <w:ind w:left="1440" w:hanging="360"/>
+      </w:pPr>
+    </w:lvl>
+    <w:lvl w:ilvl="2" w:tplc="0409001B" w:tentative="1">
+      <w:start w:val="1"/>
+      <w:numFmt w:val="lowerRoman"/>
+      <w:lvlText w:val="%3."/>
+      <w:lvlJc w:val="right"/>
+      <w:pPr>
+        <w:ind w:left="2160" w:hanging="180"/>
+      </w:pPr>
+    </w:lvl>
+    <w:lvl w:ilvl="3" w:tplc="0409000F" w:tentative="1">
+      <w:start w:val="1"/>
+      <w:numFmt w:val="decimal"/>
+      <w:lvlText w:val="%4."/>
+      <w:lvlJc w:val="left"/>
+      <w:pPr>
+        <w:ind w:left="2880" w:hanging="360"/>
+      </w:pPr>
+    </w:lvl>
+    <w:lvl w:ilvl="4" w:tplc="04090019" w:tentative="1">
+      <w:start w:val="1"/>
+      <w:numFmt w:val="lowerLetter"/>
+      <w:lvlText w:val="%5."/>
+      <w:lvlJc w:val="left"/>
+      <w:pPr>
+        <w:ind w:left="3600" w:hanging="360"/>
+      </w:pPr>
+    </w:lvl>
+    <w:lvl w:ilvl="5" w:tplc="0409001B" w:tentative="1">
+      <w:start w:val="1"/>
+      <w:numFmt w:val="lowerRoman"/>
+      <w:lvlText w:val="%6."/>
+      <w:lvlJc w:val="right"/>
+      <w:pPr>
+        <w:ind w:left="4320" w:hanging="180"/>
+      </w:pPr>
+    </w:lvl>
+    <w:lvl w:ilvl="6" w:tplc="0409000F" w:tentative="1">
+      <w:start w:val="1"/>
+      <w:numFmt w:val="decimal"/>
+      <w:lvlText w:val="%7."/>
+      <w:lvlJc w:val="left"/>
+      <w:pPr>
+        <w:ind w:left="5040" w:hanging="360"/>
+      </w:pPr>
+    </w:lvl>
+    <w:lvl w:ilvl="7" w:tplc="04090019" w:tentative="1">
+      <w:start w:val="1"/>
+      <w:numFmt w:val="lowerLetter"/>
+      <w:lvlText w:val="%8."/>
+      <w:lvlJc w:val="left"/>
+      <w:pPr>
+        <w:ind w:left="5760" w:hanging="360"/>
+      </w:pPr>
+    </w:lvl>
+    <w:lvl w:ilvl="8" w:tplc="0409001B" w:tentative="1">
+      <w:start w:val="1"/>
+      <w:numFmt w:val="lowerRoman"/>
+      <w:lvlText w:val="%9."/>
+      <w:lvlJc w:val="right"/>
+      <w:pPr>
+        <w:ind w:left="6480" w:hanging="180"/>
+      </w:pPr>
+    </w:lvl>
+  </w:abstractNum>
+  <w:abstractNum w:abstractNumId="5">
+    <w:nsid w:val="76BF4E2F"/>
     <w:multiLevelType w:val="multilevel"/>
     <w:tmpl w:val="00000000"/>
     <w:lvl w:ilvl="0">
@@ -7085,529 +8195,6 @@
       <w:rPr>
         <w:rFonts w:hint="default"/>
       </w:rPr>
-    </w:lvl>
-  </w:abstractNum>
-  <w:abstractNum w:abstractNumId="1">
-    <w:nsid w:val="00000001"/>
-    <w:multiLevelType w:val="multilevel"/>
-    <w:tmpl w:val="00000001"/>
-    <w:lvl w:ilvl="0">
-      <w:start w:val="1"/>
-      <w:numFmt w:val="lowerLetter"/>
-      <w:lvlText w:val="%1."/>
-      <w:lvlJc w:val="left"/>
-      <w:pPr>
-        <w:tabs>
-          <w:tab w:val="num" w:pos="420"/>
-        </w:tabs>
-        <w:ind w:left="1800" w:hanging="360"/>
-      </w:pPr>
-      <w:rPr>
-        <w:rFonts w:hint="default"/>
-      </w:rPr>
-    </w:lvl>
-    <w:lvl w:ilvl="1">
-      <w:start w:val="1"/>
-      <w:numFmt w:val="lowerLetter"/>
-      <w:lvlText w:val="%2."/>
-      <w:lvlJc w:val="left"/>
-      <w:pPr>
-        <w:tabs>
-          <w:tab w:val="num" w:pos="420"/>
-        </w:tabs>
-        <w:ind w:left="2520" w:hanging="360"/>
-      </w:pPr>
-    </w:lvl>
-    <w:lvl w:ilvl="2">
-      <w:start w:val="1"/>
-      <w:numFmt w:val="lowerRoman"/>
-      <w:lvlText w:val="%3."/>
-      <w:lvlJc w:val="right"/>
-      <w:pPr>
-        <w:tabs>
-          <w:tab w:val="num" w:pos="420"/>
-        </w:tabs>
-        <w:ind w:left="3240" w:hanging="180"/>
-      </w:pPr>
-    </w:lvl>
-    <w:lvl w:ilvl="3">
-      <w:start w:val="1"/>
-      <w:numFmt w:val="decimal"/>
-      <w:lvlText w:val="%4."/>
-      <w:lvlJc w:val="left"/>
-      <w:pPr>
-        <w:tabs>
-          <w:tab w:val="num" w:pos="420"/>
-        </w:tabs>
-        <w:ind w:left="3960" w:hanging="360"/>
-      </w:pPr>
-    </w:lvl>
-    <w:lvl w:ilvl="4">
-      <w:start w:val="1"/>
-      <w:numFmt w:val="lowerLetter"/>
-      <w:lvlText w:val="%5."/>
-      <w:lvlJc w:val="left"/>
-      <w:pPr>
-        <w:tabs>
-          <w:tab w:val="num" w:pos="420"/>
-        </w:tabs>
-        <w:ind w:left="4680" w:hanging="360"/>
-      </w:pPr>
-    </w:lvl>
-    <w:lvl w:ilvl="5">
-      <w:start w:val="1"/>
-      <w:numFmt w:val="lowerRoman"/>
-      <w:lvlText w:val="%6."/>
-      <w:lvlJc w:val="right"/>
-      <w:pPr>
-        <w:tabs>
-          <w:tab w:val="num" w:pos="420"/>
-        </w:tabs>
-        <w:ind w:left="5400" w:hanging="180"/>
-      </w:pPr>
-    </w:lvl>
-    <w:lvl w:ilvl="6">
-      <w:start w:val="1"/>
-      <w:numFmt w:val="decimal"/>
-      <w:lvlText w:val="%7."/>
-      <w:lvlJc w:val="left"/>
-      <w:pPr>
-        <w:tabs>
-          <w:tab w:val="num" w:pos="420"/>
-        </w:tabs>
-        <w:ind w:left="6120" w:hanging="360"/>
-      </w:pPr>
-    </w:lvl>
-    <w:lvl w:ilvl="7">
-      <w:start w:val="1"/>
-      <w:numFmt w:val="lowerLetter"/>
-      <w:lvlText w:val="%8."/>
-      <w:lvlJc w:val="left"/>
-      <w:pPr>
-        <w:tabs>
-          <w:tab w:val="num" w:pos="420"/>
-        </w:tabs>
-        <w:ind w:left="6840" w:hanging="360"/>
-      </w:pPr>
-    </w:lvl>
-    <w:lvl w:ilvl="8">
-      <w:start w:val="1"/>
-      <w:numFmt w:val="lowerRoman"/>
-      <w:lvlText w:val="%9."/>
-      <w:lvlJc w:val="right"/>
-      <w:pPr>
-        <w:tabs>
-          <w:tab w:val="num" w:pos="420"/>
-        </w:tabs>
-        <w:ind w:left="7560" w:hanging="180"/>
-      </w:pPr>
-    </w:lvl>
-  </w:abstractNum>
-  <w:abstractNum w:abstractNumId="2">
-    <w:nsid w:val="0000000C"/>
-    <w:multiLevelType w:val="multilevel"/>
-    <w:tmpl w:val="0000000C"/>
-    <w:lvl w:ilvl="0">
-      <w:start w:val="1"/>
-      <w:numFmt w:val="lowerLetter"/>
-      <w:lvlText w:val="%1."/>
-      <w:lvlJc w:val="left"/>
-      <w:pPr>
-        <w:ind w:left="2160" w:hanging="360"/>
-      </w:pPr>
-    </w:lvl>
-    <w:lvl w:ilvl="1">
-      <w:start w:val="1"/>
-      <w:numFmt w:val="lowerLetter"/>
-      <w:lvlText w:val="%2."/>
-      <w:lvlJc w:val="left"/>
-      <w:pPr>
-        <w:ind w:left="2880" w:hanging="360"/>
-      </w:pPr>
-    </w:lvl>
-    <w:lvl w:ilvl="2">
-      <w:start w:val="1"/>
-      <w:numFmt w:val="lowerRoman"/>
-      <w:lvlText w:val="%3."/>
-      <w:lvlJc w:val="right"/>
-      <w:pPr>
-        <w:ind w:left="3600" w:hanging="180"/>
-      </w:pPr>
-    </w:lvl>
-    <w:lvl w:ilvl="3">
-      <w:start w:val="1"/>
-      <w:numFmt w:val="decimal"/>
-      <w:lvlText w:val="%4."/>
-      <w:lvlJc w:val="left"/>
-      <w:pPr>
-        <w:ind w:left="4320" w:hanging="360"/>
-      </w:pPr>
-    </w:lvl>
-    <w:lvl w:ilvl="4">
-      <w:start w:val="1"/>
-      <w:numFmt w:val="lowerLetter"/>
-      <w:lvlText w:val="%5."/>
-      <w:lvlJc w:val="left"/>
-      <w:pPr>
-        <w:ind w:left="5040" w:hanging="360"/>
-      </w:pPr>
-    </w:lvl>
-    <w:lvl w:ilvl="5">
-      <w:start w:val="1"/>
-      <w:numFmt w:val="lowerRoman"/>
-      <w:lvlText w:val="%6."/>
-      <w:lvlJc w:val="right"/>
-      <w:pPr>
-        <w:ind w:left="5760" w:hanging="180"/>
-      </w:pPr>
-    </w:lvl>
-    <w:lvl w:ilvl="6">
-      <w:start w:val="1"/>
-      <w:numFmt w:val="decimal"/>
-      <w:lvlText w:val="%7."/>
-      <w:lvlJc w:val="left"/>
-      <w:pPr>
-        <w:ind w:left="6480" w:hanging="360"/>
-      </w:pPr>
-    </w:lvl>
-    <w:lvl w:ilvl="7">
-      <w:start w:val="1"/>
-      <w:numFmt w:val="lowerLetter"/>
-      <w:lvlText w:val="%8."/>
-      <w:lvlJc w:val="left"/>
-      <w:pPr>
-        <w:ind w:left="7200" w:hanging="360"/>
-      </w:pPr>
-    </w:lvl>
-    <w:lvl w:ilvl="8">
-      <w:start w:val="1"/>
-      <w:numFmt w:val="lowerRoman"/>
-      <w:lvlText w:val="%9."/>
-      <w:lvlJc w:val="right"/>
-      <w:pPr>
-        <w:ind w:left="7920" w:hanging="180"/>
-      </w:pPr>
-    </w:lvl>
-  </w:abstractNum>
-  <w:abstractNum w:abstractNumId="3">
-    <w:nsid w:val="0000000D"/>
-    <w:multiLevelType w:val="multilevel"/>
-    <w:tmpl w:val="0000000D"/>
-    <w:lvl w:ilvl="0">
-      <w:start w:val="1"/>
-      <w:numFmt w:val="lowerRoman"/>
-      <w:lvlText w:val="%1."/>
-      <w:lvlJc w:val="left"/>
-      <w:pPr>
-        <w:tabs>
-          <w:tab w:val="num" w:pos="840"/>
-        </w:tabs>
-        <w:ind w:left="1440" w:hanging="720"/>
-      </w:pPr>
-      <w:rPr>
-        <w:rFonts w:cs="Calibri" w:hint="default"/>
-      </w:rPr>
-    </w:lvl>
-    <w:lvl w:ilvl="1">
-      <w:start w:val="1"/>
-      <w:numFmt w:val="lowerLetter"/>
-      <w:lvlText w:val="%2."/>
-      <w:lvlJc w:val="left"/>
-      <w:pPr>
-        <w:tabs>
-          <w:tab w:val="num" w:pos="840"/>
-        </w:tabs>
-        <w:ind w:left="1800" w:hanging="360"/>
-      </w:pPr>
-    </w:lvl>
-    <w:lvl w:ilvl="2">
-      <w:start w:val="1"/>
-      <w:numFmt w:val="lowerRoman"/>
-      <w:lvlText w:val="%3."/>
-      <w:lvlJc w:val="right"/>
-      <w:pPr>
-        <w:tabs>
-          <w:tab w:val="num" w:pos="840"/>
-        </w:tabs>
-        <w:ind w:left="2520" w:hanging="180"/>
-      </w:pPr>
-    </w:lvl>
-    <w:lvl w:ilvl="3">
-      <w:start w:val="1"/>
-      <w:numFmt w:val="decimal"/>
-      <w:lvlText w:val="%4."/>
-      <w:lvlJc w:val="left"/>
-      <w:pPr>
-        <w:tabs>
-          <w:tab w:val="num" w:pos="840"/>
-        </w:tabs>
-        <w:ind w:left="3240" w:hanging="360"/>
-      </w:pPr>
-    </w:lvl>
-    <w:lvl w:ilvl="4">
-      <w:start w:val="1"/>
-      <w:numFmt w:val="lowerLetter"/>
-      <w:lvlText w:val="%5."/>
-      <w:lvlJc w:val="left"/>
-      <w:pPr>
-        <w:tabs>
-          <w:tab w:val="num" w:pos="840"/>
-        </w:tabs>
-        <w:ind w:left="3960" w:hanging="360"/>
-      </w:pPr>
-    </w:lvl>
-    <w:lvl w:ilvl="5">
-      <w:start w:val="1"/>
-      <w:numFmt w:val="lowerRoman"/>
-      <w:lvlText w:val="%6."/>
-      <w:lvlJc w:val="right"/>
-      <w:pPr>
-        <w:tabs>
-          <w:tab w:val="num" w:pos="840"/>
-        </w:tabs>
-        <w:ind w:left="4680" w:hanging="180"/>
-      </w:pPr>
-    </w:lvl>
-    <w:lvl w:ilvl="6">
-      <w:start w:val="1"/>
-      <w:numFmt w:val="decimal"/>
-      <w:lvlText w:val="%7."/>
-      <w:lvlJc w:val="left"/>
-      <w:pPr>
-        <w:tabs>
-          <w:tab w:val="num" w:pos="840"/>
-        </w:tabs>
-        <w:ind w:left="5400" w:hanging="360"/>
-      </w:pPr>
-    </w:lvl>
-    <w:lvl w:ilvl="7">
-      <w:start w:val="1"/>
-      <w:numFmt w:val="lowerLetter"/>
-      <w:lvlText w:val="%8."/>
-      <w:lvlJc w:val="left"/>
-      <w:pPr>
-        <w:tabs>
-          <w:tab w:val="num" w:pos="840"/>
-        </w:tabs>
-        <w:ind w:left="6120" w:hanging="360"/>
-      </w:pPr>
-    </w:lvl>
-    <w:lvl w:ilvl="8">
-      <w:start w:val="1"/>
-      <w:numFmt w:val="lowerRoman"/>
-      <w:lvlText w:val="%9."/>
-      <w:lvlJc w:val="right"/>
-      <w:pPr>
-        <w:tabs>
-          <w:tab w:val="num" w:pos="840"/>
-        </w:tabs>
-        <w:ind w:left="6840" w:hanging="180"/>
-      </w:pPr>
-    </w:lvl>
-  </w:abstractNum>
-  <w:abstractNum w:abstractNumId="4">
-    <w:nsid w:val="0000000E"/>
-    <w:multiLevelType w:val="multilevel"/>
-    <w:tmpl w:val="0000000E"/>
-    <w:lvl w:ilvl="0">
-      <w:start w:val="1"/>
-      <w:numFmt w:val="lowerLetter"/>
-      <w:lvlText w:val="%1."/>
-      <w:lvlJc w:val="left"/>
-      <w:pPr>
-        <w:tabs>
-          <w:tab w:val="num" w:pos="420"/>
-        </w:tabs>
-        <w:ind w:left="1080" w:hanging="360"/>
-      </w:pPr>
-      <w:rPr>
-        <w:rFonts w:hint="default"/>
-      </w:rPr>
-    </w:lvl>
-    <w:lvl w:ilvl="1">
-      <w:start w:val="1"/>
-      <w:numFmt w:val="lowerLetter"/>
-      <w:lvlText w:val="%2."/>
-      <w:lvlJc w:val="left"/>
-      <w:pPr>
-        <w:tabs>
-          <w:tab w:val="num" w:pos="420"/>
-        </w:tabs>
-        <w:ind w:left="1800" w:hanging="360"/>
-      </w:pPr>
-    </w:lvl>
-    <w:lvl w:ilvl="2">
-      <w:start w:val="1"/>
-      <w:numFmt w:val="lowerRoman"/>
-      <w:lvlText w:val="%3."/>
-      <w:lvlJc w:val="right"/>
-      <w:pPr>
-        <w:tabs>
-          <w:tab w:val="num" w:pos="420"/>
-        </w:tabs>
-        <w:ind w:left="2520" w:hanging="180"/>
-      </w:pPr>
-    </w:lvl>
-    <w:lvl w:ilvl="3">
-      <w:start w:val="1"/>
-      <w:numFmt w:val="decimal"/>
-      <w:lvlText w:val="%4."/>
-      <w:lvlJc w:val="left"/>
-      <w:pPr>
-        <w:tabs>
-          <w:tab w:val="num" w:pos="420"/>
-        </w:tabs>
-        <w:ind w:left="3240" w:hanging="360"/>
-      </w:pPr>
-    </w:lvl>
-    <w:lvl w:ilvl="4">
-      <w:start w:val="1"/>
-      <w:numFmt w:val="lowerLetter"/>
-      <w:lvlText w:val="%5."/>
-      <w:lvlJc w:val="left"/>
-      <w:pPr>
-        <w:tabs>
-          <w:tab w:val="num" w:pos="420"/>
-        </w:tabs>
-        <w:ind w:left="3960" w:hanging="360"/>
-      </w:pPr>
-    </w:lvl>
-    <w:lvl w:ilvl="5">
-      <w:start w:val="1"/>
-      <w:numFmt w:val="lowerRoman"/>
-      <w:lvlText w:val="%6."/>
-      <w:lvlJc w:val="right"/>
-      <w:pPr>
-        <w:tabs>
-          <w:tab w:val="num" w:pos="420"/>
-        </w:tabs>
-        <w:ind w:left="4680" w:hanging="180"/>
-      </w:pPr>
-    </w:lvl>
-    <w:lvl w:ilvl="6">
-      <w:start w:val="1"/>
-      <w:numFmt w:val="decimal"/>
-      <w:lvlText w:val="%7."/>
-      <w:lvlJc w:val="left"/>
-      <w:pPr>
-        <w:tabs>
-          <w:tab w:val="num" w:pos="420"/>
-        </w:tabs>
-        <w:ind w:left="5400" w:hanging="360"/>
-      </w:pPr>
-    </w:lvl>
-    <w:lvl w:ilvl="7">
-      <w:start w:val="1"/>
-      <w:numFmt w:val="lowerLetter"/>
-      <w:lvlText w:val="%8."/>
-      <w:lvlJc w:val="left"/>
-      <w:pPr>
-        <w:tabs>
-          <w:tab w:val="num" w:pos="420"/>
-        </w:tabs>
-        <w:ind w:left="6120" w:hanging="360"/>
-      </w:pPr>
-    </w:lvl>
-    <w:lvl w:ilvl="8">
-      <w:start w:val="1"/>
-      <w:numFmt w:val="lowerRoman"/>
-      <w:lvlText w:val="%9."/>
-      <w:lvlJc w:val="right"/>
-      <w:pPr>
-        <w:tabs>
-          <w:tab w:val="num" w:pos="420"/>
-        </w:tabs>
-        <w:ind w:left="6840" w:hanging="180"/>
-      </w:pPr>
-    </w:lvl>
-  </w:abstractNum>
-  <w:abstractNum w:abstractNumId="5">
-    <w:nsid w:val="1145316D"/>
-    <w:multiLevelType w:val="hybridMultilevel"/>
-    <w:tmpl w:val="9F0E8A80"/>
-    <w:lvl w:ilvl="0" w:tplc="A0F8E516">
-      <w:start w:val="1"/>
-      <w:numFmt w:val="decimal"/>
-      <w:lvlText w:val="2.1.5.%1."/>
-      <w:lvlJc w:val="left"/>
-      <w:pPr>
-        <w:ind w:left="825" w:hanging="360"/>
-      </w:pPr>
-      <w:rPr>
-        <w:rFonts w:hint="default"/>
-      </w:rPr>
-    </w:lvl>
-    <w:lvl w:ilvl="1" w:tplc="04090019" w:tentative="1">
-      <w:start w:val="1"/>
-      <w:numFmt w:val="lowerLetter"/>
-      <w:lvlText w:val="%2."/>
-      <w:lvlJc w:val="left"/>
-      <w:pPr>
-        <w:ind w:left="1440" w:hanging="360"/>
-      </w:pPr>
-    </w:lvl>
-    <w:lvl w:ilvl="2" w:tplc="0409001B" w:tentative="1">
-      <w:start w:val="1"/>
-      <w:numFmt w:val="lowerRoman"/>
-      <w:lvlText w:val="%3."/>
-      <w:lvlJc w:val="right"/>
-      <w:pPr>
-        <w:ind w:left="2160" w:hanging="180"/>
-      </w:pPr>
-    </w:lvl>
-    <w:lvl w:ilvl="3" w:tplc="0409000F" w:tentative="1">
-      <w:start w:val="1"/>
-      <w:numFmt w:val="decimal"/>
-      <w:lvlText w:val="%4."/>
-      <w:lvlJc w:val="left"/>
-      <w:pPr>
-        <w:ind w:left="2880" w:hanging="360"/>
-      </w:pPr>
-    </w:lvl>
-    <w:lvl w:ilvl="4" w:tplc="04090019" w:tentative="1">
-      <w:start w:val="1"/>
-      <w:numFmt w:val="lowerLetter"/>
-      <w:lvlText w:val="%5."/>
-      <w:lvlJc w:val="left"/>
-      <w:pPr>
-        <w:ind w:left="3600" w:hanging="360"/>
-      </w:pPr>
-    </w:lvl>
-    <w:lvl w:ilvl="5" w:tplc="0409001B" w:tentative="1">
-      <w:start w:val="1"/>
-      <w:numFmt w:val="lowerRoman"/>
-      <w:lvlText w:val="%6."/>
-      <w:lvlJc w:val="right"/>
-      <w:pPr>
-        <w:ind w:left="4320" w:hanging="180"/>
-      </w:pPr>
-    </w:lvl>
-    <w:lvl w:ilvl="6" w:tplc="0409000F" w:tentative="1">
-      <w:start w:val="1"/>
-      <w:numFmt w:val="decimal"/>
-      <w:lvlText w:val="%7."/>
-      <w:lvlJc w:val="left"/>
-      <w:pPr>
-        <w:ind w:left="5040" w:hanging="360"/>
-      </w:pPr>
-    </w:lvl>
-    <w:lvl w:ilvl="7" w:tplc="04090019" w:tentative="1">
-      <w:start w:val="1"/>
-      <w:numFmt w:val="lowerLetter"/>
-      <w:lvlText w:val="%8."/>
-      <w:lvlJc w:val="left"/>
-      <w:pPr>
-        <w:ind w:left="5760" w:hanging="360"/>
-      </w:pPr>
-    </w:lvl>
-    <w:lvl w:ilvl="8" w:tplc="0409001B" w:tentative="1">
-      <w:start w:val="1"/>
-      <w:numFmt w:val="lowerRoman"/>
-      <w:lvlText w:val="%9."/>
-      <w:lvlJc w:val="right"/>
-      <w:pPr>
-        <w:ind w:left="6480" w:hanging="180"/>
-      </w:pPr>
     </w:lvl>
   </w:abstractNum>
   <w:abstractNum w:abstractNumId="6">
@@ -7700,31 +8287,31 @@
     </w:lvl>
   </w:abstractNum>
   <w:num w:numId="1">
-    <w:abstractNumId w:val="2"/>
+    <w:abstractNumId w:val="1"/>
   </w:num>
   <w:num w:numId="2">
-    <w:abstractNumId w:val="4"/>
+    <w:abstractNumId w:val="3"/>
   </w:num>
   <w:num w:numId="3">
+    <w:abstractNumId w:val="5"/>
+  </w:num>
+  <w:num w:numId="4">
     <w:abstractNumId w:val="0"/>
   </w:num>
-  <w:num w:numId="4">
-    <w:abstractNumId w:val="1"/>
-  </w:num>
   <w:num w:numId="5">
-    <w:abstractNumId w:val="3"/>
+    <w:abstractNumId w:val="2"/>
   </w:num>
   <w:num w:numId="6">
     <w:abstractNumId w:val="6"/>
   </w:num>
   <w:num w:numId="7">
-    <w:abstractNumId w:val="5"/>
+    <w:abstractNumId w:val="4"/>
   </w:num>
 </w:numbering>
 </file>
 
 <file path=word/styles.xml><?xml version="1.0" encoding="utf-8"?>
-<w:styles xmlns:r="http://schemas.openxmlformats.org/officeDocument/2006/relationships" xmlns:w="http://schemas.openxmlformats.org/wordprocessingml/2006/main">
+<w:styles xmlns:mc="http://schemas.openxmlformats.org/markup-compatibility/2006" xmlns:r="http://schemas.openxmlformats.org/officeDocument/2006/relationships" xmlns:w="http://schemas.openxmlformats.org/wordprocessingml/2006/main" xmlns:w14="http://schemas.microsoft.com/office/word/2010/wordml" mc:Ignorable="w14">
   <w:docDefaults>
     <w:rPrDefault>
       <w:rPr>
@@ -7903,6 +8490,9 @@
   </w:style>
   <w:style w:type="character" w:default="1" w:styleId="DefaultParagraphFont">
     <w:name w:val="Default Paragraph Font"/>
+    <w:uiPriority w:val="1"/>
+    <w:semiHidden/>
+    <w:unhideWhenUsed/>
   </w:style>
   <w:style w:type="table" w:default="1" w:styleId="TableNormal">
     <w:name w:val="Normal Table"/>
@@ -8053,6 +8643,196 @@
       <w:szCs w:val="24"/>
       <w:lang w:eastAsia="en-US"/>
     </w:rPr>
+  </w:style>
+</w:styles>
+</file>
+
+<file path=word/stylesWithEffects.xml><?xml version="1.0" encoding="utf-8"?>
+<w:styles xmlns:wpc="http://schemas.microsoft.com/office/word/2010/wordprocessingCanvas" xmlns:mc="http://schemas.openxmlformats.org/markup-compatibility/2006" xmlns:o="urn:schemas-microsoft-com:office:office" xmlns:r="http://schemas.openxmlformats.org/officeDocument/2006/relationships" xmlns:m="http://schemas.openxmlformats.org/officeDocument/2006/math" xmlns:v="urn:schemas-microsoft-com:vml" xmlns:wp14="http://schemas.microsoft.com/office/word/2010/wordprocessingDrawing" xmlns:wp="http://schemas.openxmlformats.org/drawingml/2006/wordprocessingDrawing" xmlns:w10="urn:schemas-microsoft-com:office:word" xmlns:w="http://schemas.openxmlformats.org/wordprocessingml/2006/main" xmlns:w14="http://schemas.microsoft.com/office/word/2010/wordml" xmlns:wpg="http://schemas.microsoft.com/office/word/2010/wordprocessingGroup" xmlns:wpi="http://schemas.microsoft.com/office/word/2010/wordprocessingInk" xmlns:wne="http://schemas.microsoft.com/office/word/2006/wordml" xmlns:wps="http://schemas.microsoft.com/office/word/2010/wordprocessingShape" mc:Ignorable="w14 wp14">
+  <w:docDefaults>
+    <w:rPrDefault>
+      <w:rPr>
+        <w:rFonts w:asciiTheme="minorHAnsi" w:eastAsiaTheme="minorEastAsia" w:hAnsiTheme="minorHAnsi" w:cstheme="minorBidi"/>
+        <w:sz w:val="22"/>
+        <w:szCs w:val="22"/>
+        <w:lang w:val="en-US" w:eastAsia="en-US" w:bidi="ar-SA"/>
+      </w:rPr>
+    </w:rPrDefault>
+    <w:pPrDefault>
+      <w:pPr>
+        <w:spacing w:after="200" w:line="276" w:lineRule="auto"/>
+      </w:pPr>
+    </w:pPrDefault>
+  </w:docDefaults>
+  <w:latentStyles w:defLockedState="0" w:defUIPriority="99" w:defSemiHidden="1" w:defUnhideWhenUsed="1" w:defQFormat="0" w:count="267">
+    <w:lsdException w:name="Normal" w:semiHidden="0" w:uiPriority="0" w:unhideWhenUsed="0" w:qFormat="1"/>
+    <w:lsdException w:name="heading 1" w:semiHidden="0" w:uiPriority="9" w:unhideWhenUsed="0" w:qFormat="1"/>
+    <w:lsdException w:name="heading 2" w:uiPriority="9" w:qFormat="1"/>
+    <w:lsdException w:name="heading 3" w:uiPriority="9" w:qFormat="1"/>
+    <w:lsdException w:name="heading 4" w:uiPriority="9" w:qFormat="1"/>
+    <w:lsdException w:name="heading 5" w:uiPriority="9" w:qFormat="1"/>
+    <w:lsdException w:name="heading 6" w:uiPriority="9" w:qFormat="1"/>
+    <w:lsdException w:name="heading 7" w:uiPriority="9" w:qFormat="1"/>
+    <w:lsdException w:name="heading 8" w:uiPriority="9" w:qFormat="1"/>
+    <w:lsdException w:name="heading 9" w:uiPriority="9" w:qFormat="1"/>
+    <w:lsdException w:name="toc 1" w:uiPriority="39"/>
+    <w:lsdException w:name="toc 2" w:uiPriority="39"/>
+    <w:lsdException w:name="toc 3" w:uiPriority="39"/>
+    <w:lsdException w:name="toc 4" w:uiPriority="39"/>
+    <w:lsdException w:name="toc 5" w:uiPriority="39"/>
+    <w:lsdException w:name="toc 6" w:uiPriority="39"/>
+    <w:lsdException w:name="toc 7" w:uiPriority="39"/>
+    <w:lsdException w:name="toc 8" w:uiPriority="39"/>
+    <w:lsdException w:name="toc 9" w:uiPriority="39"/>
+    <w:lsdException w:name="caption" w:uiPriority="35" w:qFormat="1"/>
+    <w:lsdException w:name="Title" w:semiHidden="0" w:uiPriority="10" w:unhideWhenUsed="0" w:qFormat="1"/>
+    <w:lsdException w:name="Default Paragraph Font" w:uiPriority="1"/>
+    <w:lsdException w:name="Subtitle" w:semiHidden="0" w:uiPriority="11" w:unhideWhenUsed="0" w:qFormat="1"/>
+    <w:lsdException w:name="Strong" w:semiHidden="0" w:uiPriority="22" w:unhideWhenUsed="0" w:qFormat="1"/>
+    <w:lsdException w:name="Emphasis" w:semiHidden="0" w:uiPriority="20" w:unhideWhenUsed="0" w:qFormat="1"/>
+    <w:lsdException w:name="Table Grid" w:semiHidden="0" w:uiPriority="59" w:unhideWhenUsed="0"/>
+    <w:lsdException w:name="Placeholder Text" w:unhideWhenUsed="0"/>
+    <w:lsdException w:name="No Spacing" w:semiHidden="0" w:uiPriority="1" w:unhideWhenUsed="0" w:qFormat="1"/>
+    <w:lsdException w:name="Light Shading" w:semiHidden="0" w:uiPriority="60" w:unhideWhenUsed="0"/>
+    <w:lsdException w:name="Light List" w:semiHidden="0" w:uiPriority="61" w:unhideWhenUsed="0"/>
+    <w:lsdException w:name="Light Grid" w:semiHidden="0" w:uiPriority="62" w:unhideWhenUsed="0"/>
+    <w:lsdException w:name="Medium Shading 1" w:semiHidden="0" w:uiPriority="63" w:unhideWhenUsed="0"/>
+    <w:lsdException w:name="Medium Shading 2" w:semiHidden="0" w:uiPriority="64" w:unhideWhenUsed="0"/>
+    <w:lsdException w:name="Medium List 1" w:semiHidden="0" w:uiPriority="65" w:unhideWhenUsed="0"/>
+    <w:lsdException w:name="Medium List 2" w:semiHidden="0" w:uiPriority="66" w:unhideWhenUsed="0"/>
+    <w:lsdException w:name="Medium Grid 1" w:semiHidden="0" w:uiPriority="67" w:unhideWhenUsed="0"/>
+    <w:lsdException w:name="Medium Grid 2" w:semiHidden="0" w:uiPriority="68" w:unhideWhenUsed="0"/>
+    <w:lsdException w:name="Medium Grid 3" w:semiHidden="0" w:uiPriority="69" w:unhideWhenUsed="0"/>
+    <w:lsdException w:name="Dark List" w:semiHidden="0" w:uiPriority="70" w:unhideWhenUsed="0"/>
+    <w:lsdException w:name="Colorful Shading" w:semiHidden="0" w:uiPriority="71" w:unhideWhenUsed="0"/>
+    <w:lsdException w:name="Colorful List" w:semiHidden="0" w:uiPriority="72" w:unhideWhenUsed="0"/>
+    <w:lsdException w:name="Colorful Grid" w:semiHidden="0" w:uiPriority="73" w:unhideWhenUsed="0"/>
+    <w:lsdException w:name="Light Shading Accent 1" w:semiHidden="0" w:uiPriority="60" w:unhideWhenUsed="0"/>
+    <w:lsdException w:name="Light List Accent 1" w:semiHidden="0" w:uiPriority="61" w:unhideWhenUsed="0"/>
+    <w:lsdException w:name="Light Grid Accent 1" w:semiHidden="0" w:uiPriority="62" w:unhideWhenUsed="0"/>
+    <w:lsdException w:name="Medium Shading 1 Accent 1" w:semiHidden="0" w:uiPriority="63" w:unhideWhenUsed="0"/>
+    <w:lsdException w:name="Medium Shading 2 Accent 1" w:semiHidden="0" w:uiPriority="64" w:unhideWhenUsed="0"/>
+    <w:lsdException w:name="Medium List 1 Accent 1" w:semiHidden="0" w:uiPriority="65" w:unhideWhenUsed="0"/>
+    <w:lsdException w:name="Revision" w:unhideWhenUsed="0"/>
+    <w:lsdException w:name="List Paragraph" w:semiHidden="0" w:uiPriority="34" w:unhideWhenUsed="0" w:qFormat="1"/>
+    <w:lsdException w:name="Quote" w:semiHidden="0" w:uiPriority="29" w:unhideWhenUsed="0" w:qFormat="1"/>
+    <w:lsdException w:name="Intense Quote" w:semiHidden="0" w:uiPriority="30" w:unhideWhenUsed="0" w:qFormat="1"/>
+    <w:lsdException w:name="Medium List 2 Accent 1" w:semiHidden="0" w:uiPriority="66" w:unhideWhenUsed="0"/>
+    <w:lsdException w:name="Medium Grid 1 Accent 1" w:semiHidden="0" w:uiPriority="67" w:unhideWhenUsed="0"/>
+    <w:lsdException w:name="Medium Grid 2 Accent 1" w:semiHidden="0" w:uiPriority="68" w:unhideWhenUsed="0"/>
+    <w:lsdException w:name="Medium Grid 3 Accent 1" w:semiHidden="0" w:uiPriority="69" w:unhideWhenUsed="0"/>
+    <w:lsdException w:name="Dark List Accent 1" w:semiHidden="0" w:uiPriority="70" w:unhideWhenUsed="0"/>
+    <w:lsdException w:name="Colorful Shading Accent 1" w:semiHidden="0" w:uiPriority="71" w:unhideWhenUsed="0"/>
+    <w:lsdException w:name="Colorful List Accent 1" w:semiHidden="0" w:uiPriority="72" w:unhideWhenUsed="0"/>
+    <w:lsdException w:name="Colorful Grid Accent 1" w:semiHidden="0" w:uiPriority="73" w:unhideWhenUsed="0"/>
+    <w:lsdException w:name="Light Shading Accent 2" w:semiHidden="0" w:uiPriority="60" w:unhideWhenUsed="0"/>
+    <w:lsdException w:name="Light List Accent 2" w:semiHidden="0" w:uiPriority="61" w:unhideWhenUsed="0"/>
+    <w:lsdException w:name="Light Grid Accent 2" w:semiHidden="0" w:uiPriority="62" w:unhideWhenUsed="0"/>
+    <w:lsdException w:name="Medium Shading 1 Accent 2" w:semiHidden="0" w:uiPriority="63" w:unhideWhenUsed="0"/>
+    <w:lsdException w:name="Medium Shading 2 Accent 2" w:semiHidden="0" w:uiPriority="64" w:unhideWhenUsed="0"/>
+    <w:lsdException w:name="Medium List 1 Accent 2" w:semiHidden="0" w:uiPriority="65" w:unhideWhenUsed="0"/>
+    <w:lsdException w:name="Medium List 2 Accent 2" w:semiHidden="0" w:uiPriority="66" w:unhideWhenUsed="0"/>
+    <w:lsdException w:name="Medium Grid 1 Accent 2" w:semiHidden="0" w:uiPriority="67" w:unhideWhenUsed="0"/>
+    <w:lsdException w:name="Medium Grid 2 Accent 2" w:semiHidden="0" w:uiPriority="68" w:unhideWhenUsed="0"/>
+    <w:lsdException w:name="Medium Grid 3 Accent 2" w:semiHidden="0" w:uiPriority="69" w:unhideWhenUsed="0"/>
+    <w:lsdException w:name="Dark List Accent 2" w:semiHidden="0" w:uiPriority="70" w:unhideWhenUsed="0"/>
+    <w:lsdException w:name="Colorful Shading Accent 2" w:semiHidden="0" w:uiPriority="71" w:unhideWhenUsed="0"/>
+    <w:lsdException w:name="Colorful List Accent 2" w:semiHidden="0" w:uiPriority="72" w:unhideWhenUsed="0"/>
+    <w:lsdException w:name="Colorful Grid Accent 2" w:semiHidden="0" w:uiPriority="73" w:unhideWhenUsed="0"/>
+    <w:lsdException w:name="Light Shading Accent 3" w:semiHidden="0" w:uiPriority="60" w:unhideWhenUsed="0"/>
+    <w:lsdException w:name="Light List Accent 3" w:semiHidden="0" w:uiPriority="61" w:unhideWhenUsed="0"/>
+    <w:lsdException w:name="Light Grid Accent 3" w:semiHidden="0" w:uiPriority="62" w:unhideWhenUsed="0"/>
+    <w:lsdException w:name="Medium Shading 1 Accent 3" w:semiHidden="0" w:uiPriority="63" w:unhideWhenUsed="0"/>
+    <w:lsdException w:name="Medium Shading 2 Accent 3" w:semiHidden="0" w:uiPriority="64" w:unhideWhenUsed="0"/>
+    <w:lsdException w:name="Medium List 1 Accent 3" w:semiHidden="0" w:uiPriority="65" w:unhideWhenUsed="0"/>
+    <w:lsdException w:name="Medium List 2 Accent 3" w:semiHidden="0" w:uiPriority="66" w:unhideWhenUsed="0"/>
+    <w:lsdException w:name="Medium Grid 1 Accent 3" w:semiHidden="0" w:uiPriority="67" w:unhideWhenUsed="0"/>
+    <w:lsdException w:name="Medium Grid 2 Accent 3" w:semiHidden="0" w:uiPriority="68" w:unhideWhenUsed="0"/>
+    <w:lsdException w:name="Medium Grid 3 Accent 3" w:semiHidden="0" w:uiPriority="69" w:unhideWhenUsed="0"/>
+    <w:lsdException w:name="Dark List Accent 3" w:semiHidden="0" w:uiPriority="70" w:unhideWhenUsed="0"/>
+    <w:lsdException w:name="Colorful Shading Accent 3" w:semiHidden="0" w:uiPriority="71" w:unhideWhenUsed="0"/>
+    <w:lsdException w:name="Colorful List Accent 3" w:semiHidden="0" w:uiPriority="72" w:unhideWhenUsed="0"/>
+    <w:lsdException w:name="Colorful Grid Accent 3" w:semiHidden="0" w:uiPriority="73" w:unhideWhenUsed="0"/>
+    <w:lsdException w:name="Light Shading Accent 4" w:semiHidden="0" w:uiPriority="60" w:unhideWhenUsed="0"/>
+    <w:lsdException w:name="Light List Accent 4" w:semiHidden="0" w:uiPriority="61" w:unhideWhenUsed="0"/>
+    <w:lsdException w:name="Light Grid Accent 4" w:semiHidden="0" w:uiPriority="62" w:unhideWhenUsed="0"/>
+    <w:lsdException w:name="Medium Shading 1 Accent 4" w:semiHidden="0" w:uiPriority="63" w:unhideWhenUsed="0"/>
+    <w:lsdException w:name="Medium Shading 2 Accent 4" w:semiHidden="0" w:uiPriority="64" w:unhideWhenUsed="0"/>
+    <w:lsdException w:name="Medium List 1 Accent 4" w:semiHidden="0" w:uiPriority="65" w:unhideWhenUsed="0"/>
+    <w:lsdException w:name="Medium List 2 Accent 4" w:semiHidden="0" w:uiPriority="66" w:unhideWhenUsed="0"/>
+    <w:lsdException w:name="Medium Grid 1 Accent 4" w:semiHidden="0" w:uiPriority="67" w:unhideWhenUsed="0"/>
+    <w:lsdException w:name="Medium Grid 2 Accent 4" w:semiHidden="0" w:uiPriority="68" w:unhideWhenUsed="0"/>
+    <w:lsdException w:name="Medium Grid 3 Accent 4" w:semiHidden="0" w:uiPriority="69" w:unhideWhenUsed="0"/>
+    <w:lsdException w:name="Dark List Accent 4" w:semiHidden="0" w:uiPriority="70" w:unhideWhenUsed="0"/>
+    <w:lsdException w:name="Colorful Shading Accent 4" w:semiHidden="0" w:uiPriority="71" w:unhideWhenUsed="0"/>
+    <w:lsdException w:name="Colorful List Accent 4" w:semiHidden="0" w:uiPriority="72" w:unhideWhenUsed="0"/>
+    <w:lsdException w:name="Colorful Grid Accent 4" w:semiHidden="0" w:uiPriority="73" w:unhideWhenUsed="0"/>
+    <w:lsdException w:name="Light Shading Accent 5" w:semiHidden="0" w:uiPriority="60" w:unhideWhenUsed="0"/>
+    <w:lsdException w:name="Light List Accent 5" w:semiHidden="0" w:uiPriority="61" w:unhideWhenUsed="0"/>
+    <w:lsdException w:name="Light Grid Accent 5" w:semiHidden="0" w:uiPriority="62" w:unhideWhenUsed="0"/>
+    <w:lsdException w:name="Medium Shading 1 Accent 5" w:semiHidden="0" w:uiPriority="63" w:unhideWhenUsed="0"/>
+    <w:lsdException w:name="Medium Shading 2 Accent 5" w:semiHidden="0" w:uiPriority="64" w:unhideWhenUsed="0"/>
+    <w:lsdException w:name="Medium List 1 Accent 5" w:semiHidden="0" w:uiPriority="65" w:unhideWhenUsed="0"/>
+    <w:lsdException w:name="Medium List 2 Accent 5" w:semiHidden="0" w:uiPriority="66" w:unhideWhenUsed="0"/>
+    <w:lsdException w:name="Medium Grid 1 Accent 5" w:semiHidden="0" w:uiPriority="67" w:unhideWhenUsed="0"/>
+    <w:lsdException w:name="Medium Grid 2 Accent 5" w:semiHidden="0" w:uiPriority="68" w:unhideWhenUsed="0"/>
+    <w:lsdException w:name="Medium Grid 3 Accent 5" w:semiHidden="0" w:uiPriority="69" w:unhideWhenUsed="0"/>
+    <w:lsdException w:name="Dark List Accent 5" w:semiHidden="0" w:uiPriority="70" w:unhideWhenUsed="0"/>
+    <w:lsdException w:name="Colorful Shading Accent 5" w:semiHidden="0" w:uiPriority="71" w:unhideWhenUsed="0"/>
+    <w:lsdException w:name="Colorful List Accent 5" w:semiHidden="0" w:uiPriority="72" w:unhideWhenUsed="0"/>
+    <w:lsdException w:name="Colorful Grid Accent 5" w:semiHidden="0" w:uiPriority="73" w:unhideWhenUsed="0"/>
+    <w:lsdException w:name="Light Shading Accent 6" w:semiHidden="0" w:uiPriority="60" w:unhideWhenUsed="0"/>
+    <w:lsdException w:name="Light List Accent 6" w:semiHidden="0" w:uiPriority="61" w:unhideWhenUsed="0"/>
+    <w:lsdException w:name="Light Grid Accent 6" w:semiHidden="0" w:uiPriority="62" w:unhideWhenUsed="0"/>
+    <w:lsdException w:name="Medium Shading 1 Accent 6" w:semiHidden="0" w:uiPriority="63" w:unhideWhenUsed="0"/>
+    <w:lsdException w:name="Medium Shading 2 Accent 6" w:semiHidden="0" w:uiPriority="64" w:unhideWhenUsed="0"/>
+    <w:lsdException w:name="Medium List 1 Accent 6" w:semiHidden="0" w:uiPriority="65" w:unhideWhenUsed="0"/>
+    <w:lsdException w:name="Medium List 2 Accent 6" w:semiHidden="0" w:uiPriority="66" w:unhideWhenUsed="0"/>
+    <w:lsdException w:name="Medium Grid 1 Accent 6" w:semiHidden="0" w:uiPriority="67" w:unhideWhenUsed="0"/>
+    <w:lsdException w:name="Medium Grid 2 Accent 6" w:semiHidden="0" w:uiPriority="68" w:unhideWhenUsed="0"/>
+    <w:lsdException w:name="Medium Grid 3 Accent 6" w:semiHidden="0" w:uiPriority="69" w:unhideWhenUsed="0"/>
+    <w:lsdException w:name="Dark List Accent 6" w:semiHidden="0" w:uiPriority="70" w:unhideWhenUsed="0"/>
+    <w:lsdException w:name="Colorful Shading Accent 6" w:semiHidden="0" w:uiPriority="71" w:unhideWhenUsed="0"/>
+    <w:lsdException w:name="Colorful List Accent 6" w:semiHidden="0" w:uiPriority="72" w:unhideWhenUsed="0"/>
+    <w:lsdException w:name="Colorful Grid Accent 6" w:semiHidden="0" w:uiPriority="73" w:unhideWhenUsed="0"/>
+    <w:lsdException w:name="Subtle Emphasis" w:semiHidden="0" w:uiPriority="19" w:unhideWhenUsed="0" w:qFormat="1"/>
+    <w:lsdException w:name="Intense Emphasis" w:semiHidden="0" w:uiPriority="21" w:unhideWhenUsed="0" w:qFormat="1"/>
+    <w:lsdException w:name="Subtle Reference" w:semiHidden="0" w:uiPriority="31" w:unhideWhenUsed="0" w:qFormat="1"/>
+    <w:lsdException w:name="Intense Reference" w:semiHidden="0" w:uiPriority="32" w:unhideWhenUsed="0" w:qFormat="1"/>
+    <w:lsdException w:name="Book Title" w:semiHidden="0" w:uiPriority="33" w:unhideWhenUsed="0" w:qFormat="1"/>
+    <w:lsdException w:name="Bibliography" w:uiPriority="37"/>
+    <w:lsdException w:name="TOC Heading" w:uiPriority="39" w:qFormat="1"/>
+  </w:latentStyles>
+  <w:style w:type="paragraph" w:default="1" w:styleId="Normal">
+    <w:name w:val="Normal"/>
+    <w:qFormat/>
+  </w:style>
+  <w:style w:type="character" w:default="1" w:styleId="DefaultParagraphFont">
+    <w:name w:val="Default Paragraph Font"/>
+    <w:uiPriority w:val="1"/>
+    <w:semiHidden/>
+    <w:unhideWhenUsed/>
+  </w:style>
+  <w:style w:type="table" w:default="1" w:styleId="TableNormal">
+    <w:name w:val="Normal Table"/>
+    <w:uiPriority w:val="99"/>
+    <w:semiHidden/>
+    <w:unhideWhenUsed/>
+    <w:tblPr>
+      <w:tblInd w:w="0" w:type="dxa"/>
+      <w:tblCellMar>
+        <w:top w:w="0" w:type="dxa"/>
+        <w:left w:w="108" w:type="dxa"/>
+        <w:bottom w:w="0" w:type="dxa"/>
+        <w:right w:w="108" w:type="dxa"/>
+      </w:tblCellMar>
+    </w:tblPr>
+  </w:style>
+  <w:style w:type="numbering" w:default="1" w:styleId="NoList">
+    <w:name w:val="No List"/>
+    <w:uiPriority w:val="99"/>
+    <w:semiHidden/>
+    <w:unhideWhenUsed/>
   </w:style>
 </w:styles>
 </file>

</xml_diff>

<commit_message>
More documentation. Expanded noise and neural network discussion and description of the gui
</commit_message>
<xml_diff>
--- a/DSP Report.docx
+++ b/DSP Report.docx
@@ -6369,14 +6369,111 @@
           <w:sz w:val="24"/>
           <w:szCs w:val="24"/>
         </w:rPr>
-        <w:t xml:space="preserve">Noise in imagery greatly affects the ability to detect edges. In terms of the spectrum of the image, noise generally shows itself as additional high frequencies. Unfortunately, since our edges are also high frequency, edge detectors will be unable to differentiate between edges and noise. </w:t>
-      </w:r>
-      <w:r>
-        <w:rPr>
-          <w:sz w:val="24"/>
-          <w:szCs w:val="24"/>
-        </w:rPr>
-        <w:t xml:space="preserve">First, we will present some common types of noise found in images, which we can manipulate using the demonstration tool discussed later. </w:t>
+        <w:t xml:space="preserve">Noise in imagery greatly affects the ability to detect edges. In terms of the spectrum of the image, noise generally shows itself as additional high frequencies. Unfortunately, since edges are also high frequency, edge detectors </w:t>
+      </w:r>
+      <w:r>
+        <w:rPr>
+          <w:sz w:val="24"/>
+          <w:szCs w:val="24"/>
+        </w:rPr>
+        <w:t>encounter ambiguity when attempting to</w:t>
+      </w:r>
+      <w:r>
+        <w:rPr>
+          <w:sz w:val="24"/>
+          <w:szCs w:val="24"/>
+        </w:rPr>
+        <w:t xml:space="preserve"> differentiate between edges and noise. </w:t>
+      </w:r>
+    </w:p>
+    <w:p>
+      <w:pPr>
+        <w:adjustRightInd w:val="0"/>
+        <w:snapToGrid w:val="0"/>
+        <w:rPr>
+          <w:sz w:val="24"/>
+          <w:szCs w:val="24"/>
+        </w:rPr>
+      </w:pPr>
+    </w:p>
+    <w:p>
+      <w:pPr>
+        <w:adjustRightInd w:val="0"/>
+        <w:snapToGrid w:val="0"/>
+        <w:rPr>
+          <w:sz w:val="24"/>
+          <w:szCs w:val="24"/>
+        </w:rPr>
+      </w:pPr>
+      <w:r>
+        <w:rPr>
+          <w:sz w:val="24"/>
+          <w:szCs w:val="24"/>
+        </w:rPr>
+        <w:t xml:space="preserve">To illustrate this, </w:t>
+      </w:r>
+      <w:r>
+        <w:rPr>
+          <w:sz w:val="24"/>
+          <w:szCs w:val="24"/>
+        </w:rPr>
+        <w:t xml:space="preserve">we will </w:t>
+      </w:r>
+      <w:r>
+        <w:rPr>
+          <w:sz w:val="24"/>
+          <w:szCs w:val="24"/>
+        </w:rPr>
+        <w:t xml:space="preserve">first </w:t>
+      </w:r>
+      <w:r>
+        <w:rPr>
+          <w:sz w:val="24"/>
+          <w:szCs w:val="24"/>
+        </w:rPr>
+        <w:t xml:space="preserve">present some common types of </w:t>
+      </w:r>
+      <w:r>
+        <w:rPr>
+          <w:sz w:val="24"/>
+          <w:szCs w:val="24"/>
+        </w:rPr>
+        <w:t xml:space="preserve">noise found in images, which </w:t>
+      </w:r>
+      <w:r>
+        <w:rPr>
+          <w:sz w:val="24"/>
+          <w:szCs w:val="24"/>
+        </w:rPr>
+        <w:t xml:space="preserve">can </w:t>
+      </w:r>
+      <w:r>
+        <w:rPr>
+          <w:sz w:val="24"/>
+          <w:szCs w:val="24"/>
+        </w:rPr>
+        <w:t xml:space="preserve">be </w:t>
+      </w:r>
+      <w:r>
+        <w:rPr>
+          <w:sz w:val="24"/>
+          <w:szCs w:val="24"/>
+        </w:rPr>
+        <w:t>manipulate</w:t>
+      </w:r>
+      <w:r>
+        <w:rPr>
+          <w:sz w:val="24"/>
+          <w:szCs w:val="24"/>
+        </w:rPr>
+        <w:t>d</w:t>
+      </w:r>
+      <w:r>
+        <w:rPr>
+          <w:sz w:val="24"/>
+          <w:szCs w:val="24"/>
+        </w:rPr>
+        <w:t xml:space="preserve"> using the demonstration tool discussed later. </w:t>
       </w:r>
       <w:r>
         <w:rPr>
@@ -6397,24 +6494,21 @@
           <w:sz w:val="24"/>
           <w:szCs w:val="24"/>
         </w:rPr>
-        <w:t>three methods of reducing noise in an image. All of which are low pass filters. Note that when attempting to filter out noise, we will also soften the edges of an image, making it more difficult to detect them.</w:t>
-      </w:r>
-    </w:p>
-    <w:p>
-      <w:pPr>
-        <w:adjustRightInd w:val="0"/>
-        <w:snapToGrid w:val="0"/>
-        <w:ind w:firstLine="420"/>
-        <w:rPr>
-          <w:sz w:val="24"/>
-          <w:szCs w:val="24"/>
-        </w:rPr>
-      </w:pPr>
-      <w:r>
-        <w:rPr>
-          <w:sz w:val="24"/>
-        </w:rPr>
-        <w:t>Three types of noise are considered in this project. First, Gaussian white noise is an additive form of noise. A Gaussian random variable is added to each pixel with the user specified mean and variance. This value is independent of the value which it affects. The second type of noise is salt and pepper noise. This is defined as random pixels being turned on and off with the specified probability density. The final type of noise considered is speckle noise. Under this multiplicative type of noise, the value of each pixel is multiplied by some small random number with the defined variance.</w:t>
+        <w:t>three method</w:t>
+      </w:r>
+      <w:r>
+        <w:rPr>
+          <w:sz w:val="24"/>
+          <w:szCs w:val="24"/>
+        </w:rPr>
+        <w:t>s of reducing noise in an image, a</w:t>
+      </w:r>
+      <w:r>
+        <w:rPr>
+          <w:sz w:val="24"/>
+          <w:szCs w:val="24"/>
+        </w:rPr>
+        <w:t>ll of which are low pass filters. Note that when attempting to filter out noise, we will also soften the edges of an image, making it more difficult to detect them.</w:t>
       </w:r>
       <w:r>
         <w:rPr>
@@ -6428,40 +6522,149 @@
       <w:pPr>
         <w:adjustRightInd w:val="0"/>
         <w:snapToGrid w:val="0"/>
-        <w:ind w:firstLine="420"/>
-        <w:rPr>
-          <w:sz w:val="24"/>
-          <w:szCs w:val="24"/>
-        </w:rPr>
-      </w:pPr>
-      <w:r>
-        <w:rPr>
-          <w:sz w:val="24"/>
-          <w:szCs w:val="24"/>
-        </w:rPr>
-        <w:t xml:space="preserve">In order to cope with noise, three noise reduction, or “smoothing” algorithms, are demonstrated. </w:t>
-      </w:r>
-      <w:r>
-        <w:rPr>
-          <w:sz w:val="24"/>
-          <w:szCs w:val="24"/>
-        </w:rPr>
-        <w:t xml:space="preserve">Under Gaussian smoothing, the image is convolved with a Gaussian </w:t>
-      </w:r>
-      <w:r>
-        <w:rPr>
-          <w:sz w:val="24"/>
-          <w:szCs w:val="24"/>
+        <w:rPr>
+          <w:sz w:val="24"/>
+        </w:rPr>
+      </w:pPr>
+    </w:p>
+    <w:p>
+      <w:pPr>
+        <w:adjustRightInd w:val="0"/>
+        <w:snapToGrid w:val="0"/>
+        <w:rPr>
+          <w:sz w:val="24"/>
+          <w:szCs w:val="24"/>
+        </w:rPr>
+      </w:pPr>
+      <w:r>
+        <w:rPr>
+          <w:sz w:val="24"/>
+        </w:rPr>
+        <w:t>Three types of noise are considered in this project. First, Gaussian white noise is an additive form of noise. A Gaussian random variable is added t</w:t>
+      </w:r>
+      <w:r>
+        <w:rPr>
+          <w:sz w:val="24"/>
+        </w:rPr>
+        <w:t>o each pixel with a certain mean (usually zero) and standard deviation</w:t>
+      </w:r>
+      <w:r>
+        <w:rPr>
+          <w:sz w:val="24"/>
+        </w:rPr>
+        <w:t>. This value</w:t>
+      </w:r>
+      <w:r>
+        <w:rPr>
+          <w:sz w:val="24"/>
+        </w:rPr>
+        <w:t xml:space="preserve"> of this random variable</w:t>
+      </w:r>
+      <w:r>
+        <w:rPr>
+          <w:sz w:val="24"/>
+        </w:rPr>
+        <w:t xml:space="preserve"> is independent of the value which it affects. The second type of noise is salt and pepper noise. This is defined as random pixels b</w:t>
+      </w:r>
+      <w:r>
+        <w:rPr>
+          <w:sz w:val="24"/>
+        </w:rPr>
+        <w:t xml:space="preserve">eing turned on and off with some </w:t>
+      </w:r>
+      <w:r>
+        <w:rPr>
+          <w:sz w:val="24"/>
+        </w:rPr>
+        <w:t xml:space="preserve">probability density. The final type of noise considered is speckle noise. Under this </w:t>
+      </w:r>
+      <w:r>
+        <w:rPr>
+          <w:sz w:val="24"/>
         </w:rPr>
         <w:lastRenderedPageBreak/>
-        <w:t>ke</w:t>
-      </w:r>
-      <w:r>
-        <w:rPr>
-          <w:sz w:val="24"/>
-          <w:szCs w:val="24"/>
-        </w:rPr>
-        <w:t xml:space="preserve">rnel of some specified mean, </w:t>
+        <w:t>multiplicative type of noise, the value of each pixel is multip</w:t>
+      </w:r>
+      <w:r>
+        <w:rPr>
+          <w:sz w:val="24"/>
+        </w:rPr>
+        <w:t>lied by some small uniform random variable</w:t>
+      </w:r>
+      <w:r>
+        <w:rPr>
+          <w:sz w:val="24"/>
+        </w:rPr>
+        <w:t xml:space="preserve"> with the defined variance.</w:t>
+      </w:r>
+      <w:r>
+        <w:rPr>
+          <w:sz w:val="24"/>
+          <w:szCs w:val="24"/>
+        </w:rPr>
+        <w:t xml:space="preserve"> </w:t>
+      </w:r>
+    </w:p>
+    <w:p>
+      <w:pPr>
+        <w:adjustRightInd w:val="0"/>
+        <w:snapToGrid w:val="0"/>
+        <w:rPr>
+          <w:sz w:val="24"/>
+          <w:szCs w:val="24"/>
+        </w:rPr>
+      </w:pPr>
+    </w:p>
+    <w:p>
+      <w:pPr>
+        <w:adjustRightInd w:val="0"/>
+        <w:snapToGrid w:val="0"/>
+        <w:rPr>
+          <w:sz w:val="24"/>
+          <w:szCs w:val="24"/>
+        </w:rPr>
+      </w:pPr>
+      <w:r>
+        <w:rPr>
+          <w:sz w:val="24"/>
+          <w:szCs w:val="24"/>
+        </w:rPr>
+        <w:t>In order to cope with noise, three noise reduction, or “smoothing”</w:t>
+      </w:r>
+      <w:r>
+        <w:rPr>
+          <w:sz w:val="24"/>
+          <w:szCs w:val="24"/>
+        </w:rPr>
+        <w:t>, algorithms</w:t>
+      </w:r>
+      <w:r>
+        <w:rPr>
+          <w:sz w:val="24"/>
+          <w:szCs w:val="24"/>
+        </w:rPr>
+        <w:t xml:space="preserve"> are demonstrated. </w:t>
+      </w:r>
+      <w:r>
+        <w:rPr>
+          <w:sz w:val="24"/>
+          <w:szCs w:val="24"/>
+        </w:rPr>
+        <w:t>Under Gaussian smoothing, the image is convolved with a Gaussian ke</w:t>
+      </w:r>
+      <w:r>
+        <w:rPr>
+          <w:sz w:val="24"/>
+          <w:szCs w:val="24"/>
+        </w:rPr>
+        <w:t>rnel of some</w:t>
+      </w:r>
+      <w:r>
+        <w:rPr>
+          <w:sz w:val="24"/>
+          <w:szCs w:val="24"/>
+        </w:rPr>
+        <w:t xml:space="preserve"> mean, </w:t>
       </w:r>
       <w:r>
         <w:rPr>
@@ -6489,20 +6692,6 @@
           <w:sz w:val="24"/>
           <w:szCs w:val="24"/>
         </w:rPr>
-        <w:t>TODO image of such a spectrum. This functions as a low pass filt</w:t>
-      </w:r>
-      <w:r>
-        <w:rPr>
-          <w:sz w:val="24"/>
-          <w:szCs w:val="24"/>
-        </w:rPr>
-        <w:t xml:space="preserve">er to remove some of the noise. </w:t>
-      </w:r>
-      <w:r>
-        <w:rPr>
-          <w:sz w:val="24"/>
-          <w:szCs w:val="24"/>
-        </w:rPr>
         <w:t>A</w:t>
       </w:r>
       <w:r>
@@ -6531,7 +6720,21 @@
           <w:sz w:val="24"/>
           <w:szCs w:val="24"/>
         </w:rPr>
-        <w:t xml:space="preserve">This is equivalent to convolving the image with a kernel of ones of a certain size. </w:t>
+        <w:t xml:space="preserve">This is equivalent to convolving the image with a </w:t>
+      </w:r>
+      <w:r>
+        <w:rPr>
+          <w:sz w:val="24"/>
+          <w:szCs w:val="24"/>
+        </w:rPr>
+        <w:t xml:space="preserve">normalized </w:t>
+      </w:r>
+      <w:r>
+        <w:rPr>
+          <w:sz w:val="24"/>
+          <w:szCs w:val="24"/>
+        </w:rPr>
+        <w:t xml:space="preserve">kernel of ones of a certain size. </w:t>
       </w:r>
       <w:r>
         <w:rPr>
@@ -6554,28 +6757,1247 @@
         </w:rPr>
         <w:t xml:space="preserve"> replaces the value of a pixel with the median value of those around it. </w:t>
       </w:r>
-      <w:r>
-        <w:rPr>
-          <w:sz w:val="24"/>
-          <w:szCs w:val="24"/>
-        </w:rPr>
-        <w:t>This is the most effective means of reducing noise, since a very noisy pixel will be ignored completely, however high frequency detail is of course lost as well.</w:t>
-      </w:r>
-    </w:p>
-    <w:p>
-      <w:pPr>
-        <w:adjustRightInd w:val="0"/>
-        <w:snapToGrid w:val="0"/>
-        <w:rPr>
-          <w:sz w:val="24"/>
-        </w:rPr>
-      </w:pPr>
-      <w:r>
-        <w:rPr>
-          <w:sz w:val="24"/>
-        </w:rPr>
-        <w:t xml:space="preserve"> </w:t>
-      </w:r>
+    </w:p>
+    <w:p>
+      <w:pPr>
+        <w:adjustRightInd w:val="0"/>
+        <w:snapToGrid w:val="0"/>
+        <w:rPr>
+          <w:sz w:val="24"/>
+          <w:szCs w:val="24"/>
+        </w:rPr>
+      </w:pPr>
+    </w:p>
+    <w:p>
+      <w:pPr>
+        <w:adjustRightInd w:val="0"/>
+        <w:snapToGrid w:val="0"/>
+        <w:rPr>
+          <w:sz w:val="24"/>
+          <w:szCs w:val="24"/>
+        </w:rPr>
+      </w:pPr>
+      <w:r>
+        <w:rPr>
+          <w:sz w:val="24"/>
+          <w:szCs w:val="24"/>
+        </w:rPr>
+        <w:t>To evaluate these smoothing functions on noise, the signal to noise ratio is compared for smoothed. The noisy image is Lena, with Gaussian white noise of zero mean and variance 0.01. The SNR is recorded for each filter and kernel size. In the case of Gaussian smoothing, the optimal standard deviation is used.</w:t>
+      </w:r>
+    </w:p>
+    <w:tbl>
+      <w:tblPr>
+        <w:tblStyle w:val="TableGrid"/>
+        <w:tblW w:w="0" w:type="auto"/>
+        <w:jc w:val="center"/>
+        <w:tblLook w:val="04A0" w:firstRow="1" w:lastRow="0" w:firstColumn="1" w:lastColumn="0" w:noHBand="0" w:noVBand="1"/>
+      </w:tblPr>
+      <w:tblGrid>
+        <w:gridCol w:w="2321"/>
+        <w:gridCol w:w="2396"/>
+      </w:tblGrid>
+      <w:tr>
+        <w:trPr>
+          <w:jc w:val="center"/>
+        </w:trPr>
+        <w:tc>
+          <w:tcPr>
+            <w:tcW w:w="2321" w:type="dxa"/>
+          </w:tcPr>
+          <w:p>
+            <w:pPr>
+              <w:adjustRightInd w:val="0"/>
+              <w:snapToGrid w:val="0"/>
+              <w:rPr>
+                <w:sz w:val="24"/>
+                <w:szCs w:val="24"/>
+              </w:rPr>
+            </w:pPr>
+            <w:r>
+              <w:rPr>
+                <w:sz w:val="24"/>
+                <w:szCs w:val="24"/>
+              </w:rPr>
+              <w:t>Filter Type</w:t>
+            </w:r>
+          </w:p>
+        </w:tc>
+        <w:tc>
+          <w:tcPr>
+            <w:tcW w:w="2396" w:type="dxa"/>
+          </w:tcPr>
+          <w:p>
+            <w:pPr>
+              <w:adjustRightInd w:val="0"/>
+              <w:snapToGrid w:val="0"/>
+              <w:rPr>
+                <w:sz w:val="24"/>
+                <w:szCs w:val="24"/>
+              </w:rPr>
+            </w:pPr>
+            <w:r>
+              <w:rPr>
+                <w:sz w:val="24"/>
+                <w:szCs w:val="24"/>
+              </w:rPr>
+              <w:t>Signal to Noise Ratio</w:t>
+            </w:r>
+          </w:p>
+        </w:tc>
+      </w:tr>
+      <w:tr>
+        <w:trPr>
+          <w:jc w:val="center"/>
+        </w:trPr>
+        <w:tc>
+          <w:tcPr>
+            <w:tcW w:w="2321" w:type="dxa"/>
+          </w:tcPr>
+          <w:p>
+            <w:pPr>
+              <w:adjustRightInd w:val="0"/>
+              <w:snapToGrid w:val="0"/>
+              <w:rPr>
+                <w:sz w:val="24"/>
+                <w:szCs w:val="24"/>
+              </w:rPr>
+            </w:pPr>
+            <w:r>
+              <w:rPr>
+                <w:sz w:val="24"/>
+                <w:szCs w:val="24"/>
+              </w:rPr>
+              <w:t>Gaussian 3x3, σ=1.2</w:t>
+            </w:r>
+          </w:p>
+        </w:tc>
+        <w:tc>
+          <w:tcPr>
+            <w:tcW w:w="2396" w:type="dxa"/>
+          </w:tcPr>
+          <w:p>
+            <w:pPr>
+              <w:adjustRightInd w:val="0"/>
+              <w:snapToGrid w:val="0"/>
+              <w:rPr>
+                <w:sz w:val="24"/>
+                <w:szCs w:val="24"/>
+              </w:rPr>
+            </w:pPr>
+            <w:r>
+              <w:rPr>
+                <w:sz w:val="24"/>
+                <w:szCs w:val="24"/>
+              </w:rPr>
+              <w:t>19.91</w:t>
+            </w:r>
+          </w:p>
+        </w:tc>
+      </w:tr>
+      <w:tr>
+        <w:trPr>
+          <w:jc w:val="center"/>
+        </w:trPr>
+        <w:tc>
+          <w:tcPr>
+            <w:tcW w:w="2321" w:type="dxa"/>
+          </w:tcPr>
+          <w:p>
+            <w:pPr>
+              <w:adjustRightInd w:val="0"/>
+              <w:snapToGrid w:val="0"/>
+              <w:rPr>
+                <w:sz w:val="24"/>
+                <w:szCs w:val="24"/>
+              </w:rPr>
+            </w:pPr>
+            <w:r>
+              <w:rPr>
+                <w:sz w:val="24"/>
+                <w:szCs w:val="24"/>
+              </w:rPr>
+              <w:t>Gaussian 5x5, σ=1.1</w:t>
+            </w:r>
+          </w:p>
+        </w:tc>
+        <w:tc>
+          <w:tcPr>
+            <w:tcW w:w="2396" w:type="dxa"/>
+          </w:tcPr>
+          <w:p>
+            <w:pPr>
+              <w:adjustRightInd w:val="0"/>
+              <w:snapToGrid w:val="0"/>
+              <w:rPr>
+                <w:sz w:val="24"/>
+                <w:szCs w:val="24"/>
+              </w:rPr>
+            </w:pPr>
+            <w:r>
+              <w:rPr>
+                <w:sz w:val="24"/>
+                <w:szCs w:val="24"/>
+              </w:rPr>
+              <w:t>20.47</w:t>
+            </w:r>
+          </w:p>
+        </w:tc>
+      </w:tr>
+      <w:tr>
+        <w:trPr>
+          <w:jc w:val="center"/>
+        </w:trPr>
+        <w:tc>
+          <w:tcPr>
+            <w:tcW w:w="2321" w:type="dxa"/>
+          </w:tcPr>
+          <w:p>
+            <w:pPr>
+              <w:adjustRightInd w:val="0"/>
+              <w:snapToGrid w:val="0"/>
+              <w:rPr>
+                <w:sz w:val="24"/>
+                <w:szCs w:val="24"/>
+              </w:rPr>
+            </w:pPr>
+            <w:r>
+              <w:rPr>
+                <w:sz w:val="24"/>
+                <w:szCs w:val="24"/>
+              </w:rPr>
+              <w:t>Gaussian 7x7, σ=1.1</w:t>
+            </w:r>
+          </w:p>
+        </w:tc>
+        <w:tc>
+          <w:tcPr>
+            <w:tcW w:w="2396" w:type="dxa"/>
+          </w:tcPr>
+          <w:p>
+            <w:pPr>
+              <w:adjustRightInd w:val="0"/>
+              <w:snapToGrid w:val="0"/>
+              <w:rPr>
+                <w:sz w:val="24"/>
+                <w:szCs w:val="24"/>
+              </w:rPr>
+            </w:pPr>
+            <w:r>
+              <w:rPr>
+                <w:sz w:val="24"/>
+                <w:szCs w:val="24"/>
+              </w:rPr>
+              <w:t>20.49</w:t>
+            </w:r>
+          </w:p>
+        </w:tc>
+      </w:tr>
+      <w:tr>
+        <w:trPr>
+          <w:jc w:val="center"/>
+        </w:trPr>
+        <w:tc>
+          <w:tcPr>
+            <w:tcW w:w="2321" w:type="dxa"/>
+          </w:tcPr>
+          <w:p>
+            <w:pPr>
+              <w:adjustRightInd w:val="0"/>
+              <w:snapToGrid w:val="0"/>
+              <w:rPr>
+                <w:sz w:val="24"/>
+                <w:szCs w:val="24"/>
+              </w:rPr>
+            </w:pPr>
+            <w:r>
+              <w:rPr>
+                <w:sz w:val="24"/>
+                <w:szCs w:val="24"/>
+              </w:rPr>
+              <w:t>Gaussian 9x9, σ=1.1</w:t>
+            </w:r>
+          </w:p>
+        </w:tc>
+        <w:tc>
+          <w:tcPr>
+            <w:tcW w:w="2396" w:type="dxa"/>
+          </w:tcPr>
+          <w:p>
+            <w:pPr>
+              <w:adjustRightInd w:val="0"/>
+              <w:snapToGrid w:val="0"/>
+              <w:rPr>
+                <w:sz w:val="24"/>
+                <w:szCs w:val="24"/>
+              </w:rPr>
+            </w:pPr>
+            <w:r>
+              <w:rPr>
+                <w:sz w:val="24"/>
+                <w:szCs w:val="24"/>
+              </w:rPr>
+              <w:t>20.49</w:t>
+            </w:r>
+          </w:p>
+        </w:tc>
+      </w:tr>
+      <w:tr>
+        <w:trPr>
+          <w:jc w:val="center"/>
+        </w:trPr>
+        <w:tc>
+          <w:tcPr>
+            <w:tcW w:w="2321" w:type="dxa"/>
+          </w:tcPr>
+          <w:p>
+            <w:pPr>
+              <w:adjustRightInd w:val="0"/>
+              <w:snapToGrid w:val="0"/>
+              <w:rPr>
+                <w:sz w:val="24"/>
+                <w:szCs w:val="24"/>
+              </w:rPr>
+            </w:pPr>
+            <w:r>
+              <w:rPr>
+                <w:sz w:val="24"/>
+                <w:szCs w:val="24"/>
+              </w:rPr>
+              <w:t>Gaussian 9x9, σ=1.1</w:t>
+            </w:r>
+          </w:p>
+        </w:tc>
+        <w:tc>
+          <w:tcPr>
+            <w:tcW w:w="2396" w:type="dxa"/>
+          </w:tcPr>
+          <w:p>
+            <w:pPr>
+              <w:adjustRightInd w:val="0"/>
+              <w:snapToGrid w:val="0"/>
+              <w:rPr>
+                <w:sz w:val="24"/>
+                <w:szCs w:val="24"/>
+              </w:rPr>
+            </w:pPr>
+            <w:r>
+              <w:rPr>
+                <w:sz w:val="24"/>
+                <w:szCs w:val="24"/>
+              </w:rPr>
+              <w:t>20.49</w:t>
+            </w:r>
+          </w:p>
+        </w:tc>
+      </w:tr>
+      <w:tr>
+        <w:trPr>
+          <w:jc w:val="center"/>
+        </w:trPr>
+        <w:tc>
+          <w:tcPr>
+            <w:tcW w:w="2321" w:type="dxa"/>
+          </w:tcPr>
+          <w:p>
+            <w:pPr>
+              <w:adjustRightInd w:val="0"/>
+              <w:snapToGrid w:val="0"/>
+              <w:rPr>
+                <w:sz w:val="24"/>
+                <w:szCs w:val="24"/>
+              </w:rPr>
+            </w:pPr>
+            <w:r>
+              <w:rPr>
+                <w:sz w:val="24"/>
+                <w:szCs w:val="24"/>
+              </w:rPr>
+              <w:t>Median 3x3</w:t>
+            </w:r>
+          </w:p>
+        </w:tc>
+        <w:tc>
+          <w:tcPr>
+            <w:tcW w:w="2396" w:type="dxa"/>
+          </w:tcPr>
+          <w:p>
+            <w:pPr>
+              <w:adjustRightInd w:val="0"/>
+              <w:snapToGrid w:val="0"/>
+              <w:rPr>
+                <w:sz w:val="24"/>
+                <w:szCs w:val="24"/>
+              </w:rPr>
+            </w:pPr>
+            <w:r>
+              <w:rPr>
+                <w:sz w:val="24"/>
+                <w:szCs w:val="24"/>
+              </w:rPr>
+              <w:t>18.80</w:t>
+            </w:r>
+          </w:p>
+        </w:tc>
+      </w:tr>
+      <w:tr>
+        <w:trPr>
+          <w:jc w:val="center"/>
+        </w:trPr>
+        <w:tc>
+          <w:tcPr>
+            <w:tcW w:w="2321" w:type="dxa"/>
+          </w:tcPr>
+          <w:p>
+            <w:pPr>
+              <w:adjustRightInd w:val="0"/>
+              <w:snapToGrid w:val="0"/>
+              <w:rPr>
+                <w:sz w:val="24"/>
+                <w:szCs w:val="24"/>
+              </w:rPr>
+            </w:pPr>
+            <w:r>
+              <w:rPr>
+                <w:sz w:val="24"/>
+                <w:szCs w:val="24"/>
+              </w:rPr>
+              <w:t>Median 5x5</w:t>
+            </w:r>
+          </w:p>
+        </w:tc>
+        <w:tc>
+          <w:tcPr>
+            <w:tcW w:w="2396" w:type="dxa"/>
+          </w:tcPr>
+          <w:p>
+            <w:pPr>
+              <w:adjustRightInd w:val="0"/>
+              <w:snapToGrid w:val="0"/>
+              <w:rPr>
+                <w:sz w:val="24"/>
+                <w:szCs w:val="24"/>
+              </w:rPr>
+            </w:pPr>
+            <w:r>
+              <w:rPr>
+                <w:sz w:val="24"/>
+                <w:szCs w:val="24"/>
+              </w:rPr>
+              <w:t>19.72</w:t>
+            </w:r>
+          </w:p>
+        </w:tc>
+      </w:tr>
+      <w:tr>
+        <w:trPr>
+          <w:jc w:val="center"/>
+        </w:trPr>
+        <w:tc>
+          <w:tcPr>
+            <w:tcW w:w="2321" w:type="dxa"/>
+          </w:tcPr>
+          <w:p>
+            <w:pPr>
+              <w:adjustRightInd w:val="0"/>
+              <w:snapToGrid w:val="0"/>
+              <w:rPr>
+                <w:sz w:val="24"/>
+                <w:szCs w:val="24"/>
+              </w:rPr>
+            </w:pPr>
+            <w:r>
+              <w:rPr>
+                <w:sz w:val="24"/>
+                <w:szCs w:val="24"/>
+              </w:rPr>
+              <w:t>Median 7x7</w:t>
+            </w:r>
+          </w:p>
+        </w:tc>
+        <w:tc>
+          <w:tcPr>
+            <w:tcW w:w="2396" w:type="dxa"/>
+          </w:tcPr>
+          <w:p>
+            <w:pPr>
+              <w:adjustRightInd w:val="0"/>
+              <w:snapToGrid w:val="0"/>
+              <w:rPr>
+                <w:sz w:val="24"/>
+                <w:szCs w:val="24"/>
+              </w:rPr>
+            </w:pPr>
+            <w:r>
+              <w:rPr>
+                <w:sz w:val="24"/>
+                <w:szCs w:val="24"/>
+              </w:rPr>
+              <w:t>19.28</w:t>
+            </w:r>
+          </w:p>
+        </w:tc>
+      </w:tr>
+      <w:tr>
+        <w:trPr>
+          <w:jc w:val="center"/>
+        </w:trPr>
+        <w:tc>
+          <w:tcPr>
+            <w:tcW w:w="2321" w:type="dxa"/>
+          </w:tcPr>
+          <w:p>
+            <w:pPr>
+              <w:adjustRightInd w:val="0"/>
+              <w:snapToGrid w:val="0"/>
+              <w:rPr>
+                <w:sz w:val="24"/>
+                <w:szCs w:val="24"/>
+              </w:rPr>
+            </w:pPr>
+            <w:r>
+              <w:rPr>
+                <w:sz w:val="24"/>
+                <w:szCs w:val="24"/>
+              </w:rPr>
+              <w:t>Median 9x9</w:t>
+            </w:r>
+          </w:p>
+        </w:tc>
+        <w:tc>
+          <w:tcPr>
+            <w:tcW w:w="2396" w:type="dxa"/>
+          </w:tcPr>
+          <w:p>
+            <w:pPr>
+              <w:adjustRightInd w:val="0"/>
+              <w:snapToGrid w:val="0"/>
+              <w:rPr>
+                <w:sz w:val="24"/>
+                <w:szCs w:val="24"/>
+              </w:rPr>
+            </w:pPr>
+            <w:r>
+              <w:rPr>
+                <w:sz w:val="24"/>
+                <w:szCs w:val="24"/>
+              </w:rPr>
+              <w:t>18.63</w:t>
+            </w:r>
+          </w:p>
+        </w:tc>
+      </w:tr>
+      <w:tr>
+        <w:trPr>
+          <w:jc w:val="center"/>
+        </w:trPr>
+        <w:tc>
+          <w:tcPr>
+            <w:tcW w:w="2321" w:type="dxa"/>
+          </w:tcPr>
+          <w:p>
+            <w:pPr>
+              <w:adjustRightInd w:val="0"/>
+              <w:snapToGrid w:val="0"/>
+              <w:rPr>
+                <w:sz w:val="24"/>
+                <w:szCs w:val="24"/>
+              </w:rPr>
+            </w:pPr>
+            <w:r>
+              <w:rPr>
+                <w:sz w:val="24"/>
+                <w:szCs w:val="24"/>
+              </w:rPr>
+              <w:t>Median 11x11</w:t>
+            </w:r>
+          </w:p>
+        </w:tc>
+        <w:tc>
+          <w:tcPr>
+            <w:tcW w:w="2396" w:type="dxa"/>
+          </w:tcPr>
+          <w:p>
+            <w:pPr>
+              <w:adjustRightInd w:val="0"/>
+              <w:snapToGrid w:val="0"/>
+              <w:rPr>
+                <w:sz w:val="24"/>
+                <w:szCs w:val="24"/>
+              </w:rPr>
+            </w:pPr>
+            <w:r>
+              <w:rPr>
+                <w:sz w:val="24"/>
+                <w:szCs w:val="24"/>
+              </w:rPr>
+              <w:t>18.03</w:t>
+            </w:r>
+          </w:p>
+        </w:tc>
+      </w:tr>
+      <w:tr>
+        <w:trPr>
+          <w:jc w:val="center"/>
+        </w:trPr>
+        <w:tc>
+          <w:tcPr>
+            <w:tcW w:w="2321" w:type="dxa"/>
+          </w:tcPr>
+          <w:p>
+            <w:pPr>
+              <w:adjustRightInd w:val="0"/>
+              <w:snapToGrid w:val="0"/>
+              <w:rPr>
+                <w:sz w:val="24"/>
+                <w:szCs w:val="24"/>
+              </w:rPr>
+            </w:pPr>
+            <w:r>
+              <w:rPr>
+                <w:sz w:val="24"/>
+                <w:szCs w:val="24"/>
+              </w:rPr>
+              <w:t>Mean 3x3</w:t>
+            </w:r>
+          </w:p>
+        </w:tc>
+        <w:tc>
+          <w:tcPr>
+            <w:tcW w:w="2396" w:type="dxa"/>
+          </w:tcPr>
+          <w:p>
+            <w:pPr>
+              <w:adjustRightInd w:val="0"/>
+              <w:snapToGrid w:val="0"/>
+              <w:rPr>
+                <w:sz w:val="24"/>
+                <w:szCs w:val="24"/>
+              </w:rPr>
+            </w:pPr>
+            <w:r>
+              <w:rPr>
+                <w:sz w:val="24"/>
+                <w:szCs w:val="24"/>
+              </w:rPr>
+              <w:t>19.73</w:t>
+            </w:r>
+          </w:p>
+        </w:tc>
+      </w:tr>
+      <w:tr>
+        <w:trPr>
+          <w:jc w:val="center"/>
+        </w:trPr>
+        <w:tc>
+          <w:tcPr>
+            <w:tcW w:w="2321" w:type="dxa"/>
+          </w:tcPr>
+          <w:p>
+            <w:pPr>
+              <w:adjustRightInd w:val="0"/>
+              <w:snapToGrid w:val="0"/>
+              <w:rPr>
+                <w:sz w:val="24"/>
+                <w:szCs w:val="24"/>
+              </w:rPr>
+            </w:pPr>
+            <w:r>
+              <w:rPr>
+                <w:sz w:val="24"/>
+                <w:szCs w:val="24"/>
+              </w:rPr>
+              <w:t>Mean 5x5</w:t>
+            </w:r>
+          </w:p>
+        </w:tc>
+        <w:tc>
+          <w:tcPr>
+            <w:tcW w:w="2396" w:type="dxa"/>
+          </w:tcPr>
+          <w:p>
+            <w:pPr>
+              <w:adjustRightInd w:val="0"/>
+              <w:snapToGrid w:val="0"/>
+              <w:rPr>
+                <w:sz w:val="24"/>
+                <w:szCs w:val="24"/>
+              </w:rPr>
+            </w:pPr>
+            <w:r>
+              <w:rPr>
+                <w:sz w:val="24"/>
+                <w:szCs w:val="24"/>
+              </w:rPr>
+              <w:t>19.41</w:t>
+            </w:r>
+          </w:p>
+        </w:tc>
+      </w:tr>
+      <w:tr>
+        <w:trPr>
+          <w:jc w:val="center"/>
+        </w:trPr>
+        <w:tc>
+          <w:tcPr>
+            <w:tcW w:w="2321" w:type="dxa"/>
+          </w:tcPr>
+          <w:p>
+            <w:pPr>
+              <w:adjustRightInd w:val="0"/>
+              <w:snapToGrid w:val="0"/>
+              <w:rPr>
+                <w:sz w:val="24"/>
+                <w:szCs w:val="24"/>
+              </w:rPr>
+            </w:pPr>
+            <w:r>
+              <w:rPr>
+                <w:sz w:val="24"/>
+                <w:szCs w:val="24"/>
+              </w:rPr>
+              <w:t>Mean 7x7</w:t>
+            </w:r>
+          </w:p>
+        </w:tc>
+        <w:tc>
+          <w:tcPr>
+            <w:tcW w:w="2396" w:type="dxa"/>
+          </w:tcPr>
+          <w:p>
+            <w:pPr>
+              <w:adjustRightInd w:val="0"/>
+              <w:snapToGrid w:val="0"/>
+              <w:rPr>
+                <w:sz w:val="24"/>
+                <w:szCs w:val="24"/>
+              </w:rPr>
+            </w:pPr>
+            <w:r>
+              <w:rPr>
+                <w:sz w:val="24"/>
+                <w:szCs w:val="24"/>
+              </w:rPr>
+              <w:t>18.41</w:t>
+            </w:r>
+          </w:p>
+        </w:tc>
+      </w:tr>
+      <w:tr>
+        <w:trPr>
+          <w:jc w:val="center"/>
+        </w:trPr>
+        <w:tc>
+          <w:tcPr>
+            <w:tcW w:w="2321" w:type="dxa"/>
+          </w:tcPr>
+          <w:p>
+            <w:pPr>
+              <w:adjustRightInd w:val="0"/>
+              <w:snapToGrid w:val="0"/>
+              <w:rPr>
+                <w:sz w:val="24"/>
+                <w:szCs w:val="24"/>
+              </w:rPr>
+            </w:pPr>
+            <w:r>
+              <w:rPr>
+                <w:sz w:val="24"/>
+                <w:szCs w:val="24"/>
+              </w:rPr>
+              <w:t>Mean 9x9</w:t>
+            </w:r>
+          </w:p>
+        </w:tc>
+        <w:tc>
+          <w:tcPr>
+            <w:tcW w:w="2396" w:type="dxa"/>
+          </w:tcPr>
+          <w:p>
+            <w:pPr>
+              <w:adjustRightInd w:val="0"/>
+              <w:snapToGrid w:val="0"/>
+              <w:rPr>
+                <w:sz w:val="24"/>
+                <w:szCs w:val="24"/>
+              </w:rPr>
+            </w:pPr>
+            <w:r>
+              <w:rPr>
+                <w:sz w:val="24"/>
+                <w:szCs w:val="24"/>
+              </w:rPr>
+              <w:t>17.54</w:t>
+            </w:r>
+          </w:p>
+        </w:tc>
+      </w:tr>
+      <w:tr>
+        <w:trPr>
+          <w:jc w:val="center"/>
+        </w:trPr>
+        <w:tc>
+          <w:tcPr>
+            <w:tcW w:w="2321" w:type="dxa"/>
+          </w:tcPr>
+          <w:p>
+            <w:pPr>
+              <w:adjustRightInd w:val="0"/>
+              <w:snapToGrid w:val="0"/>
+              <w:rPr>
+                <w:sz w:val="24"/>
+                <w:szCs w:val="24"/>
+              </w:rPr>
+            </w:pPr>
+            <w:r>
+              <w:rPr>
+                <w:sz w:val="24"/>
+                <w:szCs w:val="24"/>
+              </w:rPr>
+              <w:t>Mean 11x11</w:t>
+            </w:r>
+          </w:p>
+        </w:tc>
+        <w:tc>
+          <w:tcPr>
+            <w:tcW w:w="2396" w:type="dxa"/>
+          </w:tcPr>
+          <w:p>
+            <w:pPr>
+              <w:adjustRightInd w:val="0"/>
+              <w:snapToGrid w:val="0"/>
+              <w:rPr>
+                <w:sz w:val="24"/>
+                <w:szCs w:val="24"/>
+              </w:rPr>
+            </w:pPr>
+            <w:r>
+              <w:rPr>
+                <w:sz w:val="24"/>
+                <w:szCs w:val="24"/>
+              </w:rPr>
+              <w:t>16.81</w:t>
+            </w:r>
+          </w:p>
+        </w:tc>
+      </w:tr>
+    </w:tbl>
+    <w:p>
+      <w:pPr>
+        <w:adjustRightInd w:val="0"/>
+        <w:snapToGrid w:val="0"/>
+        <w:rPr>
+          <w:sz w:val="24"/>
+          <w:szCs w:val="24"/>
+        </w:rPr>
+      </w:pPr>
+      <w:r>
+        <w:rPr>
+          <w:sz w:val="24"/>
+          <w:szCs w:val="24"/>
+        </w:rPr>
+        <w:t>TODO more data, conclusions</w:t>
+      </w:r>
+    </w:p>
+    <w:p>
+      <w:pPr>
+        <w:adjustRightInd w:val="0"/>
+        <w:snapToGrid w:val="0"/>
+        <w:rPr>
+          <w:sz w:val="24"/>
+          <w:szCs w:val="24"/>
+        </w:rPr>
+      </w:pPr>
+    </w:p>
+    <w:p>
+      <w:pPr>
+        <w:adjustRightInd w:val="0"/>
+        <w:snapToGrid w:val="0"/>
+        <w:rPr>
+          <w:sz w:val="24"/>
+          <w:szCs w:val="24"/>
+        </w:rPr>
+      </w:pPr>
+      <w:r>
+        <w:rPr>
+          <w:sz w:val="24"/>
+          <w:szCs w:val="24"/>
+        </w:rPr>
+        <w:t>2.3.1 Computation</w:t>
+      </w:r>
+      <w:r>
+        <w:rPr>
+          <w:sz w:val="24"/>
+          <w:szCs w:val="24"/>
+        </w:rPr>
+        <w:t>al</w:t>
+      </w:r>
+      <w:r>
+        <w:rPr>
+          <w:sz w:val="24"/>
+          <w:szCs w:val="24"/>
+        </w:rPr>
+        <w:t xml:space="preserve"> Considerations</w:t>
+      </w:r>
+    </w:p>
+    <w:p>
+      <w:pPr>
+        <w:adjustRightInd w:val="0"/>
+        <w:snapToGrid w:val="0"/>
+        <w:rPr>
+          <w:sz w:val="24"/>
+          <w:szCs w:val="24"/>
+        </w:rPr>
+      </w:pPr>
+      <w:r>
+        <w:rPr>
+          <w:sz w:val="24"/>
+          <w:szCs w:val="24"/>
+        </w:rPr>
+        <w:t xml:space="preserve">When implementing these smoothing algorithms, differences in computation time may be of importance. Median and mean filtering require no setup, however, under Gaussian smoothing, the Gaussian kernel must be computed. However, this only needs to be done once for the whole image and could be precomputed. Therefore this is considered an O(1) operation and is not a factor in this discussion. </w:t>
+      </w:r>
+    </w:p>
+    <w:p>
+      <w:pPr>
+        <w:adjustRightInd w:val="0"/>
+        <w:snapToGrid w:val="0"/>
+        <w:rPr>
+          <w:sz w:val="24"/>
+          <w:szCs w:val="24"/>
+        </w:rPr>
+      </w:pPr>
+    </w:p>
+    <w:p>
+      <w:pPr>
+        <w:adjustRightInd w:val="0"/>
+        <w:snapToGrid w:val="0"/>
+        <w:rPr>
+          <w:sz w:val="24"/>
+          <w:szCs w:val="24"/>
+        </w:rPr>
+      </w:pPr>
+      <w:r>
+        <w:rPr>
+          <w:sz w:val="24"/>
+          <w:szCs w:val="24"/>
+        </w:rPr>
+        <w:t>In each algorithm, a computation must be performed on each pixel to generate its smoothed version. For Gaussian smoothing with kernel size k x k, each pixel in the image will require k</w:t>
+      </w:r>
+      <w:r>
+        <w:rPr>
+          <w:sz w:val="24"/>
+          <w:szCs w:val="24"/>
+          <w:vertAlign w:val="superscript"/>
+        </w:rPr>
+        <w:t>2</w:t>
+      </w:r>
+      <w:r>
+        <w:rPr>
+          <w:sz w:val="24"/>
+          <w:szCs w:val="24"/>
+        </w:rPr>
+        <w:t xml:space="preserve"> multiplica</w:t>
+      </w:r>
+      <w:r>
+        <w:rPr>
+          <w:sz w:val="24"/>
+          <w:szCs w:val="24"/>
+        </w:rPr>
+        <w:t>tions. A</w:t>
+      </w:r>
+      <w:r>
+        <w:rPr>
+          <w:sz w:val="24"/>
+          <w:szCs w:val="24"/>
+        </w:rPr>
+        <w:t xml:space="preserve">ny </w:t>
+      </w:r>
+      <w:r>
+        <w:rPr>
+          <w:sz w:val="24"/>
+          <w:szCs w:val="24"/>
+        </w:rPr>
+        <w:t xml:space="preserve">arithmetic operations </w:t>
+      </w:r>
+      <w:r>
+        <w:rPr>
+          <w:sz w:val="24"/>
+          <w:szCs w:val="24"/>
+        </w:rPr>
+        <w:t>inexpensive</w:t>
+      </w:r>
+      <w:r>
+        <w:rPr>
+          <w:sz w:val="24"/>
+          <w:szCs w:val="24"/>
+        </w:rPr>
+        <w:t>. Therefore, Gaussian smoothing can be done in O(</w:t>
+      </w:r>
+      <w:r>
+        <w:rPr>
+          <w:sz w:val="24"/>
+          <w:szCs w:val="24"/>
+        </w:rPr>
+        <w:t>n</w:t>
+      </w:r>
+      <w:r>
+        <w:rPr>
+          <w:sz w:val="24"/>
+          <w:szCs w:val="24"/>
+        </w:rPr>
+        <w:t>k</w:t>
+      </w:r>
+      <w:r>
+        <w:rPr>
+          <w:sz w:val="24"/>
+          <w:szCs w:val="24"/>
+          <w:vertAlign w:val="superscript"/>
+        </w:rPr>
+        <w:t>2</w:t>
+      </w:r>
+      <w:r>
+        <w:rPr>
+          <w:sz w:val="24"/>
+          <w:szCs w:val="24"/>
+        </w:rPr>
+        <w:t>)</w:t>
+      </w:r>
+      <w:r>
+        <w:rPr>
+          <w:sz w:val="24"/>
+          <w:szCs w:val="24"/>
+        </w:rPr>
+        <w:t xml:space="preserve"> time</w:t>
+      </w:r>
+      <w:r>
+        <w:rPr>
+          <w:sz w:val="24"/>
+          <w:szCs w:val="24"/>
+        </w:rPr>
+        <w:t xml:space="preserve"> for an image with n pixels</w:t>
+      </w:r>
+      <w:r>
+        <w:rPr>
+          <w:sz w:val="24"/>
+          <w:szCs w:val="24"/>
+        </w:rPr>
+        <w:t>.</w:t>
+      </w:r>
+    </w:p>
+    <w:p>
+      <w:pPr>
+        <w:adjustRightInd w:val="0"/>
+        <w:snapToGrid w:val="0"/>
+        <w:rPr>
+          <w:sz w:val="24"/>
+          <w:szCs w:val="24"/>
+        </w:rPr>
+      </w:pPr>
+    </w:p>
+    <w:p>
+      <w:pPr>
+        <w:adjustRightInd w:val="0"/>
+        <w:snapToGrid w:val="0"/>
+        <w:rPr>
+          <w:sz w:val="24"/>
+          <w:szCs w:val="24"/>
+        </w:rPr>
+      </w:pPr>
+      <w:r>
+        <w:rPr>
+          <w:sz w:val="24"/>
+          <w:szCs w:val="24"/>
+        </w:rPr>
+        <w:t xml:space="preserve">Median filtering requires finding </w:t>
+      </w:r>
+      <w:r>
+        <w:rPr>
+          <w:sz w:val="24"/>
+          <w:szCs w:val="24"/>
+        </w:rPr>
+        <w:t>the median number</w:t>
+      </w:r>
+      <w:r>
+        <w:rPr>
+          <w:sz w:val="24"/>
+          <w:szCs w:val="24"/>
+        </w:rPr>
+        <w:t xml:space="preserve"> in the window of k</w:t>
+      </w:r>
+      <w:r>
+        <w:rPr>
+          <w:sz w:val="24"/>
+          <w:szCs w:val="24"/>
+          <w:vertAlign w:val="superscript"/>
+        </w:rPr>
+        <w:t>2</w:t>
+      </w:r>
+      <w:r>
+        <w:rPr>
+          <w:sz w:val="24"/>
+          <w:szCs w:val="24"/>
+        </w:rPr>
+        <w:t xml:space="preserve"> elements. </w:t>
+      </w:r>
+      <w:r>
+        <w:rPr>
+          <w:sz w:val="24"/>
+          <w:szCs w:val="24"/>
+        </w:rPr>
+        <w:t>This can be accomplished by sorting the numbers in the window and taking the middle element. Efficient sorting algorithms exist to sort m numbers in O(m log(m)) time. Since m=k</w:t>
+      </w:r>
+      <w:r>
+        <w:rPr>
+          <w:sz w:val="24"/>
+          <w:szCs w:val="24"/>
+          <w:vertAlign w:val="superscript"/>
+        </w:rPr>
+        <w:t>2</w:t>
+      </w:r>
+      <w:r>
+        <w:rPr>
+          <w:sz w:val="24"/>
+          <w:szCs w:val="24"/>
+        </w:rPr>
+        <w:t xml:space="preserve">, </w:t>
+      </w:r>
+      <w:r>
+        <w:rPr>
+          <w:sz w:val="24"/>
+          <w:szCs w:val="24"/>
+        </w:rPr>
+        <w:t>smoothing the image with median filtering will require O</w:t>
+      </w:r>
+      <w:r>
+        <w:rPr>
+          <w:sz w:val="24"/>
+          <w:szCs w:val="24"/>
+        </w:rPr>
+        <w:t>(n</w:t>
+      </w:r>
+      <w:r>
+        <w:rPr>
+          <w:sz w:val="24"/>
+          <w:szCs w:val="24"/>
+        </w:rPr>
+        <w:t>k</w:t>
+      </w:r>
+      <w:r>
+        <w:rPr>
+          <w:sz w:val="24"/>
+          <w:szCs w:val="24"/>
+          <w:vertAlign w:val="superscript"/>
+        </w:rPr>
+        <w:t>2</w:t>
+      </w:r>
+      <w:r>
+        <w:rPr>
+          <w:sz w:val="24"/>
+          <w:szCs w:val="24"/>
+        </w:rPr>
+        <w:t xml:space="preserve">log(k)) </w:t>
+      </w:r>
+      <w:r>
+        <w:rPr>
+          <w:sz w:val="24"/>
+          <w:szCs w:val="24"/>
+        </w:rPr>
+        <w:lastRenderedPageBreak/>
+        <w:t>time.</w:t>
+      </w:r>
+      <w:r>
+        <w:rPr>
+          <w:sz w:val="24"/>
+          <w:szCs w:val="24"/>
+        </w:rPr>
+        <w:t xml:space="preserve"> This is somewhat less efficient than Gaussian smoothing.</w:t>
+      </w:r>
+    </w:p>
+    <w:p>
+      <w:pPr>
+        <w:adjustRightInd w:val="0"/>
+        <w:snapToGrid w:val="0"/>
+        <w:rPr>
+          <w:sz w:val="24"/>
+          <w:szCs w:val="24"/>
+        </w:rPr>
+      </w:pPr>
+    </w:p>
+    <w:p>
+      <w:pPr>
+        <w:adjustRightInd w:val="0"/>
+        <w:snapToGrid w:val="0"/>
+        <w:rPr>
+          <w:sz w:val="24"/>
+          <w:szCs w:val="24"/>
+        </w:rPr>
+      </w:pPr>
+      <w:r>
+        <w:rPr>
+          <w:sz w:val="24"/>
+          <w:szCs w:val="24"/>
+        </w:rPr>
+        <w:t>The final method, mean filtering, has the advantage that it is easy to compute. Calculating each pixel requires just k</w:t>
+      </w:r>
+      <w:r>
+        <w:rPr>
+          <w:sz w:val="24"/>
+          <w:szCs w:val="24"/>
+          <w:vertAlign w:val="superscript"/>
+        </w:rPr>
+        <w:t>2</w:t>
+      </w:r>
+      <w:r>
+        <w:rPr>
+          <w:sz w:val="24"/>
+          <w:szCs w:val="24"/>
+        </w:rPr>
+        <w:t xml:space="preserve"> additions and a single division. Therefore the entire image can be smoothed in O(nk</w:t>
+      </w:r>
+      <w:r>
+        <w:rPr>
+          <w:sz w:val="24"/>
+          <w:szCs w:val="24"/>
+          <w:vertAlign w:val="superscript"/>
+        </w:rPr>
+        <w:t>2</w:t>
+      </w:r>
+      <w:r>
+        <w:rPr>
+          <w:sz w:val="24"/>
+          <w:szCs w:val="24"/>
+        </w:rPr>
+        <w:t xml:space="preserve">). </w:t>
+      </w:r>
+      <w:r>
+        <w:rPr>
+          <w:sz w:val="24"/>
+          <w:szCs w:val="24"/>
+        </w:rPr>
+        <w:t>This appears the same as Gaussian filtering, though it was</w:t>
+      </w:r>
+      <w:r>
+        <w:rPr>
+          <w:sz w:val="24"/>
+          <w:szCs w:val="24"/>
+        </w:rPr>
+        <w:t xml:space="preserve"> previously assumed</w:t>
+      </w:r>
+      <w:r>
+        <w:rPr>
+          <w:sz w:val="24"/>
+          <w:szCs w:val="24"/>
+        </w:rPr>
+        <w:t xml:space="preserve"> multiplication is O(1). The lack of multiplication instructions in the mean filtering method would in fact make it faster. </w:t>
+      </w:r>
+    </w:p>
+    <w:p>
+      <w:pPr>
+        <w:adjustRightInd w:val="0"/>
+        <w:snapToGrid w:val="0"/>
+        <w:rPr>
+          <w:sz w:val="24"/>
+        </w:rPr>
+      </w:pPr>
     </w:p>
     <w:p>
       <w:pPr>
@@ -6654,14 +8076,47 @@
         <w:rPr>
           <w:sz w:val="24"/>
         </w:rPr>
-        <w:t>. We needed to develop and train a model to classify characters based on a number of features found in such images.</w:t>
-      </w:r>
-      <w:r>
-        <w:rPr>
-          <w:sz w:val="24"/>
-        </w:rPr>
-        <w:t xml:space="preserve"> To do this, we generated a sample set, computed a set of features, trained a neural network, and evaluated its performance.</w:t>
-      </w:r>
+        <w:t xml:space="preserve">. We needed to develop and train a model to classify characters based on a </w:t>
+      </w:r>
+      <w:r>
+        <w:rPr>
+          <w:sz w:val="24"/>
+        </w:rPr>
+        <w:t>set</w:t>
+      </w:r>
+      <w:r>
+        <w:rPr>
+          <w:sz w:val="24"/>
+        </w:rPr>
+        <w:t xml:space="preserve"> of features found in such images.</w:t>
+      </w:r>
+      <w:r>
+        <w:rPr>
+          <w:sz w:val="24"/>
+        </w:rPr>
+        <w:t xml:space="preserve"> To do this, we generated a sample set</w:t>
+      </w:r>
+      <w:r>
+        <w:rPr>
+          <w:sz w:val="24"/>
+        </w:rPr>
+        <w:t xml:space="preserve"> of images</w:t>
+      </w:r>
+      <w:r>
+        <w:rPr>
+          <w:sz w:val="24"/>
+        </w:rPr>
+        <w:t>, computed a set of features, trained a neural network, and evaluated its performance.</w:t>
+      </w:r>
+    </w:p>
+    <w:p>
+      <w:pPr>
+        <w:adjustRightInd w:val="0"/>
+        <w:snapToGrid w:val="0"/>
+        <w:rPr>
+          <w:sz w:val="24"/>
+        </w:rPr>
+      </w:pPr>
     </w:p>
     <w:p>
       <w:pPr>
@@ -6690,7 +8145,19 @@
         <w:rPr>
           <w:sz w:val="24"/>
         </w:rPr>
-        <w:t xml:space="preserve">On a high level, the approach of supervised learning is to train a model to detect differences between classes of data sets. In order to train our model, we needed a set of images of characters from which our model could learn. </w:t>
+        <w:t>On a high level, the approach of supervised learning is to train a model to detect differences between</w:t>
+      </w:r>
+      <w:r>
+        <w:rPr>
+          <w:sz w:val="24"/>
+        </w:rPr>
+        <w:t xml:space="preserve"> different</w:t>
+      </w:r>
+      <w:r>
+        <w:rPr>
+          <w:sz w:val="24"/>
+        </w:rPr>
+        <w:t xml:space="preserve"> classes of data sets. In order to train our model, we needed a set of images of characters from which our model could learn. </w:t>
       </w:r>
       <w:r>
         <w:rPr>
@@ -6726,7 +8193,31 @@
         <w:rPr>
           <w:sz w:val="24"/>
         </w:rPr>
-        <w:t xml:space="preserve">ty of font styles and sizes (TODO which ones?). Generally, the larger the data set, the more accurate the model will be, so it was desirable for the model to learn on many types of letters. </w:t>
+        <w:t>ty of font sty</w:t>
+      </w:r>
+      <w:r>
+        <w:rPr>
+          <w:sz w:val="24"/>
+        </w:rPr>
+        <w:t>les and sizes</w:t>
+      </w:r>
+      <w:r>
+        <w:rPr>
+          <w:sz w:val="24"/>
+        </w:rPr>
+        <w:t xml:space="preserve">. </w:t>
+      </w:r>
+      <w:r>
+        <w:rPr>
+          <w:sz w:val="24"/>
+        </w:rPr>
+        <w:t xml:space="preserve">The data set consisted of images with fonts Arial, Times New Roman, Courier, Helvetica, and Calibri, of sizes 12, 14, 16, 18, 32, 40. </w:t>
+      </w:r>
+      <w:r>
+        <w:rPr>
+          <w:sz w:val="24"/>
+        </w:rPr>
+        <w:t xml:space="preserve">Generally, the larger the data set, the more accurate the model will be, so it was desirable for the model to learn on many types of letters. </w:t>
       </w:r>
     </w:p>
     <w:p>
@@ -6789,7 +8280,19 @@
         <w:rPr>
           <w:sz w:val="24"/>
         </w:rPr>
-        <w:t xml:space="preserve">First, to simplify the process, all images are thresholded to make them binary. </w:t>
+        <w:t>First, to simplify the process, all images are thresholded to</w:t>
+      </w:r>
+      <w:r>
+        <w:rPr>
+          <w:sz w:val="24"/>
+        </w:rPr>
+        <w:t xml:space="preserve"> ensure they are</w:t>
+      </w:r>
+      <w:r>
+        <w:rPr>
+          <w:sz w:val="24"/>
+        </w:rPr>
+        <w:t xml:space="preserve"> binary. </w:t>
       </w:r>
       <w:r>
         <w:rPr>
@@ -6977,26 +8480,335 @@
         <w:rPr>
           <w:sz w:val="24"/>
         </w:rPr>
-        <w:t xml:space="preserve">develop a number of features. Mathematically, a feature here is a function that maps an image to a number (f: R^2 </w:t>
-      </w:r>
-      <w:r>
-        <w:rPr>
-          <w:sz w:val="24"/>
-        </w:rPr>
-        <w:sym w:font="Wingdings" w:char="F0E0"/>
-      </w:r>
-      <w:r>
-        <w:rPr>
-          <w:sz w:val="24"/>
-        </w:rPr>
-        <w:t xml:space="preserve"> R).</w:t>
-      </w:r>
-      <w:r>
-        <w:rPr>
-          <w:sz w:val="24"/>
-        </w:rPr>
-        <w:t xml:space="preserve"> Enough features should be defined that any pair of letters can be consistently differentiated. However, an overly complicated model does not generalize well out of sample. Therefore, we were cautious in our feature selection in order to reduce overfitting. TODO what features.</w:t>
-      </w:r>
+        <w:t xml:space="preserve">develop a number of features. </w:t>
+      </w:r>
+      <w:r>
+        <w:rPr>
+          <w:sz w:val="24"/>
+        </w:rPr>
+        <w:t>Mathematically, a feature</w:t>
+      </w:r>
+      <w:r>
+        <w:rPr>
+          <w:sz w:val="24"/>
+        </w:rPr>
+        <w:t xml:space="preserve"> is a function</w:t>
+      </w:r>
+      <w:r>
+        <w:rPr>
+          <w:sz w:val="24"/>
+        </w:rPr>
+        <w:t xml:space="preserve"> </w:t>
+      </w:r>
+      <m:oMath>
+        <m:r>
+          <w:rPr>
+            <w:rFonts w:ascii="Cambria Math" w:hAnsi="Cambria Math"/>
+            <w:sz w:val="24"/>
+          </w:rPr>
+          <m:t>f:</m:t>
+        </m:r>
+        <m:sSup>
+          <m:sSupPr>
+            <m:ctrlPr>
+              <w:rPr>
+                <w:rFonts w:ascii="Cambria Math" w:hAnsi="Cambria Math" w:cs="Cambria Math"/>
+              </w:rPr>
+            </m:ctrlPr>
+          </m:sSupPr>
+          <m:e>
+            <m:r>
+              <m:rPr>
+                <m:scr m:val="double-struck"/>
+                <m:sty m:val="p"/>
+              </m:rPr>
+              <w:rPr>
+                <w:rFonts w:ascii="Cambria Math" w:hAnsi="Cambria Math" w:cs="Cambria Math"/>
+              </w:rPr>
+              <m:t>R</m:t>
+            </m:r>
+          </m:e>
+          <m:sup>
+            <m:r>
+              <w:rPr>
+                <w:rFonts w:ascii="Cambria Math" w:hAnsi="Cambria Math" w:cs="Cambria Math"/>
+              </w:rPr>
+              <m:t>2</m:t>
+            </m:r>
+          </m:sup>
+        </m:sSup>
+        <m:r>
+          <w:rPr>
+            <w:rFonts w:ascii="Cambria Math" w:hAnsi="Cambria Math" w:cs="Cambria Math"/>
+          </w:rPr>
+          <m:t>→</m:t>
+        </m:r>
+        <m:r>
+          <m:rPr>
+            <m:scr m:val="double-struck"/>
+            <m:sty m:val="p"/>
+          </m:rPr>
+          <w:rPr>
+            <w:rFonts w:ascii="Cambria Math" w:hAnsi="Cambria Math" w:cs="Cambria Math"/>
+          </w:rPr>
+          <m:t>R</m:t>
+        </m:r>
+      </m:oMath>
+      <w:r>
+        <w:t xml:space="preserve"> </w:t>
+      </w:r>
+      <w:r>
+        <w:rPr>
+          <w:sz w:val="24"/>
+        </w:rPr>
+        <w:t xml:space="preserve">that maps an image to a number. </w:t>
+      </w:r>
+      <w:r>
+        <w:rPr>
+          <w:sz w:val="24"/>
+        </w:rPr>
+        <w:t xml:space="preserve">Enough features should be defined that any pair of letters can be consistently differentiated. However, an overly complicated model does not generalize well out of sample. Therefore, </w:t>
+      </w:r>
+      <w:r>
+        <w:rPr>
+          <w:sz w:val="24"/>
+        </w:rPr>
+        <w:t xml:space="preserve">feature selection must be done cautiously to avoid overfitting. </w:t>
+      </w:r>
+    </w:p>
+    <w:p>
+      <w:pPr>
+        <w:adjustRightInd w:val="0"/>
+        <w:snapToGrid w:val="0"/>
+        <w:rPr>
+          <w:sz w:val="24"/>
+        </w:rPr>
+      </w:pPr>
+    </w:p>
+    <w:p>
+      <w:pPr>
+        <w:adjustRightInd w:val="0"/>
+        <w:snapToGrid w:val="0"/>
+        <w:rPr>
+          <w:sz w:val="24"/>
+        </w:rPr>
+      </w:pPr>
+      <w:r>
+        <w:rPr>
+          <w:sz w:val="24"/>
+        </w:rPr>
+        <w:t>2.4.3 Feature Set</w:t>
+      </w:r>
+    </w:p>
+    <w:p>
+      <w:pPr>
+        <w:adjustRightInd w:val="0"/>
+        <w:snapToGrid w:val="0"/>
+        <w:rPr>
+          <w:sz w:val="24"/>
+        </w:rPr>
+      </w:pPr>
+      <w:r>
+        <w:rPr>
+          <w:sz w:val="24"/>
+        </w:rPr>
+        <w:t>A total of nine features were used to differentiate the capita</w:t>
+      </w:r>
+      <w:r>
+        <w:rPr>
+          <w:sz w:val="24"/>
+        </w:rPr>
+        <w:t>l letters of the Latin alphabet:</w:t>
+      </w:r>
+    </w:p>
+    <w:p>
+      <w:pPr>
+        <w:pStyle w:val="ListParagraph"/>
+        <w:numPr>
+          <w:ilvl w:val="0"/>
+          <w:numId w:val="8"/>
+        </w:numPr>
+        <w:adjustRightInd w:val="0"/>
+        <w:snapToGrid w:val="0"/>
+        <w:rPr>
+          <w:sz w:val="24"/>
+        </w:rPr>
+      </w:pPr>
+      <w:r>
+        <w:rPr>
+          <w:sz w:val="24"/>
+        </w:rPr>
+        <w:t>The number of white pixels in the skeleton</w:t>
+      </w:r>
+    </w:p>
+    <w:p>
+      <w:pPr>
+        <w:pStyle w:val="ListParagraph"/>
+        <w:numPr>
+          <w:ilvl w:val="0"/>
+          <w:numId w:val="8"/>
+        </w:numPr>
+        <w:adjustRightInd w:val="0"/>
+        <w:snapToGrid w:val="0"/>
+        <w:rPr>
+          <w:sz w:val="24"/>
+        </w:rPr>
+      </w:pPr>
+      <w:r>
+        <w:rPr>
+          <w:sz w:val="24"/>
+        </w:rPr>
+        <w:t>The maximum number of pixels reflected around a vertical axis of symmetry</w:t>
+      </w:r>
+    </w:p>
+    <w:p>
+      <w:pPr>
+        <w:pStyle w:val="ListParagraph"/>
+        <w:numPr>
+          <w:ilvl w:val="0"/>
+          <w:numId w:val="8"/>
+        </w:numPr>
+        <w:adjustRightInd w:val="0"/>
+        <w:snapToGrid w:val="0"/>
+        <w:rPr>
+          <w:sz w:val="24"/>
+        </w:rPr>
+      </w:pPr>
+      <w:r>
+        <w:rPr>
+          <w:sz w:val="24"/>
+        </w:rPr>
+        <w:t>The number of “holes” in the image – connected black pixels surrounded by white</w:t>
+      </w:r>
+    </w:p>
+    <w:p>
+      <w:pPr>
+        <w:pStyle w:val="ListParagraph"/>
+        <w:numPr>
+          <w:ilvl w:val="0"/>
+          <w:numId w:val="8"/>
+        </w:numPr>
+        <w:adjustRightInd w:val="0"/>
+        <w:snapToGrid w:val="0"/>
+        <w:rPr>
+          <w:sz w:val="24"/>
+        </w:rPr>
+      </w:pPr>
+      <w:r>
+        <w:rPr>
+          <w:sz w:val="24"/>
+        </w:rPr>
+        <w:t>The longest continuous vertical line of white pixels</w:t>
+      </w:r>
+    </w:p>
+    <w:p>
+      <w:pPr>
+        <w:pStyle w:val="ListParagraph"/>
+        <w:numPr>
+          <w:ilvl w:val="0"/>
+          <w:numId w:val="8"/>
+        </w:numPr>
+        <w:adjustRightInd w:val="0"/>
+        <w:snapToGrid w:val="0"/>
+        <w:rPr>
+          <w:sz w:val="24"/>
+        </w:rPr>
+      </w:pPr>
+      <w:r>
+        <w:rPr>
+          <w:sz w:val="24"/>
+        </w:rPr>
+        <w:t>The longest continuous horizontal line of white pixels</w:t>
+      </w:r>
+    </w:p>
+    <w:p>
+      <w:pPr>
+        <w:pStyle w:val="ListParagraph"/>
+        <w:numPr>
+          <w:ilvl w:val="0"/>
+          <w:numId w:val="8"/>
+        </w:numPr>
+        <w:adjustRightInd w:val="0"/>
+        <w:snapToGrid w:val="0"/>
+        <w:rPr>
+          <w:sz w:val="24"/>
+        </w:rPr>
+      </w:pPr>
+      <w:r>
+        <w:rPr>
+          <w:sz w:val="24"/>
+        </w:rPr>
+        <w:t>The number of vertical lines</w:t>
+      </w:r>
+    </w:p>
+    <w:p>
+      <w:pPr>
+        <w:pStyle w:val="ListParagraph"/>
+        <w:numPr>
+          <w:ilvl w:val="0"/>
+          <w:numId w:val="8"/>
+        </w:numPr>
+        <w:adjustRightInd w:val="0"/>
+        <w:snapToGrid w:val="0"/>
+        <w:rPr>
+          <w:sz w:val="24"/>
+        </w:rPr>
+      </w:pPr>
+      <w:r>
+        <w:rPr>
+          <w:sz w:val="24"/>
+        </w:rPr>
+        <w:t>The number of horizontal lines</w:t>
+      </w:r>
+    </w:p>
+    <w:p>
+      <w:pPr>
+        <w:pStyle w:val="ListParagraph"/>
+        <w:numPr>
+          <w:ilvl w:val="0"/>
+          <w:numId w:val="8"/>
+        </w:numPr>
+        <w:adjustRightInd w:val="0"/>
+        <w:snapToGrid w:val="0"/>
+        <w:rPr>
+          <w:sz w:val="24"/>
+        </w:rPr>
+      </w:pPr>
+      <w:r>
+        <w:rPr>
+          <w:sz w:val="24"/>
+        </w:rPr>
+        <w:t>Maximum value in cross correlation with template intended to match the “hook” on the letter G. This feature specifically designed to differentiate G from C</w:t>
+      </w:r>
+    </w:p>
+    <w:p>
+      <w:pPr>
+        <w:pStyle w:val="ListParagraph"/>
+        <w:numPr>
+          <w:ilvl w:val="0"/>
+          <w:numId w:val="8"/>
+        </w:numPr>
+        <w:adjustRightInd w:val="0"/>
+        <w:snapToGrid w:val="0"/>
+        <w:rPr>
+          <w:sz w:val="24"/>
+        </w:rPr>
+      </w:pPr>
+      <w:r>
+        <w:rPr>
+          <w:sz w:val="24"/>
+        </w:rPr>
+        <w:t>The number of lines in the skeleton, found using the Hough transform</w:t>
+      </w:r>
+    </w:p>
+    <w:p>
+      <w:pPr>
+        <w:adjustRightInd w:val="0"/>
+        <w:snapToGrid w:val="0"/>
+        <w:rPr>
+          <w:sz w:val="24"/>
+        </w:rPr>
+      </w:pPr>
     </w:p>
     <w:p>
       <w:pPr>
@@ -7034,169 +8846,105 @@
         <w:rPr>
           <w:sz w:val="24"/>
         </w:rPr>
-        <w:t>Given that we needed a powerful model to fit a complex set of data, it was decided that a neural network would be an appropriate choice. Neural networks are powerful enough to fit any data set, while regularization can be easily added to improve generalization.</w:t>
-      </w:r>
-      <w:r>
-        <w:rPr>
-          <w:sz w:val="24"/>
-        </w:rPr>
-        <w:t xml:space="preserve"> </w:t>
-      </w:r>
-    </w:p>
-    <w:p>
-      <w:pPr>
-        <w:adjustRightInd w:val="0"/>
-        <w:snapToGrid w:val="0"/>
-        <w:rPr>
-          <w:sz w:val="24"/>
-        </w:rPr>
-      </w:pPr>
-    </w:p>
-    <w:p>
-      <w:pPr>
-        <w:adjustRightInd w:val="0"/>
-        <w:snapToGrid w:val="0"/>
-        <w:rPr>
-          <w:sz w:val="24"/>
-        </w:rPr>
-      </w:pPr>
-      <w:r>
-        <w:rPr>
-          <w:sz w:val="24"/>
-        </w:rPr>
-        <w:t xml:space="preserve">In training a neural network, the approach is to generate a general equation for the gradient of the in-sample error. </w:t>
-      </w:r>
-      <w:r>
-        <w:rPr>
-          <w:sz w:val="24"/>
-        </w:rPr>
-        <w:t>A g</w:t>
-      </w:r>
-      <w:r>
-        <w:rPr>
-          <w:sz w:val="24"/>
-        </w:rPr>
-        <w:t xml:space="preserve">radient descent </w:t>
-      </w:r>
-      <w:r>
-        <w:rPr>
-          <w:sz w:val="24"/>
-        </w:rPr>
-        <w:t xml:space="preserve">algorithm, scaled conjugate gradient, </w:t>
-      </w:r>
-      <w:r>
-        <w:rPr>
-          <w:sz w:val="24"/>
-        </w:rPr>
-        <w:t xml:space="preserve">is then used to improve the in-sample error. At the same time, some of the sample data generated is left out for validation and testing. </w:t>
-      </w:r>
-      <w:r>
-        <w:rPr>
-          <w:sz w:val="24"/>
-        </w:rPr>
-        <w:t>A form of regularization, early stopping is used to prevent overfitting. When the validation sample error reaches a local minimum, the training stops.</w:t>
-      </w:r>
-      <w:r>
-        <w:rPr>
-          <w:sz w:val="24"/>
-        </w:rPr>
-        <w:t xml:space="preserve"> At this point a model has been created that has learned to differentiate amongst capital typeset characters and classify them. Now we need to test our model on a set of out of sample data. </w:t>
-      </w:r>
-      <w:r>
-        <w:rPr>
-          <w:sz w:val="24"/>
-        </w:rPr>
-        <w:t>TODO testing.</w:t>
-      </w:r>
-      <w:bookmarkStart w:id="0" w:name="_GoBack"/>
-      <w:bookmarkEnd w:id="0"/>
-    </w:p>
-    <w:p>
-      <w:pPr>
-        <w:adjustRightInd w:val="0"/>
-        <w:snapToGrid w:val="0"/>
-        <w:rPr>
-          <w:sz w:val="24"/>
-        </w:rPr>
-      </w:pPr>
-    </w:p>
-    <w:p>
-      <w:pPr>
-        <w:adjustRightInd w:val="0"/>
-        <w:snapToGrid w:val="0"/>
-        <w:rPr>
-          <w:sz w:val="24"/>
-        </w:rPr>
-      </w:pPr>
-    </w:p>
-    <w:p>
-      <w:pPr>
-        <w:adjustRightInd w:val="0"/>
-        <w:snapToGrid w:val="0"/>
-        <w:rPr>
-          <w:sz w:val="24"/>
-        </w:rPr>
-      </w:pPr>
-    </w:p>
-    <w:p>
-      <w:pPr>
-        <w:adjustRightInd w:val="0"/>
-        <w:snapToGrid w:val="0"/>
-        <w:rPr>
-          <w:sz w:val="24"/>
-        </w:rPr>
-      </w:pPr>
-    </w:p>
-    <w:p>
-      <w:pPr>
-        <w:pStyle w:val="ListParagraph"/>
-        <w:adjustRightInd w:val="0"/>
-        <w:snapToGrid w:val="0"/>
-        <w:spacing w:line="360" w:lineRule="auto"/>
-        <w:ind w:left="0"/>
-        <w:rPr>
-          <w:b/>
-          <w:sz w:val="36"/>
-          <w:szCs w:val="36"/>
-        </w:rPr>
-      </w:pPr>
-      <w:r>
-        <w:rPr>
-          <w:rFonts w:hint="eastAsia"/>
-          <w:b/>
-          <w:sz w:val="36"/>
-          <w:szCs w:val="36"/>
-        </w:rPr>
-        <w:t xml:space="preserve">3. </w:t>
-      </w:r>
-      <w:r>
-        <w:rPr>
-          <w:b/>
-          <w:sz w:val="36"/>
-          <w:szCs w:val="36"/>
-        </w:rPr>
-        <w:t>Methodology</w:t>
-      </w:r>
-    </w:p>
-    <w:p>
-      <w:pPr>
-        <w:adjustRightInd w:val="0"/>
-        <w:snapToGrid w:val="0"/>
-        <w:rPr>
-          <w:sz w:val="24"/>
-        </w:rPr>
-      </w:pPr>
-      <w:r>
-        <w:rPr>
-          <w:sz w:val="24"/>
-        </w:rPr>
-        <w:t xml:space="preserve">In order to evaluate these different edge detection techniques, as well as to study their applications, we developed a MATLAB demonstration program. The purpose of the application is twofold: to give us a means by which we can test different algorithms and compare them easily and to allow future students to retrace our steps. </w:t>
-      </w:r>
-    </w:p>
-    <w:p>
-      <w:pPr>
-        <w:adjustRightInd w:val="0"/>
-        <w:snapToGrid w:val="0"/>
+        <w:t xml:space="preserve">Given that we needed a powerful model to fit a complex set of data, it was decided that a neural network would be an appropriate choice. Neural networks are powerful enough to fit any data set, while regularization can be easily </w:t>
+      </w:r>
+      <w:r>
+        <w:rPr>
+          <w:sz w:val="24"/>
+        </w:rPr>
+        <w:t>added to improve generalization to out of sample data.</w:t>
+      </w:r>
+    </w:p>
+    <w:p>
+      <w:pPr>
+        <w:adjustRightInd w:val="0"/>
+        <w:snapToGrid w:val="0"/>
+        <w:rPr>
+          <w:sz w:val="24"/>
+        </w:rPr>
+      </w:pPr>
+    </w:p>
+    <w:p>
+      <w:pPr>
+        <w:adjustRightInd w:val="0"/>
+        <w:snapToGrid w:val="0"/>
+        <w:rPr>
+          <w:sz w:val="24"/>
+        </w:rPr>
+      </w:pPr>
+      <w:r>
+        <w:rPr>
+          <w:sz w:val="24"/>
+        </w:rPr>
+        <w:t xml:space="preserve">The approach in training a neural network is to generate a differentiable function </w:t>
+      </w:r>
+      <w:r>
+        <w:rPr>
+          <w:sz w:val="24"/>
+        </w:rPr>
+        <w:t xml:space="preserve">for the in sample error, and then to use gradient descent to improve the performance. </w:t>
+      </w:r>
+      <w:r>
+        <w:rPr>
+          <w:sz w:val="24"/>
+        </w:rPr>
+        <w:t xml:space="preserve">In this case, scaled conjugate gradient was used to help the model “learn,” decreasing the in sample error. </w:t>
+      </w:r>
+      <w:r>
+        <w:rPr>
+          <w:sz w:val="24"/>
+        </w:rPr>
+        <w:t>To improve generalization, early stopping is used. In this technique, 15% of the data set is left out during training and used as a validation set.</w:t>
+      </w:r>
+      <w:r>
+        <w:rPr>
+          <w:sz w:val="24"/>
+        </w:rPr>
+        <w:t xml:space="preserve"> After</w:t>
+      </w:r>
+      <w:r>
+        <w:rPr>
+          <w:sz w:val="24"/>
+        </w:rPr>
+        <w:t xml:space="preserve"> each iteration of gradient descent, the error in the validation set is </w:t>
+      </w:r>
+      <w:r>
+        <w:rPr>
+          <w:sz w:val="24"/>
+        </w:rPr>
+        <w:t>calculated</w:t>
+      </w:r>
+      <w:r>
+        <w:rPr>
+          <w:sz w:val="24"/>
+        </w:rPr>
+        <w:t xml:space="preserve">. </w:t>
+      </w:r>
+      <w:r>
+        <w:rPr>
+          <w:sz w:val="24"/>
+        </w:rPr>
+        <w:t xml:space="preserve">When the validation error is determined to have reached its minimum value, training ends. If the model were allowed to train further, </w:t>
+      </w:r>
+      <w:r>
+        <w:rPr>
+          <w:sz w:val="24"/>
+        </w:rPr>
+        <w:t xml:space="preserve">it would continue to lower the in sample error, while overfitting. That is, it will place too much weight on noise in the sample data in order to correctly classify that data. Because this noise is not consistent with that found in out of sample data, generalization suffers. This observation is demonstrated </w:t>
+      </w:r>
+      <w:r>
+        <w:rPr>
+          <w:sz w:val="24"/>
+        </w:rPr>
+        <w:lastRenderedPageBreak/>
+        <w:t>below:</w:t>
+      </w:r>
+    </w:p>
+    <w:p>
+      <w:pPr>
+        <w:adjustRightInd w:val="0"/>
+        <w:snapToGrid w:val="0"/>
+        <w:jc w:val="center"/>
         <w:rPr>
           <w:sz w:val="24"/>
         </w:rPr>
@@ -7207,12 +8955,11 @@
           <w:sz w:val="24"/>
           <w:lang w:eastAsia="en-US"/>
         </w:rPr>
-        <w:lastRenderedPageBreak/>
         <w:drawing>
           <wp:inline distT="0" distB="0" distL="0" distR="0">
-            <wp:extent cx="5266055" cy="2398395"/>
+            <wp:extent cx="2350630" cy="1881471"/>
             <wp:effectExtent l="0" t="0" r="0" b="0"/>
-            <wp:docPr id="1" name="Picture 1"/>
+            <wp:docPr id="4" name="Picture 4"/>
             <wp:cNvGraphicFramePr>
               <a:graphicFrameLocks xmlns:a="http://schemas.openxmlformats.org/drawingml/2006/main" noChangeAspect="1"/>
             </wp:cNvGraphicFramePr>
@@ -7220,13 +8967,13 @@
               <a:graphicData uri="http://schemas.openxmlformats.org/drawingml/2006/picture">
                 <pic:pic xmlns:pic="http://schemas.openxmlformats.org/drawingml/2006/picture">
                   <pic:nvPicPr>
-                    <pic:cNvPr id="0" name="Picture 1"/>
+                    <pic:cNvPr id="0" name="Picture 2"/>
                     <pic:cNvPicPr>
                       <a:picLocks noChangeAspect="1" noChangeArrowheads="1"/>
                     </pic:cNvPicPr>
                   </pic:nvPicPr>
                   <pic:blipFill>
-                    <a:blip r:embed="rId11" cstate="print">
+                    <a:blip r:embed="rId11">
                       <a:extLst>
                         <a:ext uri="{28A0092B-C50C-407E-A947-70E740481C1C}">
                           <a14:useLocalDpi xmlns:a14="http://schemas.microsoft.com/office/drawing/2010/main" val="0"/>
@@ -7241,7 +8988,7 @@
                   <pic:spPr bwMode="auto">
                     <a:xfrm>
                       <a:off x="0" y="0"/>
-                      <a:ext cx="5266055" cy="2398395"/>
+                      <a:ext cx="2350478" cy="1881349"/>
                     </a:xfrm>
                     <a:prstGeom prst="rect">
                       <a:avLst/>
@@ -7262,25 +9009,86 @@
       <w:pPr>
         <w:adjustRightInd w:val="0"/>
         <w:snapToGrid w:val="0"/>
-        <w:rPr>
-          <w:sz w:val="24"/>
-        </w:rPr>
-      </w:pPr>
-    </w:p>
-    <w:p>
-      <w:pPr>
-        <w:adjustRightInd w:val="0"/>
-        <w:snapToGrid w:val="0"/>
-        <w:rPr>
-          <w:sz w:val="24"/>
-        </w:rPr>
-      </w:pPr>
-      <w:r>
-        <w:rPr>
-          <w:sz w:val="24"/>
-        </w:rPr>
-        <w:t xml:space="preserve"> </w:t>
-      </w:r>
+        <w:jc w:val="left"/>
+        <w:rPr>
+          <w:sz w:val="24"/>
+        </w:rPr>
+      </w:pPr>
+      <w:r>
+        <w:rPr>
+          <w:sz w:val="24"/>
+        </w:rPr>
+        <w:t>2.4.4 Implementation</w:t>
+      </w:r>
+    </w:p>
+    <w:p>
+      <w:pPr>
+        <w:adjustRightInd w:val="0"/>
+        <w:snapToGrid w:val="0"/>
+        <w:jc w:val="left"/>
+        <w:rPr>
+          <w:sz w:val="24"/>
+        </w:rPr>
+      </w:pPr>
+      <w:r>
+        <w:rPr>
+          <w:sz w:val="24"/>
+        </w:rPr>
+        <w:t xml:space="preserve">The OCR program was implemented as MATLAB script. MATLAB’s Neural Network Toolbox was used to train the model discussed here. </w:t>
+      </w:r>
+      <w:r>
+        <w:rPr>
+          <w:sz w:val="24"/>
+        </w:rPr>
+        <w:t>TODO continue this</w:t>
+      </w:r>
+      <w:bookmarkStart w:id="0" w:name="_GoBack"/>
+      <w:bookmarkEnd w:id="0"/>
+    </w:p>
+    <w:p>
+      <w:pPr>
+        <w:adjustRightInd w:val="0"/>
+        <w:snapToGrid w:val="0"/>
+        <w:rPr>
+          <w:sz w:val="24"/>
+        </w:rPr>
+      </w:pPr>
+    </w:p>
+    <w:p>
+      <w:pPr>
+        <w:adjustRightInd w:val="0"/>
+        <w:snapToGrid w:val="0"/>
+        <w:rPr>
+          <w:sz w:val="24"/>
+        </w:rPr>
+      </w:pPr>
+    </w:p>
+    <w:p>
+      <w:pPr>
+        <w:adjustRightInd w:val="0"/>
+        <w:snapToGrid w:val="0"/>
+        <w:rPr>
+          <w:sz w:val="24"/>
+        </w:rPr>
+      </w:pPr>
+    </w:p>
+    <w:p>
+      <w:pPr>
+        <w:adjustRightInd w:val="0"/>
+        <w:snapToGrid w:val="0"/>
+        <w:rPr>
+          <w:sz w:val="24"/>
+        </w:rPr>
+      </w:pPr>
+    </w:p>
+    <w:p>
+      <w:pPr>
+        <w:adjustRightInd w:val="0"/>
+        <w:snapToGrid w:val="0"/>
+        <w:rPr>
+          <w:sz w:val="24"/>
+        </w:rPr>
+      </w:pPr>
     </w:p>
     <w:p>
       <w:pPr>
@@ -7302,7 +9110,7 @@
           <w:sz w:val="36"/>
           <w:szCs w:val="36"/>
         </w:rPr>
-        <w:t>4.</w:t>
+        <w:t xml:space="preserve">3. </w:t>
       </w:r>
       <w:r>
         <w:rPr>
@@ -7310,7 +9118,316 @@
           <w:sz w:val="36"/>
           <w:szCs w:val="36"/>
         </w:rPr>
-        <w:t xml:space="preserve"> Results</w:t>
+        <w:t>Methodology</w:t>
+      </w:r>
+    </w:p>
+    <w:p>
+      <w:pPr>
+        <w:adjustRightInd w:val="0"/>
+        <w:snapToGrid w:val="0"/>
+        <w:rPr>
+          <w:sz w:val="24"/>
+        </w:rPr>
+      </w:pPr>
+      <w:r>
+        <w:rPr>
+          <w:sz w:val="24"/>
+        </w:rPr>
+        <w:t xml:space="preserve">In order to evaluate these different edge detection techniques, as well as to study their applications, we developed a MATLAB demonstration program. The purpose of the application is twofold: to give us a means by which we can test different algorithms and compare them easily and to allow future students to retrace our steps. </w:t>
+      </w:r>
+    </w:p>
+    <w:p>
+      <w:pPr>
+        <w:adjustRightInd w:val="0"/>
+        <w:snapToGrid w:val="0"/>
+        <w:rPr>
+          <w:sz w:val="24"/>
+        </w:rPr>
+      </w:pPr>
+    </w:p>
+    <w:p>
+      <w:pPr>
+        <w:adjustRightInd w:val="0"/>
+        <w:snapToGrid w:val="0"/>
+        <w:rPr>
+          <w:sz w:val="24"/>
+        </w:rPr>
+      </w:pPr>
+      <w:r>
+        <w:rPr>
+          <w:sz w:val="24"/>
+        </w:rPr>
+        <w:t xml:space="preserve">The program can be started by running the </w:t>
+      </w:r>
+      <w:r>
+        <w:rPr>
+          <w:rFonts w:ascii="Courier New" w:hAnsi="Courier New" w:cs="Courier New"/>
+          <w:sz w:val="20"/>
+        </w:rPr>
+        <w:t>demo_gui.m</w:t>
+      </w:r>
+      <w:r>
+        <w:rPr>
+          <w:sz w:val="24"/>
+        </w:rPr>
+        <w:t xml:space="preserve"> file in the program directory.</w:t>
+      </w:r>
+    </w:p>
+    <w:p>
+      <w:pPr>
+        <w:adjustRightInd w:val="0"/>
+        <w:snapToGrid w:val="0"/>
+        <w:rPr>
+          <w:sz w:val="24"/>
+        </w:rPr>
+      </w:pPr>
+      <w:r>
+        <w:rPr>
+          <w:noProof/>
+          <w:sz w:val="24"/>
+          <w:lang w:eastAsia="en-US"/>
+        </w:rPr>
+        <w:drawing>
+          <wp:inline distT="0" distB="0" distL="0" distR="0">
+            <wp:extent cx="5266055" cy="2393950"/>
+            <wp:effectExtent l="0" t="0" r="0" b="0"/>
+            <wp:docPr id="3" name="Picture 3"/>
+            <wp:cNvGraphicFramePr>
+              <a:graphicFrameLocks xmlns:a="http://schemas.openxmlformats.org/drawingml/2006/main" noChangeAspect="1"/>
+            </wp:cNvGraphicFramePr>
+            <a:graphic xmlns:a="http://schemas.openxmlformats.org/drawingml/2006/main">
+              <a:graphicData uri="http://schemas.openxmlformats.org/drawingml/2006/picture">
+                <pic:pic xmlns:pic="http://schemas.openxmlformats.org/drawingml/2006/picture">
+                  <pic:nvPicPr>
+                    <pic:cNvPr id="0" name="Picture 1"/>
+                    <pic:cNvPicPr>
+                      <a:picLocks noChangeAspect="1" noChangeArrowheads="1"/>
+                    </pic:cNvPicPr>
+                  </pic:nvPicPr>
+                  <pic:blipFill>
+                    <a:blip r:embed="rId12" cstate="print">
+                      <a:extLst>
+                        <a:ext uri="{28A0092B-C50C-407E-A947-70E740481C1C}">
+                          <a14:useLocalDpi xmlns:a14="http://schemas.microsoft.com/office/drawing/2010/main" val="0"/>
+                        </a:ext>
+                      </a:extLst>
+                    </a:blip>
+                    <a:srcRect/>
+                    <a:stretch>
+                      <a:fillRect/>
+                    </a:stretch>
+                  </pic:blipFill>
+                  <pic:spPr bwMode="auto">
+                    <a:xfrm>
+                      <a:off x="0" y="0"/>
+                      <a:ext cx="5266055" cy="2393950"/>
+                    </a:xfrm>
+                    <a:prstGeom prst="rect">
+                      <a:avLst/>
+                    </a:prstGeom>
+                    <a:noFill/>
+                    <a:ln>
+                      <a:noFill/>
+                    </a:ln>
+                  </pic:spPr>
+                </pic:pic>
+              </a:graphicData>
+            </a:graphic>
+          </wp:inline>
+        </w:drawing>
+      </w:r>
+    </w:p>
+    <w:p>
+      <w:pPr>
+        <w:adjustRightInd w:val="0"/>
+        <w:snapToGrid w:val="0"/>
+        <w:rPr>
+          <w:sz w:val="24"/>
+        </w:rPr>
+      </w:pPr>
+      <w:r>
+        <w:rPr>
+          <w:sz w:val="24"/>
+        </w:rPr>
+        <w:t xml:space="preserve">The interface is divided into four panels. The first panel allows the user to load an image. Some images are </w:t>
+      </w:r>
+      <w:r>
+        <w:rPr>
+          <w:sz w:val="24"/>
+        </w:rPr>
+        <w:t>provided;</w:t>
+      </w:r>
+      <w:r>
+        <w:rPr>
+          <w:sz w:val="24"/>
+        </w:rPr>
+        <w:t xml:space="preserve"> others can be loaded from a file. </w:t>
+      </w:r>
+      <w:r>
+        <w:rPr>
+          <w:sz w:val="24"/>
+        </w:rPr>
+        <w:t xml:space="preserve">Next, the three types of noise discussed can be added to the image. The relevant parameters can also be adjusted here. </w:t>
+      </w:r>
+      <w:r>
+        <w:rPr>
+          <w:sz w:val="24"/>
+        </w:rPr>
+        <w:t>Upon changing these values, the images will automatically be updated accordingly.</w:t>
+      </w:r>
+    </w:p>
+    <w:p>
+      <w:pPr>
+        <w:adjustRightInd w:val="0"/>
+        <w:snapToGrid w:val="0"/>
+        <w:rPr>
+          <w:sz w:val="24"/>
+        </w:rPr>
+      </w:pPr>
+    </w:p>
+    <w:p>
+      <w:pPr>
+        <w:adjustRightInd w:val="0"/>
+        <w:snapToGrid w:val="0"/>
+        <w:rPr>
+          <w:sz w:val="24"/>
+        </w:rPr>
+      </w:pPr>
+      <w:r>
+        <w:rPr>
+          <w:sz w:val="24"/>
+        </w:rPr>
+        <w:t xml:space="preserve">In the second panel, the user has the opportunity to explore the three noise reduction algorithms presented in this paper. Gaussian smoothing, median filtering, and mean </w:t>
+      </w:r>
+      <w:r>
+        <w:rPr>
+          <w:sz w:val="24"/>
+        </w:rPr>
+        <w:lastRenderedPageBreak/>
+        <w:t>filtering ca</w:t>
+      </w:r>
+      <w:r>
+        <w:rPr>
+          <w:sz w:val="24"/>
+        </w:rPr>
+        <w:t>n be selected with configurable neighborhood sizes and standard deviation (in the case of Gaussian smoothing).</w:t>
+      </w:r>
+      <w:r>
+        <w:rPr>
+          <w:sz w:val="24"/>
+        </w:rPr>
+        <w:t xml:space="preserve"> </w:t>
+      </w:r>
+      <w:r>
+        <w:rPr>
+          <w:sz w:val="24"/>
+        </w:rPr>
+        <w:t xml:space="preserve">Changing these settings will update the image above as well as in later frames. </w:t>
+      </w:r>
+      <w:r>
+        <w:rPr>
+          <w:sz w:val="24"/>
+        </w:rPr>
+        <w:t>The signal to noi</w:t>
+      </w:r>
+      <w:r>
+        <w:rPr>
+          <w:sz w:val="24"/>
+        </w:rPr>
+        <w:t xml:space="preserve">se ratio displayed on this frame will also change automatically upon adjusting values in the form. </w:t>
+      </w:r>
+    </w:p>
+    <w:p>
+      <w:pPr>
+        <w:adjustRightInd w:val="0"/>
+        <w:snapToGrid w:val="0"/>
+        <w:rPr>
+          <w:sz w:val="24"/>
+        </w:rPr>
+      </w:pPr>
+    </w:p>
+    <w:p>
+      <w:pPr>
+        <w:adjustRightInd w:val="0"/>
+        <w:snapToGrid w:val="0"/>
+        <w:rPr>
+          <w:sz w:val="24"/>
+        </w:rPr>
+      </w:pPr>
+      <w:r>
+        <w:rPr>
+          <w:sz w:val="24"/>
+        </w:rPr>
+        <w:t>The third panel allows the user to use the edge algorithms discussed here.</w:t>
+      </w:r>
+      <w:r>
+        <w:rPr>
+          <w:sz w:val="24"/>
+        </w:rPr>
+        <w:t xml:space="preserve"> The four kernel operators, Roberts, Prewitt, Sobel, and Scharr, can all be used to find the magnitude of the gradient of the image. </w:t>
+      </w:r>
+      <w:r>
+        <w:rPr>
+          <w:sz w:val="24"/>
+        </w:rPr>
+        <w:t xml:space="preserve">To determine what constitutes an edge, the user can set a threshold. If the magnitude of the gradient is below this threshold at some point, it is determined to not be an edge and is colored black. For values above the threshold, the gradient value can be maintained or converted to a one, resulting in a binary edge image. </w:t>
+      </w:r>
+      <w:r>
+        <w:rPr>
+          <w:sz w:val="24"/>
+        </w:rPr>
+        <w:t>In addition, the Canny and Laplacian of Gaussian methods</w:t>
+      </w:r>
+      <w:r>
+        <w:rPr>
+          <w:sz w:val="24"/>
+        </w:rPr>
+        <w:t xml:space="preserve"> can be explored on this panel. </w:t>
+      </w:r>
+      <w:r>
+        <w:rPr>
+          <w:sz w:val="24"/>
+        </w:rPr>
+        <w:t>The parameters for these methods can be changed here as well.</w:t>
+      </w:r>
+    </w:p>
+    <w:p>
+      <w:pPr>
+        <w:adjustRightInd w:val="0"/>
+        <w:snapToGrid w:val="0"/>
+        <w:rPr>
+          <w:sz w:val="24"/>
+        </w:rPr>
+      </w:pPr>
+    </w:p>
+    <w:p>
+      <w:pPr>
+        <w:adjustRightInd w:val="0"/>
+        <w:snapToGrid w:val="0"/>
+        <w:rPr>
+          <w:sz w:val="24"/>
+        </w:rPr>
+      </w:pPr>
+      <w:r>
+        <w:rPr>
+          <w:sz w:val="24"/>
+        </w:rPr>
+        <w:t>The final panel demonstrates crispening. The edge image on the third panel is added to the smoothed image on the second panel to produce a “crispened” image. The amount of the high pass image that is added to the smoothed image is controlled using the slider on this panel.</w:t>
+      </w:r>
+    </w:p>
+    <w:p>
+      <w:pPr>
+        <w:adjustRightInd w:val="0"/>
+        <w:snapToGrid w:val="0"/>
+        <w:rPr>
+          <w:sz w:val="24"/>
+        </w:rPr>
+      </w:pPr>
+      <w:r>
+        <w:rPr>
+          <w:sz w:val="24"/>
+        </w:rPr>
+        <w:t xml:space="preserve"> </w:t>
       </w:r>
     </w:p>
     <w:p>
@@ -7319,18 +9436,6 @@
         <w:adjustRightInd w:val="0"/>
         <w:snapToGrid w:val="0"/>
         <w:spacing w:line="360" w:lineRule="auto"/>
-        <w:ind w:left="0"/>
-        <w:rPr>
-          <w:sz w:val="24"/>
-          <w:szCs w:val="24"/>
-        </w:rPr>
-      </w:pPr>
-    </w:p>
-    <w:p>
-      <w:pPr>
-        <w:pStyle w:val="ListParagraph"/>
-        <w:adjustRightInd w:val="0"/>
-        <w:snapToGrid w:val="0"/>
         <w:ind w:left="0"/>
         <w:rPr>
           <w:b/>
@@ -7345,7 +9450,7 @@
           <w:sz w:val="36"/>
           <w:szCs w:val="36"/>
         </w:rPr>
-        <w:t xml:space="preserve">5. </w:t>
+        <w:t>4.</w:t>
       </w:r>
       <w:r>
         <w:rPr>
@@ -7353,6 +9458,49 @@
           <w:sz w:val="36"/>
           <w:szCs w:val="36"/>
         </w:rPr>
+        <w:t xml:space="preserve"> Results</w:t>
+      </w:r>
+    </w:p>
+    <w:p>
+      <w:pPr>
+        <w:pStyle w:val="ListParagraph"/>
+        <w:adjustRightInd w:val="0"/>
+        <w:snapToGrid w:val="0"/>
+        <w:spacing w:line="360" w:lineRule="auto"/>
+        <w:ind w:left="0"/>
+        <w:rPr>
+          <w:sz w:val="24"/>
+          <w:szCs w:val="24"/>
+        </w:rPr>
+      </w:pPr>
+    </w:p>
+    <w:p>
+      <w:pPr>
+        <w:pStyle w:val="ListParagraph"/>
+        <w:adjustRightInd w:val="0"/>
+        <w:snapToGrid w:val="0"/>
+        <w:ind w:left="0"/>
+        <w:rPr>
+          <w:b/>
+          <w:sz w:val="36"/>
+          <w:szCs w:val="36"/>
+        </w:rPr>
+      </w:pPr>
+      <w:r>
+        <w:rPr>
+          <w:rFonts w:hint="eastAsia"/>
+          <w:b/>
+          <w:sz w:val="36"/>
+          <w:szCs w:val="36"/>
+        </w:rPr>
+        <w:t xml:space="preserve">5. </w:t>
+      </w:r>
+      <w:r>
+        <w:rPr>
+          <w:b/>
+          <w:sz w:val="36"/>
+          <w:szCs w:val="36"/>
+        </w:rPr>
         <w:t>Conclusion</w:t>
       </w:r>
     </w:p>
@@ -7380,8 +9528,8 @@
       </w:pPr>
     </w:p>
     <w:sectPr>
-      <w:headerReference w:type="default" r:id="rId12"/>
-      <w:footerReference w:type="default" r:id="rId13"/>
+      <w:headerReference w:type="default" r:id="rId13"/>
+      <w:footerReference w:type="default" r:id="rId14"/>
       <w:pgSz w:w="11906" w:h="16838"/>
       <w:pgMar w:top="1440" w:right="1800" w:bottom="1440" w:left="1800" w:header="851" w:footer="992" w:gutter="0"/>
       <w:cols w:space="720"/>
@@ -7493,7 +9641,7 @@
       <w:rPr>
         <w:noProof/>
       </w:rPr>
-      <w:t>8</w:t>
+      <w:t>10</w:t>
     </w:r>
     <w:r>
       <w:fldChar w:fldCharType="end"/>
@@ -8050,6 +10198,119 @@
     </w:lvl>
   </w:abstractNum>
   <w:abstractNum w:abstractNumId="5">
+    <w:nsid w:val="152A1151"/>
+    <w:multiLevelType w:val="hybridMultilevel"/>
+    <w:tmpl w:val="2700790C"/>
+    <w:lvl w:ilvl="0" w:tplc="04090001">
+      <w:start w:val="1"/>
+      <w:numFmt w:val="bullet"/>
+      <w:lvlText w:val=""/>
+      <w:lvlJc w:val="left"/>
+      <w:pPr>
+        <w:ind w:left="720" w:hanging="360"/>
+      </w:pPr>
+      <w:rPr>
+        <w:rFonts w:ascii="Symbol" w:hAnsi="Symbol" w:hint="default"/>
+      </w:rPr>
+    </w:lvl>
+    <w:lvl w:ilvl="1" w:tplc="04090003" w:tentative="1">
+      <w:start w:val="1"/>
+      <w:numFmt w:val="bullet"/>
+      <w:lvlText w:val="o"/>
+      <w:lvlJc w:val="left"/>
+      <w:pPr>
+        <w:ind w:left="1440" w:hanging="360"/>
+      </w:pPr>
+      <w:rPr>
+        <w:rFonts w:ascii="Courier New" w:hAnsi="Courier New" w:cs="Courier New" w:hint="default"/>
+      </w:rPr>
+    </w:lvl>
+    <w:lvl w:ilvl="2" w:tplc="04090005" w:tentative="1">
+      <w:start w:val="1"/>
+      <w:numFmt w:val="bullet"/>
+      <w:lvlText w:val=""/>
+      <w:lvlJc w:val="left"/>
+      <w:pPr>
+        <w:ind w:left="2160" w:hanging="360"/>
+      </w:pPr>
+      <w:rPr>
+        <w:rFonts w:ascii="Wingdings" w:hAnsi="Wingdings" w:hint="default"/>
+      </w:rPr>
+    </w:lvl>
+    <w:lvl w:ilvl="3" w:tplc="04090001" w:tentative="1">
+      <w:start w:val="1"/>
+      <w:numFmt w:val="bullet"/>
+      <w:lvlText w:val=""/>
+      <w:lvlJc w:val="left"/>
+      <w:pPr>
+        <w:ind w:left="2880" w:hanging="360"/>
+      </w:pPr>
+      <w:rPr>
+        <w:rFonts w:ascii="Symbol" w:hAnsi="Symbol" w:hint="default"/>
+      </w:rPr>
+    </w:lvl>
+    <w:lvl w:ilvl="4" w:tplc="04090003" w:tentative="1">
+      <w:start w:val="1"/>
+      <w:numFmt w:val="bullet"/>
+      <w:lvlText w:val="o"/>
+      <w:lvlJc w:val="left"/>
+      <w:pPr>
+        <w:ind w:left="3600" w:hanging="360"/>
+      </w:pPr>
+      <w:rPr>
+        <w:rFonts w:ascii="Courier New" w:hAnsi="Courier New" w:cs="Courier New" w:hint="default"/>
+      </w:rPr>
+    </w:lvl>
+    <w:lvl w:ilvl="5" w:tplc="04090005" w:tentative="1">
+      <w:start w:val="1"/>
+      <w:numFmt w:val="bullet"/>
+      <w:lvlText w:val=""/>
+      <w:lvlJc w:val="left"/>
+      <w:pPr>
+        <w:ind w:left="4320" w:hanging="360"/>
+      </w:pPr>
+      <w:rPr>
+        <w:rFonts w:ascii="Wingdings" w:hAnsi="Wingdings" w:hint="default"/>
+      </w:rPr>
+    </w:lvl>
+    <w:lvl w:ilvl="6" w:tplc="04090001" w:tentative="1">
+      <w:start w:val="1"/>
+      <w:numFmt w:val="bullet"/>
+      <w:lvlText w:val=""/>
+      <w:lvlJc w:val="left"/>
+      <w:pPr>
+        <w:ind w:left="5040" w:hanging="360"/>
+      </w:pPr>
+      <w:rPr>
+        <w:rFonts w:ascii="Symbol" w:hAnsi="Symbol" w:hint="default"/>
+      </w:rPr>
+    </w:lvl>
+    <w:lvl w:ilvl="7" w:tplc="04090003" w:tentative="1">
+      <w:start w:val="1"/>
+      <w:numFmt w:val="bullet"/>
+      <w:lvlText w:val="o"/>
+      <w:lvlJc w:val="left"/>
+      <w:pPr>
+        <w:ind w:left="5760" w:hanging="360"/>
+      </w:pPr>
+      <w:rPr>
+        <w:rFonts w:ascii="Courier New" w:hAnsi="Courier New" w:cs="Courier New" w:hint="default"/>
+      </w:rPr>
+    </w:lvl>
+    <w:lvl w:ilvl="8" w:tplc="04090005" w:tentative="1">
+      <w:start w:val="1"/>
+      <w:numFmt w:val="bullet"/>
+      <w:lvlText w:val=""/>
+      <w:lvlJc w:val="left"/>
+      <w:pPr>
+        <w:ind w:left="6480" w:hanging="360"/>
+      </w:pPr>
+      <w:rPr>
+        <w:rFonts w:ascii="Wingdings" w:hAnsi="Wingdings" w:hint="default"/>
+      </w:rPr>
+    </w:lvl>
+  </w:abstractNum>
+  <w:abstractNum w:abstractNumId="6">
     <w:nsid w:val="76BF4E2F"/>
     <w:multiLevelType w:val="multilevel"/>
     <w:tmpl w:val="00000000"/>
@@ -8197,7 +10458,7 @@
       </w:rPr>
     </w:lvl>
   </w:abstractNum>
-  <w:abstractNum w:abstractNumId="6">
+  <w:abstractNum w:abstractNumId="7">
     <w:nsid w:val="7EF00ACF"/>
     <w:multiLevelType w:val="hybridMultilevel"/>
     <w:tmpl w:val="CA747F72"/>
@@ -8293,7 +10554,7 @@
     <w:abstractNumId w:val="3"/>
   </w:num>
   <w:num w:numId="3">
-    <w:abstractNumId w:val="5"/>
+    <w:abstractNumId w:val="6"/>
   </w:num>
   <w:num w:numId="4">
     <w:abstractNumId w:val="0"/>
@@ -8302,10 +10563,13 @@
     <w:abstractNumId w:val="2"/>
   </w:num>
   <w:num w:numId="6">
-    <w:abstractNumId w:val="6"/>
+    <w:abstractNumId w:val="7"/>
   </w:num>
   <w:num w:numId="7">
     <w:abstractNumId w:val="4"/>
+  </w:num>
+  <w:num w:numId="8">
+    <w:abstractNumId w:val="5"/>
   </w:num>
 </w:numbering>
 </file>
@@ -8643,6 +10907,29 @@
       <w:szCs w:val="24"/>
       <w:lang w:eastAsia="en-US"/>
     </w:rPr>
+  </w:style>
+  <w:style w:type="table" w:styleId="TableGrid">
+    <w:name w:val="Table Grid"/>
+    <w:basedOn w:val="TableNormal"/>
+    <w:uiPriority w:val="59"/>
+    <w:rsid w:val="003F7233"/>
+    <w:tblPr>
+      <w:tblInd w:w="0" w:type="dxa"/>
+      <w:tblBorders>
+        <w:top w:val="single" w:sz="4" w:space="0" w:color="auto"/>
+        <w:left w:val="single" w:sz="4" w:space="0" w:color="auto"/>
+        <w:bottom w:val="single" w:sz="4" w:space="0" w:color="auto"/>
+        <w:right w:val="single" w:sz="4" w:space="0" w:color="auto"/>
+        <w:insideH w:val="single" w:sz="4" w:space="0" w:color="auto"/>
+        <w:insideV w:val="single" w:sz="4" w:space="0" w:color="auto"/>
+      </w:tblBorders>
+      <w:tblCellMar>
+        <w:top w:w="0" w:type="dxa"/>
+        <w:left w:w="108" w:type="dxa"/>
+        <w:bottom w:w="0" w:type="dxa"/>
+        <w:right w:w="108" w:type="dxa"/>
+      </w:tblCellMar>
+    </w:tblPr>
   </w:style>
 </w:styles>
 </file>

</xml_diff>

<commit_message>
More additions on noise to docs
</commit_message>
<xml_diff>
--- a/DSP Report.docx
+++ b/DSP Report.docx
@@ -120,13 +120,31 @@
         </w:rPr>
         <w:t xml:space="preserve">, </w:t>
       </w:r>
-      <w:r>
-        <w:rPr>
-          <w:sz w:val="24"/>
-          <w:szCs w:val="24"/>
-        </w:rPr>
-        <w:t>Chandroutie Sankar</w:t>
-      </w:r>
+      <w:proofErr w:type="spellStart"/>
+      <w:r>
+        <w:rPr>
+          <w:sz w:val="24"/>
+          <w:szCs w:val="24"/>
+        </w:rPr>
+        <w:t>Chandroutie</w:t>
+      </w:r>
+      <w:proofErr w:type="spellEnd"/>
+      <w:r>
+        <w:rPr>
+          <w:sz w:val="24"/>
+          <w:szCs w:val="24"/>
+        </w:rPr>
+        <w:t xml:space="preserve"> </w:t>
+      </w:r>
+      <w:proofErr w:type="spellStart"/>
+      <w:r>
+        <w:rPr>
+          <w:sz w:val="24"/>
+          <w:szCs w:val="24"/>
+        </w:rPr>
+        <w:t>Sankar</w:t>
+      </w:r>
+      <w:proofErr w:type="spellEnd"/>
     </w:p>
     <w:p>
       <w:pPr>
@@ -285,7 +303,21 @@
         <w:rPr>
           <w:szCs w:val="24"/>
         </w:rPr>
-        <w:t xml:space="preserve"> a variation in scene illumination. Edge detection can also be used in image enhancement, and this will be one application of edge detection in o</w:t>
+        <w:t xml:space="preserve"> a variation in scene </w:t>
+      </w:r>
+      <w:proofErr w:type="gramStart"/>
+      <w:r>
+        <w:rPr>
+          <w:szCs w:val="24"/>
+        </w:rPr>
+        <w:t>illumination</w:t>
+      </w:r>
+      <w:proofErr w:type="gramEnd"/>
+      <w:r>
+        <w:rPr>
+          <w:szCs w:val="24"/>
+        </w:rPr>
+        <w:t>. Edge detection can also be used in image enhancement, and this will be one application of edge detection in o</w:t>
       </w:r>
       <w:r>
         <w:rPr>
@@ -453,8 +485,16 @@
         <w:rPr>
           <w:szCs w:val="24"/>
         </w:rPr>
-        <w:t>, and this process is called crispening</w:t>
-      </w:r>
+        <w:t xml:space="preserve">, and this process is called </w:t>
+      </w:r>
+      <w:proofErr w:type="spellStart"/>
+      <w:r>
+        <w:rPr>
+          <w:szCs w:val="24"/>
+        </w:rPr>
+        <w:t>crispening</w:t>
+      </w:r>
+      <w:proofErr w:type="spellEnd"/>
       <w:r>
         <w:rPr>
           <w:szCs w:val="24"/>
@@ -615,7 +655,21 @@
         <w:rPr>
           <w:sz w:val="24"/>
         </w:rPr>
-        <w:t xml:space="preserve">actual edges of the image. This can be done by thinning the wide edges: if it is not a maximum value it is suppressed (non-maximum suppression), and by thresholding: a minimum value is established to declare </w:t>
+        <w:t xml:space="preserve">actual edges of the image. This can be done by thinning the wide edges: if it is not a maximum value it is suppressed (non-maximum suppression), and by </w:t>
+      </w:r>
+      <w:proofErr w:type="spellStart"/>
+      <w:r>
+        <w:rPr>
+          <w:sz w:val="24"/>
+        </w:rPr>
+        <w:t>thresholding</w:t>
+      </w:r>
+      <w:proofErr w:type="spellEnd"/>
+      <w:r>
+        <w:rPr>
+          <w:sz w:val="24"/>
+        </w:rPr>
+        <w:t xml:space="preserve">: a minimum value is established to declare </w:t>
       </w:r>
       <w:r>
         <w:rPr>
@@ -819,7 +873,32 @@
           <w:i/>
           <w:sz w:val="24"/>
         </w:rPr>
-        <w:t xml:space="preserve">I(c,r) </w:t>
+        <w:t>I(</w:t>
+      </w:r>
+      <w:proofErr w:type="spellStart"/>
+      <w:r>
+        <w:rPr>
+          <w:i/>
+          <w:sz w:val="24"/>
+        </w:rPr>
+        <w:t>c</w:t>
+      </w:r>
+      <w:proofErr w:type="gramStart"/>
+      <w:r>
+        <w:rPr>
+          <w:i/>
+          <w:sz w:val="24"/>
+        </w:rPr>
+        <w:t>,r</w:t>
+      </w:r>
+      <w:proofErr w:type="spellEnd"/>
+      <w:proofErr w:type="gramEnd"/>
+      <w:r>
+        <w:rPr>
+          <w:i/>
+          <w:sz w:val="24"/>
+        </w:rPr>
+        <w:t xml:space="preserve">) </w:t>
       </w:r>
       <w:r>
         <w:rPr>
@@ -832,7 +911,23 @@
           <w:i/>
           <w:sz w:val="24"/>
         </w:rPr>
-        <w:t>(c,r)</w:t>
+        <w:t>(</w:t>
+      </w:r>
+      <w:proofErr w:type="spellStart"/>
+      <w:r>
+        <w:rPr>
+          <w:i/>
+          <w:sz w:val="24"/>
+        </w:rPr>
+        <w:t>c,r</w:t>
+      </w:r>
+      <w:proofErr w:type="spellEnd"/>
+      <w:r>
+        <w:rPr>
+          <w:i/>
+          <w:sz w:val="24"/>
+        </w:rPr>
+        <w:t>)</w:t>
       </w:r>
       <w:r>
         <w:rPr>
@@ -1043,12 +1138,21 @@
           <w:szCs w:val="24"/>
         </w:rPr>
       </w:pPr>
-      <w:r>
-        <w:rPr>
-          <w:sz w:val="24"/>
-          <w:szCs w:val="24"/>
-        </w:rPr>
-        <w:t>where the partial derivatives are numerically approximated,</w:t>
+      <w:proofErr w:type="gramStart"/>
+      <w:r>
+        <w:rPr>
+          <w:sz w:val="24"/>
+          <w:szCs w:val="24"/>
+        </w:rPr>
+        <w:t>where</w:t>
+      </w:r>
+      <w:proofErr w:type="gramEnd"/>
+      <w:r>
+        <w:rPr>
+          <w:sz w:val="24"/>
+          <w:szCs w:val="24"/>
+        </w:rPr>
+        <w:t xml:space="preserve"> the partial derivatives are numerically approximated,</w:t>
       </w:r>
     </w:p>
     <w:p>
@@ -1394,6 +1498,7 @@
         </w:rPr>
         <w:t xml:space="preserve">Where </w:t>
       </w:r>
+      <w:proofErr w:type="spellStart"/>
       <w:r>
         <w:rPr>
           <w:i/>
@@ -1409,6 +1514,7 @@
         </w:rPr>
         <w:t>x</w:t>
       </w:r>
+      <w:proofErr w:type="spellEnd"/>
       <w:r>
         <w:rPr>
           <w:i/>
@@ -1420,7 +1526,14 @@
         <w:rPr>
           <w:sz w:val="24"/>
         </w:rPr>
-        <w:t>computes the first order horizontal image derivative, and h</w:t>
+        <w:t xml:space="preserve">computes the first order horizontal image derivative, and </w:t>
+      </w:r>
+      <w:proofErr w:type="spellStart"/>
+      <w:r>
+        <w:rPr>
+          <w:sz w:val="24"/>
+        </w:rPr>
+        <w:t>h</w:t>
       </w:r>
       <w:r>
         <w:rPr>
@@ -1429,6 +1542,7 @@
         </w:rPr>
         <w:t>y</w:t>
       </w:r>
+      <w:proofErr w:type="spellEnd"/>
       <w:r>
         <w:rPr>
           <w:sz w:val="24"/>
@@ -2027,7 +2141,15 @@
           <w:sz w:val="24"/>
           <w:szCs w:val="24"/>
         </w:rPr>
-        <w:t>Where g</w:t>
+        <w:t xml:space="preserve">Where </w:t>
+      </w:r>
+      <w:proofErr w:type="spellStart"/>
+      <w:r>
+        <w:rPr>
+          <w:sz w:val="24"/>
+          <w:szCs w:val="24"/>
+        </w:rPr>
+        <w:t>g</w:t>
       </w:r>
       <w:r>
         <w:rPr>
@@ -2035,23 +2157,41 @@
           <w:szCs w:val="24"/>
           <w:vertAlign w:val="subscript"/>
         </w:rPr>
-        <w:t xml:space="preserve">x </w:t>
-      </w:r>
-      <w:r>
-        <w:rPr>
-          <w:sz w:val="24"/>
-          <w:szCs w:val="24"/>
-        </w:rPr>
-        <w:t>and g</w:t>
-      </w:r>
+        <w:t>x</w:t>
+      </w:r>
+      <w:proofErr w:type="spellEnd"/>
       <w:r>
         <w:rPr>
           <w:sz w:val="24"/>
           <w:szCs w:val="24"/>
           <w:vertAlign w:val="subscript"/>
         </w:rPr>
+        <w:t xml:space="preserve"> </w:t>
+      </w:r>
+      <w:r>
+        <w:rPr>
+          <w:sz w:val="24"/>
+          <w:szCs w:val="24"/>
+        </w:rPr>
+        <w:t xml:space="preserve">and </w:t>
+      </w:r>
+      <w:proofErr w:type="spellStart"/>
+      <w:r>
+        <w:rPr>
+          <w:sz w:val="24"/>
+          <w:szCs w:val="24"/>
+        </w:rPr>
+        <w:t>g</w:t>
+      </w:r>
+      <w:r>
+        <w:rPr>
+          <w:sz w:val="24"/>
+          <w:szCs w:val="24"/>
+          <w:vertAlign w:val="subscript"/>
+        </w:rPr>
         <w:t>y</w:t>
       </w:r>
+      <w:proofErr w:type="spellEnd"/>
       <w:r>
         <w:rPr>
           <w:sz w:val="24"/>
@@ -2261,12 +2401,21 @@
           <w:szCs w:val="24"/>
         </w:rPr>
       </w:pPr>
-      <w:r>
-        <w:rPr>
-          <w:sz w:val="24"/>
-          <w:szCs w:val="24"/>
-        </w:rPr>
-        <w:t>where θ represents the steepest slope direction</w:t>
+      <w:proofErr w:type="gramStart"/>
+      <w:r>
+        <w:rPr>
+          <w:sz w:val="24"/>
+          <w:szCs w:val="24"/>
+        </w:rPr>
+        <w:t>where</w:t>
+      </w:r>
+      <w:proofErr w:type="gramEnd"/>
+      <w:r>
+        <w:rPr>
+          <w:sz w:val="24"/>
+          <w:szCs w:val="24"/>
+        </w:rPr>
+        <w:t xml:space="preserve"> θ represents the steepest slope direction</w:t>
       </w:r>
     </w:p>
     <w:p>
@@ -2418,7 +2567,21 @@
         <w:rPr>
           <w:sz w:val="24"/>
         </w:rPr>
-        <w:t>The Sobel Edge detector</w:t>
+        <w:t xml:space="preserve">The </w:t>
+      </w:r>
+      <w:proofErr w:type="spellStart"/>
+      <w:r>
+        <w:rPr>
+          <w:sz w:val="24"/>
+        </w:rPr>
+        <w:t>Sobel</w:t>
+      </w:r>
+      <w:proofErr w:type="spellEnd"/>
+      <w:r>
+        <w:rPr>
+          <w:sz w:val="24"/>
+        </w:rPr>
+        <w:t xml:space="preserve"> Edge detector</w:t>
       </w:r>
     </w:p>
     <w:p>
@@ -2438,7 +2601,21 @@
         <w:rPr>
           <w:sz w:val="24"/>
         </w:rPr>
-        <w:t xml:space="preserve"> The Scharr Edge detector</w:t>
+        <w:t xml:space="preserve"> The </w:t>
+      </w:r>
+      <w:proofErr w:type="spellStart"/>
+      <w:r>
+        <w:rPr>
+          <w:sz w:val="24"/>
+        </w:rPr>
+        <w:t>Scharr</w:t>
+      </w:r>
+      <w:proofErr w:type="spellEnd"/>
+      <w:r>
+        <w:rPr>
+          <w:sz w:val="24"/>
+        </w:rPr>
+        <w:t xml:space="preserve"> Edge detector</w:t>
       </w:r>
     </w:p>
     <w:p>
@@ -2511,12 +2688,14 @@
         </w:rPr>
         <w:t xml:space="preserve">The image derivative filters of the Roberts Cross </w:t>
       </w:r>
+      <w:proofErr w:type="gramStart"/>
       <w:r>
         <w:rPr>
           <w:sz w:val="24"/>
         </w:rPr>
         <w:t>method are</w:t>
       </w:r>
+      <w:proofErr w:type="gramEnd"/>
       <w:r>
         <w:rPr>
           <w:sz w:val="24"/>
@@ -2760,6 +2939,7 @@
         </w:rPr>
         <w:t xml:space="preserve">Where </w:t>
       </w:r>
+      <w:proofErr w:type="spellStart"/>
       <w:r>
         <w:rPr>
           <w:i/>
@@ -2775,6 +2955,7 @@
         </w:rPr>
         <w:t>x</w:t>
       </w:r>
+      <w:proofErr w:type="spellEnd"/>
       <w:r>
         <w:rPr>
           <w:i/>
@@ -2786,7 +2967,14 @@
         <w:rPr>
           <w:sz w:val="24"/>
         </w:rPr>
-        <w:t>computes the first order horizontal image derivative, and h</w:t>
+        <w:t xml:space="preserve">computes the first order horizontal image derivative, and </w:t>
+      </w:r>
+      <w:proofErr w:type="spellStart"/>
+      <w:r>
+        <w:rPr>
+          <w:sz w:val="24"/>
+        </w:rPr>
+        <w:t>h</w:t>
       </w:r>
       <w:r>
         <w:rPr>
@@ -2795,6 +2983,7 @@
         </w:rPr>
         <w:t>y</w:t>
       </w:r>
+      <w:proofErr w:type="spellEnd"/>
       <w:r>
         <w:rPr>
           <w:sz w:val="24"/>
@@ -3245,12 +3434,21 @@
           <w:szCs w:val="24"/>
         </w:rPr>
       </w:pPr>
-      <w:r>
-        <w:rPr>
-          <w:sz w:val="24"/>
-          <w:szCs w:val="24"/>
-        </w:rPr>
-        <w:t>which states that the image gradient can more accurately be found by smoothing the image and then applying the image derivative filter. Note that because of the associative property of convolution, equation (2-8) can be rewritten as:</w:t>
+      <w:proofErr w:type="gramStart"/>
+      <w:r>
+        <w:rPr>
+          <w:sz w:val="24"/>
+          <w:szCs w:val="24"/>
+        </w:rPr>
+        <w:t>which</w:t>
+      </w:r>
+      <w:proofErr w:type="gramEnd"/>
+      <w:r>
+        <w:rPr>
+          <w:sz w:val="24"/>
+          <w:szCs w:val="24"/>
+        </w:rPr>
+        <w:t xml:space="preserve"> states that the image gradient can more accurately be found by smoothing the image and then applying the image derivative filter. Note that because of the associative property of convolution, equation (2-8) can be rewritten as:</w:t>
       </w:r>
     </w:p>
     <w:p>
@@ -3607,11 +3805,26 @@
           <w:sz w:val="24"/>
         </w:rPr>
       </w:pPr>
-      <w:r>
-        <w:rPr>
-          <w:sz w:val="24"/>
-        </w:rPr>
-        <w:t>and the resulting image is convolved with the first order horizontal derivative h</w:t>
+      <w:proofErr w:type="gramStart"/>
+      <w:r>
+        <w:rPr>
+          <w:sz w:val="24"/>
+        </w:rPr>
+        <w:t>and</w:t>
+      </w:r>
+      <w:proofErr w:type="gramEnd"/>
+      <w:r>
+        <w:rPr>
+          <w:sz w:val="24"/>
+        </w:rPr>
+        <w:t xml:space="preserve"> the resulting image is convolved with the first order horizontal derivative </w:t>
+      </w:r>
+      <w:proofErr w:type="spellStart"/>
+      <w:r>
+        <w:rPr>
+          <w:sz w:val="24"/>
+        </w:rPr>
+        <w:t>h</w:t>
       </w:r>
       <w:r>
         <w:rPr>
@@ -3620,6 +3833,7 @@
         </w:rPr>
         <w:t>x</w:t>
       </w:r>
+      <w:proofErr w:type="spellEnd"/>
       <w:r>
         <w:rPr>
           <w:sz w:val="24"/>
@@ -3917,12 +4131,14 @@
           <w:sz w:val="24"/>
         </w:rPr>
       </w:pPr>
+      <w:proofErr w:type="gramStart"/>
       <w:r>
         <w:rPr>
           <w:sz w:val="24"/>
         </w:rPr>
         <w:t>and</w:t>
       </w:r>
+      <w:proofErr w:type="gramEnd"/>
       <w:r>
         <w:rPr>
           <w:sz w:val="24"/>
@@ -4267,33 +4483,65 @@
           <w:sz w:val="26"/>
           <w:szCs w:val="26"/>
         </w:rPr>
-        <w:t>2.1.3 The Sobel Edge Detector</w:t>
-      </w:r>
-    </w:p>
-    <w:p>
-      <w:pPr>
-        <w:adjustRightInd w:val="0"/>
-        <w:snapToGrid w:val="0"/>
-        <w:rPr>
-          <w:sz w:val="24"/>
-        </w:rPr>
-      </w:pPr>
-    </w:p>
-    <w:p>
-      <w:pPr>
-        <w:adjustRightInd w:val="0"/>
-        <w:snapToGrid w:val="0"/>
-        <w:rPr>
-          <w:sz w:val="24"/>
-          <w:szCs w:val="24"/>
-        </w:rPr>
-      </w:pPr>
-      <w:r>
-        <w:rPr>
-          <w:sz w:val="24"/>
-          <w:szCs w:val="24"/>
-        </w:rPr>
-        <w:t xml:space="preserve">The Sobel edge detector is relatively inexpensive in terms of computational complexity. This algorithm is based on finding the gradient of the image intensity at each point which gives the direction of the largest possible increase from light to dark and the rate of change in that direction. The result shows how “abruptly” or </w:t>
+        <w:t xml:space="preserve">2.1.3 The </w:t>
+      </w:r>
+      <w:proofErr w:type="spellStart"/>
+      <w:r>
+        <w:rPr>
+          <w:sz w:val="26"/>
+          <w:szCs w:val="26"/>
+        </w:rPr>
+        <w:t>Sobel</w:t>
+      </w:r>
+      <w:proofErr w:type="spellEnd"/>
+      <w:r>
+        <w:rPr>
+          <w:sz w:val="26"/>
+          <w:szCs w:val="26"/>
+        </w:rPr>
+        <w:t xml:space="preserve"> Edge Detector</w:t>
+      </w:r>
+    </w:p>
+    <w:p>
+      <w:pPr>
+        <w:adjustRightInd w:val="0"/>
+        <w:snapToGrid w:val="0"/>
+        <w:rPr>
+          <w:sz w:val="24"/>
+        </w:rPr>
+      </w:pPr>
+    </w:p>
+    <w:p>
+      <w:pPr>
+        <w:adjustRightInd w:val="0"/>
+        <w:snapToGrid w:val="0"/>
+        <w:rPr>
+          <w:sz w:val="24"/>
+          <w:szCs w:val="24"/>
+        </w:rPr>
+      </w:pPr>
+      <w:r>
+        <w:rPr>
+          <w:sz w:val="24"/>
+          <w:szCs w:val="24"/>
+        </w:rPr>
+        <w:t xml:space="preserve">The </w:t>
+      </w:r>
+      <w:proofErr w:type="spellStart"/>
+      <w:r>
+        <w:rPr>
+          <w:sz w:val="24"/>
+          <w:szCs w:val="24"/>
+        </w:rPr>
+        <w:t>Sobel</w:t>
+      </w:r>
+      <w:proofErr w:type="spellEnd"/>
+      <w:r>
+        <w:rPr>
+          <w:sz w:val="24"/>
+          <w:szCs w:val="24"/>
+        </w:rPr>
+        <w:t xml:space="preserve"> edge detector is relatively inexpensive in terms of computational complexity. This algorithm is based on finding the gradient of the image intensity at each point which gives the direction of the largest possible increase from light to dark and the rate of change in that direction. The result shows how “abruptly” or </w:t>
       </w:r>
       <w:r>
         <w:rPr>
@@ -4301,7 +4549,23 @@
           <w:szCs w:val="24"/>
         </w:rPr>
         <w:lastRenderedPageBreak/>
-        <w:t>“smoothly” the image changes at that point. It also shows how likely that part of the image represents an edge and how the edge is likely to be oriented. So the magnitude (likelihood of an edge) calculation is more reliable.</w:t>
+        <w:t xml:space="preserve">“smoothly” the image changes at that point. It also shows how likely that part of the image </w:t>
+      </w:r>
+      <w:proofErr w:type="gramStart"/>
+      <w:r>
+        <w:rPr>
+          <w:sz w:val="24"/>
+          <w:szCs w:val="24"/>
+        </w:rPr>
+        <w:t>represents</w:t>
+      </w:r>
+      <w:proofErr w:type="gramEnd"/>
+      <w:r>
+        <w:rPr>
+          <w:sz w:val="24"/>
+          <w:szCs w:val="24"/>
+        </w:rPr>
+        <w:t xml:space="preserve"> an edge and how the edge is likely to be oriented. So the magnitude (likelihood of an edge) calculation is more reliable.</w:t>
       </w:r>
     </w:p>
     <w:p>
@@ -4553,6 +4817,7 @@
           <w:sz w:val="24"/>
         </w:rPr>
       </w:pPr>
+      <w:proofErr w:type="gramStart"/>
       <w:r>
         <w:rPr>
           <w:sz w:val="24"/>
@@ -4563,7 +4828,14 @@
         <w:rPr>
           <w:sz w:val="24"/>
         </w:rPr>
-        <w:t>here the center</w:t>
+        <w:t>here</w:t>
+      </w:r>
+      <w:proofErr w:type="gramEnd"/>
+      <w:r>
+        <w:rPr>
+          <w:sz w:val="24"/>
+        </w:rPr>
+        <w:t xml:space="preserve"> the center</w:t>
       </w:r>
       <w:r>
         <w:rPr>
@@ -5140,7 +5412,15 @@
         <w:pStyle w:val="NormalWeb"/>
       </w:pPr>
       <w:r>
-        <w:t xml:space="preserve">And these are the kernel for the Sobel operator. </w:t>
+        <w:t xml:space="preserve">And these are the kernel for the </w:t>
+      </w:r>
+      <w:proofErr w:type="spellStart"/>
+      <w:r>
+        <w:t>Sobel</w:t>
+      </w:r>
+      <w:proofErr w:type="spellEnd"/>
+      <w:r>
+        <w:t xml:space="preserve"> operator. </w:t>
       </w:r>
     </w:p>
     <w:p>
@@ -5156,22 +5436,52 @@
           <w:sz w:val="26"/>
           <w:szCs w:val="26"/>
         </w:rPr>
-        <w:t>2.1.4 The Scharr Edge Detector</w:t>
-      </w:r>
-    </w:p>
-    <w:p>
-      <w:pPr>
-        <w:adjustRightInd w:val="0"/>
-        <w:snapToGrid w:val="0"/>
-        <w:rPr>
-          <w:sz w:val="24"/>
-        </w:rPr>
-      </w:pPr>
-      <w:r>
-        <w:rPr>
-          <w:sz w:val="24"/>
-        </w:rPr>
-        <w:t>Even though the Sobel operator reduces artifacts associated with a pure central difference operator, it does not have perfect rotational symmetry</w:t>
+        <w:t xml:space="preserve">2.1.4 The </w:t>
+      </w:r>
+      <w:proofErr w:type="spellStart"/>
+      <w:r>
+        <w:rPr>
+          <w:sz w:val="26"/>
+          <w:szCs w:val="26"/>
+        </w:rPr>
+        <w:t>Scharr</w:t>
+      </w:r>
+      <w:proofErr w:type="spellEnd"/>
+      <w:r>
+        <w:rPr>
+          <w:sz w:val="26"/>
+          <w:szCs w:val="26"/>
+        </w:rPr>
+        <w:t xml:space="preserve"> Edge Detector</w:t>
+      </w:r>
+    </w:p>
+    <w:p>
+      <w:pPr>
+        <w:adjustRightInd w:val="0"/>
+        <w:snapToGrid w:val="0"/>
+        <w:rPr>
+          <w:sz w:val="24"/>
+        </w:rPr>
+      </w:pPr>
+      <w:r>
+        <w:rPr>
+          <w:sz w:val="24"/>
+        </w:rPr>
+        <w:t xml:space="preserve">Even though the </w:t>
+      </w:r>
+      <w:proofErr w:type="spellStart"/>
+      <w:r>
+        <w:rPr>
+          <w:sz w:val="24"/>
+        </w:rPr>
+        <w:t>Sobel</w:t>
+      </w:r>
+      <w:proofErr w:type="spellEnd"/>
+      <w:r>
+        <w:rPr>
+          <w:sz w:val="24"/>
+        </w:rPr>
+        <w:t xml:space="preserve"> operator reduces artifacts associated with a pure central difference operator, it does not have perfect rotational symmetry</w:t>
       </w:r>
       <w:r>
         <w:rPr>
@@ -5183,7 +5493,35 @@
         <w:rPr>
           <w:sz w:val="24"/>
         </w:rPr>
-        <w:t xml:space="preserve"> The Scharr operator optimizes this property. Scharr operators</w:t>
+        <w:t xml:space="preserve"> The </w:t>
+      </w:r>
+      <w:proofErr w:type="spellStart"/>
+      <w:r>
+        <w:rPr>
+          <w:sz w:val="24"/>
+        </w:rPr>
+        <w:t>Scharr</w:t>
+      </w:r>
+      <w:proofErr w:type="spellEnd"/>
+      <w:r>
+        <w:rPr>
+          <w:sz w:val="24"/>
+        </w:rPr>
+        <w:t xml:space="preserve"> operator optimizes this property. </w:t>
+      </w:r>
+      <w:proofErr w:type="spellStart"/>
+      <w:r>
+        <w:rPr>
+          <w:sz w:val="24"/>
+        </w:rPr>
+        <w:t>Scharr</w:t>
+      </w:r>
+      <w:proofErr w:type="spellEnd"/>
+      <w:r>
+        <w:rPr>
+          <w:sz w:val="24"/>
+        </w:rPr>
+        <w:t xml:space="preserve"> operators</w:t>
       </w:r>
       <w:r>
         <w:rPr>
@@ -5201,7 +5539,21 @@
         <w:rPr>
           <w:sz w:val="24"/>
         </w:rPr>
-        <w:t>The kernels of the Scharr operator are:</w:t>
+        <w:t xml:space="preserve">The kernels of the </w:t>
+      </w:r>
+      <w:proofErr w:type="spellStart"/>
+      <w:r>
+        <w:rPr>
+          <w:sz w:val="24"/>
+        </w:rPr>
+        <w:t>Scharr</w:t>
+      </w:r>
+      <w:proofErr w:type="spellEnd"/>
+      <w:r>
+        <w:rPr>
+          <w:sz w:val="24"/>
+        </w:rPr>
+        <w:t xml:space="preserve"> operator are:</w:t>
       </w:r>
     </w:p>
     <w:p>
@@ -5792,24 +6144,79 @@
         </w:rPr>
         <w:t xml:space="preserve">The place where the first order image derivative of a step edge is </w:t>
       </w:r>
+      <w:proofErr w:type="gramStart"/>
       <w:r>
         <w:rPr>
           <w:sz w:val="24"/>
         </w:rPr>
         <w:t>maximum</w:t>
       </w:r>
-      <w:r>
-        <w:rPr>
-          <w:sz w:val="24"/>
-        </w:rPr>
-        <w:t xml:space="preserve"> is exactly the place where the second derivative has a zero-crossing. The isotropic generalization of the second derivative in 2D is the Laplacian. The Laplacian of the image intensity </w:t>
+      <w:proofErr w:type="gramEnd"/>
+      <w:r>
+        <w:rPr>
+          <w:sz w:val="24"/>
+        </w:rPr>
+        <w:t xml:space="preserve"> is exactly the place where the second derivative has a zero-crossing. The isotropic generalization of the second derivative in 2D is the </w:t>
+      </w:r>
+      <w:proofErr w:type="spellStart"/>
+      <w:r>
+        <w:rPr>
+          <w:sz w:val="24"/>
+        </w:rPr>
+        <w:t>Laplacian</w:t>
+      </w:r>
+      <w:proofErr w:type="spellEnd"/>
+      <w:r>
+        <w:rPr>
+          <w:sz w:val="24"/>
+        </w:rPr>
+        <w:t xml:space="preserve">. The </w:t>
+      </w:r>
+      <w:proofErr w:type="spellStart"/>
+      <w:r>
+        <w:rPr>
+          <w:sz w:val="24"/>
+        </w:rPr>
+        <w:t>Laplacian</w:t>
+      </w:r>
+      <w:proofErr w:type="spellEnd"/>
+      <w:r>
+        <w:rPr>
+          <w:sz w:val="24"/>
+        </w:rPr>
+        <w:t xml:space="preserve"> of the image intensity </w:t>
       </w:r>
       <w:r>
         <w:rPr>
           <w:i/>
           <w:sz w:val="24"/>
         </w:rPr>
-        <w:t>I(c,r)</w:t>
+        <w:t>I(</w:t>
+      </w:r>
+      <w:proofErr w:type="spellStart"/>
+      <w:r>
+        <w:rPr>
+          <w:i/>
+          <w:sz w:val="24"/>
+        </w:rPr>
+        <w:t>c</w:t>
+      </w:r>
+      <w:proofErr w:type="gramStart"/>
+      <w:r>
+        <w:rPr>
+          <w:i/>
+          <w:sz w:val="24"/>
+        </w:rPr>
+        <w:t>,r</w:t>
+      </w:r>
+      <w:proofErr w:type="spellEnd"/>
+      <w:proofErr w:type="gramEnd"/>
+      <w:r>
+        <w:rPr>
+          <w:i/>
+          <w:sz w:val="24"/>
+        </w:rPr>
+        <w:t>)</w:t>
       </w:r>
       <w:r>
         <w:rPr>
@@ -6298,7 +6705,21 @@
         <w:rPr>
           <w:sz w:val="24"/>
         </w:rPr>
-        <w:t xml:space="preserve">This Laplacian operation does not provide the strength of the edge point; neither does it give the edge direction. This is typically solved by using the first order image gradient as well. The second order image derivative is more sensitive to noise than the first order image derivative. In our project we explored one second order edge detection algorithm:  </w:t>
+        <w:t xml:space="preserve">This </w:t>
+      </w:r>
+      <w:proofErr w:type="spellStart"/>
+      <w:r>
+        <w:rPr>
+          <w:sz w:val="24"/>
+        </w:rPr>
+        <w:t>Laplacian</w:t>
+      </w:r>
+      <w:proofErr w:type="spellEnd"/>
+      <w:r>
+        <w:rPr>
+          <w:sz w:val="24"/>
+        </w:rPr>
+        <w:t xml:space="preserve"> operation does not provide the strength of the edge point; neither does it give the edge direction. This is typically solved by using the first order image gradient as well. The second order image derivative is more sensitive to noise than the first order image derivative. In our project we explored one second order edge detection algorithm:  </w:t>
       </w:r>
     </w:p>
     <w:p>
@@ -7653,34 +8074,74 @@
           <w:sz w:val="24"/>
           <w:szCs w:val="24"/>
         </w:rPr>
-        <w:t xml:space="preserve">When implementing these smoothing algorithms, differences in computation time may be of importance. Median and mean filtering require no setup, however, under Gaussian smoothing, the Gaussian kernel must be computed. However, this only needs to be done once for the whole image and could be precomputed. Therefore this is considered an O(1) operation and is not a factor in this discussion. </w:t>
-      </w:r>
-    </w:p>
-    <w:p>
-      <w:pPr>
-        <w:adjustRightInd w:val="0"/>
-        <w:snapToGrid w:val="0"/>
-        <w:rPr>
-          <w:sz w:val="24"/>
-          <w:szCs w:val="24"/>
-        </w:rPr>
-      </w:pPr>
-    </w:p>
-    <w:p>
-      <w:pPr>
-        <w:adjustRightInd w:val="0"/>
-        <w:snapToGrid w:val="0"/>
-        <w:rPr>
-          <w:sz w:val="24"/>
-          <w:szCs w:val="24"/>
-        </w:rPr>
-      </w:pPr>
-      <w:r>
-        <w:rPr>
-          <w:sz w:val="24"/>
-          <w:szCs w:val="24"/>
-        </w:rPr>
-        <w:t>In each algorithm, a computation must be performed on each pixel to generate its smoothed version. For Gaussian smoothing with kernel size k x k, each pixel in the image will require k</w:t>
+        <w:t xml:space="preserve">When implementing these smoothing algorithms, differences in computation time may be of importance. Median and mean filtering require no setup, however, under Gaussian smoothing, the Gaussian kernel must be computed. However, this only needs to be done once for the whole image and could be </w:t>
+      </w:r>
+      <w:proofErr w:type="spellStart"/>
+      <w:r>
+        <w:rPr>
+          <w:sz w:val="24"/>
+          <w:szCs w:val="24"/>
+        </w:rPr>
+        <w:t>precomputed</w:t>
+      </w:r>
+      <w:proofErr w:type="spellEnd"/>
+      <w:r>
+        <w:rPr>
+          <w:sz w:val="24"/>
+          <w:szCs w:val="24"/>
+        </w:rPr>
+        <w:t xml:space="preserve">. Therefore this is considered an </w:t>
+      </w:r>
+      <w:proofErr w:type="gramStart"/>
+      <w:r>
+        <w:rPr>
+          <w:sz w:val="24"/>
+          <w:szCs w:val="24"/>
+        </w:rPr>
+        <w:t>O(</w:t>
+      </w:r>
+      <w:proofErr w:type="gramEnd"/>
+      <w:r>
+        <w:rPr>
+          <w:sz w:val="24"/>
+          <w:szCs w:val="24"/>
+        </w:rPr>
+        <w:t xml:space="preserve">1) operation and is not a factor in this discussion. </w:t>
+      </w:r>
+    </w:p>
+    <w:p>
+      <w:pPr>
+        <w:adjustRightInd w:val="0"/>
+        <w:snapToGrid w:val="0"/>
+        <w:rPr>
+          <w:sz w:val="24"/>
+          <w:szCs w:val="24"/>
+        </w:rPr>
+      </w:pPr>
+    </w:p>
+    <w:p>
+      <w:pPr>
+        <w:adjustRightInd w:val="0"/>
+        <w:snapToGrid w:val="0"/>
+        <w:rPr>
+          <w:sz w:val="24"/>
+          <w:szCs w:val="24"/>
+        </w:rPr>
+      </w:pPr>
+      <w:r>
+        <w:rPr>
+          <w:sz w:val="24"/>
+          <w:szCs w:val="24"/>
+        </w:rPr>
+        <w:t xml:space="preserve">In each algorithm, a computation must be performed on each pixel to generate its smoothed version. For Gaussian smoothing with kernel size k x k, each pixel in the image will require </w:t>
+      </w:r>
+      <w:proofErr w:type="gramStart"/>
+      <w:r>
+        <w:rPr>
+          <w:sz w:val="24"/>
+          <w:szCs w:val="24"/>
+        </w:rPr>
+        <w:t>k</w:t>
       </w:r>
       <w:r>
         <w:rPr>
@@ -7690,6 +8151,7 @@
         </w:rPr>
         <w:t>2</w:t>
       </w:r>
+      <w:proofErr w:type="gramEnd"/>
       <w:r>
         <w:rPr>
           <w:sz w:val="24"/>
@@ -7702,7 +8164,15 @@
           <w:sz w:val="24"/>
           <w:szCs w:val="24"/>
         </w:rPr>
-        <w:t>tions. A</w:t>
+        <w:t xml:space="preserve">tions. </w:t>
+      </w:r>
+      <w:proofErr w:type="gramStart"/>
+      <w:r>
+        <w:rPr>
+          <w:sz w:val="24"/>
+          <w:szCs w:val="24"/>
+        </w:rPr>
+        <w:t>A</w:t>
       </w:r>
       <w:r>
         <w:rPr>
@@ -7730,8 +8200,25 @@
           <w:sz w:val="24"/>
           <w:szCs w:val="24"/>
         </w:rPr>
-        <w:t>. Therefore, Gaussian smoothing can be done in O(</w:t>
-      </w:r>
+        <w:t>.</w:t>
+      </w:r>
+      <w:proofErr w:type="gramEnd"/>
+      <w:r>
+        <w:rPr>
+          <w:sz w:val="24"/>
+          <w:szCs w:val="24"/>
+        </w:rPr>
+        <w:t xml:space="preserve"> Therefore, Gaussian smoothing can be done in </w:t>
+      </w:r>
+      <w:proofErr w:type="gramStart"/>
+      <w:r>
+        <w:rPr>
+          <w:sz w:val="24"/>
+          <w:szCs w:val="24"/>
+        </w:rPr>
+        <w:t>O(</w:t>
+      </w:r>
+      <w:proofErr w:type="gramEnd"/>
       <w:r>
         <w:rPr>
           <w:sz w:val="24"/>
@@ -7821,7 +8308,15 @@
           <w:sz w:val="24"/>
           <w:szCs w:val="24"/>
         </w:rPr>
-        <w:t xml:space="preserve"> in the window of k</w:t>
+        <w:t xml:space="preserve"> in the window of </w:t>
+      </w:r>
+      <w:proofErr w:type="gramStart"/>
+      <w:r>
+        <w:rPr>
+          <w:sz w:val="24"/>
+          <w:szCs w:val="24"/>
+        </w:rPr>
+        <w:t>k</w:t>
       </w:r>
       <w:r>
         <w:rPr>
@@ -7831,6 +8326,7 @@
         </w:rPr>
         <w:t>2</w:t>
       </w:r>
+      <w:proofErr w:type="gramEnd"/>
       <w:r>
         <w:rPr>
           <w:sz w:val="24"/>
@@ -7843,7 +8339,23 @@
           <w:sz w:val="24"/>
           <w:szCs w:val="24"/>
         </w:rPr>
-        <w:t>This can be accomplished by sorting the numbers in the window and taking the middle element. Efficient sorting algorithms exist to sort m numbers in O(m log(m)) time. Since m=k</w:t>
+        <w:t xml:space="preserve">This can be accomplished by sorting the numbers in the window and taking the middle element. Efficient sorting algorithms exist to sort m numbers in </w:t>
+      </w:r>
+      <w:proofErr w:type="gramStart"/>
+      <w:r>
+        <w:rPr>
+          <w:sz w:val="24"/>
+          <w:szCs w:val="24"/>
+        </w:rPr>
+        <w:t>O(</w:t>
+      </w:r>
+      <w:proofErr w:type="gramEnd"/>
+      <w:r>
+        <w:rPr>
+          <w:sz w:val="24"/>
+          <w:szCs w:val="24"/>
+        </w:rPr>
+        <w:t>m log(m)) time. Since m=k</w:t>
       </w:r>
       <w:r>
         <w:rPr>
@@ -7865,14 +8377,30 @@
           <w:sz w:val="24"/>
           <w:szCs w:val="24"/>
         </w:rPr>
-        <w:t>smoothing the image with median filtering will require O</w:t>
-      </w:r>
-      <w:r>
-        <w:rPr>
-          <w:sz w:val="24"/>
-          <w:szCs w:val="24"/>
-        </w:rPr>
-        <w:t>(n</w:t>
+        <w:t xml:space="preserve">smoothing the image with median filtering will require </w:t>
+      </w:r>
+      <w:proofErr w:type="gramStart"/>
+      <w:r>
+        <w:rPr>
+          <w:sz w:val="24"/>
+          <w:szCs w:val="24"/>
+        </w:rPr>
+        <w:t>O</w:t>
+      </w:r>
+      <w:r>
+        <w:rPr>
+          <w:sz w:val="24"/>
+          <w:szCs w:val="24"/>
+        </w:rPr>
+        <w:t>(</w:t>
+      </w:r>
+      <w:proofErr w:type="gramEnd"/>
+      <w:r>
+        <w:rPr>
+          <w:sz w:val="24"/>
+          <w:szCs w:val="24"/>
+        </w:rPr>
+        <w:t>n</w:t>
       </w:r>
       <w:r>
         <w:rPr>
@@ -7936,7 +8464,15 @@
           <w:sz w:val="24"/>
           <w:szCs w:val="24"/>
         </w:rPr>
-        <w:t>The final method, mean filtering, has the advantage that it is easy to compute. Calculating each pixel requires just k</w:t>
+        <w:t xml:space="preserve">The final method, mean filtering, has the advantage that it is easy to compute. Calculating each pixel requires just </w:t>
+      </w:r>
+      <w:proofErr w:type="gramStart"/>
+      <w:r>
+        <w:rPr>
+          <w:sz w:val="24"/>
+          <w:szCs w:val="24"/>
+        </w:rPr>
+        <w:t>k</w:t>
       </w:r>
       <w:r>
         <w:rPr>
@@ -7946,12 +8482,29 @@
         </w:rPr>
         <w:t>2</w:t>
       </w:r>
-      <w:r>
-        <w:rPr>
-          <w:sz w:val="24"/>
-          <w:szCs w:val="24"/>
-        </w:rPr>
-        <w:t xml:space="preserve"> additions and a single division. Therefore the entire image can be smoothed in O(nk</w:t>
+      <w:proofErr w:type="gramEnd"/>
+      <w:r>
+        <w:rPr>
+          <w:sz w:val="24"/>
+          <w:szCs w:val="24"/>
+        </w:rPr>
+        <w:t xml:space="preserve"> additions and a single division. Therefore the entire image can be smoothed in </w:t>
+      </w:r>
+      <w:proofErr w:type="gramStart"/>
+      <w:r>
+        <w:rPr>
+          <w:sz w:val="24"/>
+          <w:szCs w:val="24"/>
+        </w:rPr>
+        <w:t>O(</w:t>
+      </w:r>
+      <w:proofErr w:type="gramEnd"/>
+      <w:r>
+        <w:rPr>
+          <w:sz w:val="24"/>
+          <w:szCs w:val="24"/>
+        </w:rPr>
+        <w:t>nk</w:t>
       </w:r>
       <w:r>
         <w:rPr>
@@ -7987,7 +8540,23 @@
           <w:sz w:val="24"/>
           <w:szCs w:val="24"/>
         </w:rPr>
-        <w:t xml:space="preserve"> multiplication is O(1). The lack of multiplication instructions in the mean filtering method would in fact make it faster. </w:t>
+        <w:t xml:space="preserve"> multiplication is </w:t>
+      </w:r>
+      <w:proofErr w:type="gramStart"/>
+      <w:r>
+        <w:rPr>
+          <w:sz w:val="24"/>
+          <w:szCs w:val="24"/>
+        </w:rPr>
+        <w:t>O(</w:t>
+      </w:r>
+      <w:proofErr w:type="gramEnd"/>
+      <w:r>
+        <w:rPr>
+          <w:sz w:val="24"/>
+          <w:szCs w:val="24"/>
+        </w:rPr>
+        <w:t xml:space="preserve">1). The lack of multiplication instructions in the mean filtering method would in fact make it faster. </w:t>
       </w:r>
     </w:p>
     <w:p>
@@ -8280,7 +8849,21 @@
         <w:rPr>
           <w:sz w:val="24"/>
         </w:rPr>
-        <w:t>First, to simplify the process, all images are thresholded to</w:t>
+        <w:t xml:space="preserve">First, to simplify the process, all images are </w:t>
+      </w:r>
+      <w:proofErr w:type="spellStart"/>
+      <w:r>
+        <w:rPr>
+          <w:sz w:val="24"/>
+        </w:rPr>
+        <w:t>thresholded</w:t>
+      </w:r>
+      <w:proofErr w:type="spellEnd"/>
+      <w:r>
+        <w:rPr>
+          <w:sz w:val="24"/>
+        </w:rPr>
+        <w:t xml:space="preserve"> to</w:t>
       </w:r>
       <w:r>
         <w:rPr>
@@ -8334,7 +8917,21 @@
         <w:rPr>
           <w:sz w:val="24"/>
         </w:rPr>
-        <w:t xml:space="preserve">After researching various algorithms, we decided to implement the thinning algorithm proposed by Zhang and Suen. </w:t>
+        <w:t xml:space="preserve">After researching various algorithms, we decided to implement the thinning algorithm proposed by Zhang and </w:t>
+      </w:r>
+      <w:proofErr w:type="spellStart"/>
+      <w:r>
+        <w:rPr>
+          <w:sz w:val="24"/>
+        </w:rPr>
+        <w:t>Suen</w:t>
+      </w:r>
+      <w:proofErr w:type="spellEnd"/>
+      <w:r>
+        <w:rPr>
+          <w:sz w:val="24"/>
+        </w:rPr>
+        <w:t xml:space="preserve">. </w:t>
       </w:r>
       <w:r>
         <w:rPr>
@@ -8573,7 +9170,21 @@
         <w:rPr>
           <w:sz w:val="24"/>
         </w:rPr>
-        <w:t xml:space="preserve">feature selection must be done cautiously to avoid overfitting. </w:t>
+        <w:t xml:space="preserve">feature selection must be done cautiously to avoid </w:t>
+      </w:r>
+      <w:proofErr w:type="spellStart"/>
+      <w:r>
+        <w:rPr>
+          <w:sz w:val="24"/>
+        </w:rPr>
+        <w:t>overfitting</w:t>
+      </w:r>
+      <w:proofErr w:type="spellEnd"/>
+      <w:r>
+        <w:rPr>
+          <w:sz w:val="24"/>
+        </w:rPr>
+        <w:t xml:space="preserve">. </w:t>
       </w:r>
     </w:p>
     <w:p>
@@ -8900,13 +9511,27 @@
         <w:rPr>
           <w:sz w:val="24"/>
         </w:rPr>
-        <w:t xml:space="preserve"> After</w:t>
-      </w:r>
-      <w:r>
-        <w:rPr>
-          <w:sz w:val="24"/>
-        </w:rPr>
-        <w:t xml:space="preserve"> each iteration of gradient descent, the error in the validation set is </w:t>
+        <w:t xml:space="preserve"> </w:t>
+      </w:r>
+      <w:proofErr w:type="gramStart"/>
+      <w:r>
+        <w:rPr>
+          <w:sz w:val="24"/>
+        </w:rPr>
+        <w:t>After</w:t>
+      </w:r>
+      <w:r>
+        <w:rPr>
+          <w:sz w:val="24"/>
+        </w:rPr>
+        <w:t xml:space="preserve"> each iteration</w:t>
+      </w:r>
+      <w:proofErr w:type="gramEnd"/>
+      <w:r>
+        <w:rPr>
+          <w:sz w:val="24"/>
+        </w:rPr>
+        <w:t xml:space="preserve"> of gradient descent, the error in the validation set is </w:t>
       </w:r>
       <w:r>
         <w:rPr>
@@ -8930,7 +9555,21 @@
         <w:rPr>
           <w:sz w:val="24"/>
         </w:rPr>
-        <w:t xml:space="preserve">it would continue to lower the in sample error, while overfitting. That is, it will place too much weight on noise in the sample data in order to correctly classify that data. Because this noise is not consistent with that found in out of sample data, generalization suffers. This observation is demonstrated </w:t>
+        <w:t xml:space="preserve">it would continue to lower the in sample error, while </w:t>
+      </w:r>
+      <w:proofErr w:type="spellStart"/>
+      <w:r>
+        <w:rPr>
+          <w:sz w:val="24"/>
+        </w:rPr>
+        <w:t>overfitting</w:t>
+      </w:r>
+      <w:proofErr w:type="spellEnd"/>
+      <w:r>
+        <w:rPr>
+          <w:sz w:val="24"/>
+        </w:rPr>
+        <w:t xml:space="preserve">. That is, it will place too much weight on noise in the sample data in order to correctly classify that data. Because this noise is not consistent with that found in out of sample data, generalization suffers. This observation is demonstrated </w:t>
       </w:r>
       <w:r>
         <w:rPr>
@@ -9042,8 +9681,6 @@
         </w:rPr>
         <w:t>TODO continue this</w:t>
       </w:r>
-      <w:bookmarkStart w:id="0" w:name="_GoBack"/>
-      <w:bookmarkEnd w:id="0"/>
     </w:p>
     <w:p>
       <w:pPr>
@@ -9159,6 +9796,7 @@
         </w:rPr>
         <w:t xml:space="preserve">The program can be started by running the </w:t>
       </w:r>
+      <w:proofErr w:type="spellStart"/>
       <w:r>
         <w:rPr>
           <w:rFonts w:ascii="Courier New" w:hAnsi="Courier New" w:cs="Courier New"/>
@@ -9166,6 +9804,7 @@
         </w:rPr>
         <w:t>demo_gui.m</w:t>
       </w:r>
+      <w:proofErr w:type="spellEnd"/>
       <w:r>
         <w:rPr>
           <w:sz w:val="24"/>
@@ -9322,19 +9961,7 @@
         <w:rPr>
           <w:sz w:val="24"/>
         </w:rPr>
-        <w:t xml:space="preserve">Changing these settings will update the image above as well as in later frames. </w:t>
-      </w:r>
-      <w:r>
-        <w:rPr>
-          <w:sz w:val="24"/>
-        </w:rPr>
-        <w:t>The signal to noi</w:t>
-      </w:r>
-      <w:r>
-        <w:rPr>
-          <w:sz w:val="24"/>
-        </w:rPr>
-        <w:t xml:space="preserve">se ratio displayed on this frame will also change automatically upon adjusting values in the form. </w:t>
+        <w:t xml:space="preserve">Changing these settings will update the image above as well as in later frames. The signal to noise ratio displayed on this frame will also change automatically upon adjusting values in the form. </w:t>
       </w:r>
     </w:p>
     <w:p>
@@ -9364,7 +9991,35 @@
         <w:rPr>
           <w:sz w:val="24"/>
         </w:rPr>
-        <w:t xml:space="preserve"> The four kernel operators, Roberts, Prewitt, Sobel, and Scharr, can all be used to find the magnitude of the gradient of the image. </w:t>
+        <w:t xml:space="preserve"> The four kernel operators, Roberts, Prewitt, </w:t>
+      </w:r>
+      <w:proofErr w:type="spellStart"/>
+      <w:r>
+        <w:rPr>
+          <w:sz w:val="24"/>
+        </w:rPr>
+        <w:t>Sobel</w:t>
+      </w:r>
+      <w:proofErr w:type="spellEnd"/>
+      <w:r>
+        <w:rPr>
+          <w:sz w:val="24"/>
+        </w:rPr>
+        <w:t xml:space="preserve">, and </w:t>
+      </w:r>
+      <w:proofErr w:type="spellStart"/>
+      <w:r>
+        <w:rPr>
+          <w:sz w:val="24"/>
+        </w:rPr>
+        <w:t>Scharr</w:t>
+      </w:r>
+      <w:proofErr w:type="spellEnd"/>
+      <w:r>
+        <w:rPr>
+          <w:sz w:val="24"/>
+        </w:rPr>
+        <w:t xml:space="preserve">, can all be used to find the magnitude of the gradient of the image. </w:t>
       </w:r>
       <w:r>
         <w:rPr>
@@ -9376,7 +10031,21 @@
         <w:rPr>
           <w:sz w:val="24"/>
         </w:rPr>
-        <w:t>In addition, the Canny and Laplacian of Gaussian methods</w:t>
+        <w:t xml:space="preserve">In addition, the Canny and </w:t>
+      </w:r>
+      <w:proofErr w:type="spellStart"/>
+      <w:r>
+        <w:rPr>
+          <w:sz w:val="24"/>
+        </w:rPr>
+        <w:t>Laplacian</w:t>
+      </w:r>
+      <w:proofErr w:type="spellEnd"/>
+      <w:r>
+        <w:rPr>
+          <w:sz w:val="24"/>
+        </w:rPr>
+        <w:t xml:space="preserve"> of Gaussian methods</w:t>
       </w:r>
       <w:r>
         <w:rPr>
@@ -9412,7 +10081,35 @@
         <w:rPr>
           <w:sz w:val="24"/>
         </w:rPr>
-        <w:t>The final panel demonstrates crispening. The edge image on the third panel is added to the smoothed image on the second panel to produce a “crispened” image. The amount of the high pass image that is added to the smoothed image is controlled using the slider on this panel.</w:t>
+        <w:t xml:space="preserve">The final panel demonstrates </w:t>
+      </w:r>
+      <w:proofErr w:type="spellStart"/>
+      <w:r>
+        <w:rPr>
+          <w:sz w:val="24"/>
+        </w:rPr>
+        <w:t>crispening</w:t>
+      </w:r>
+      <w:proofErr w:type="spellEnd"/>
+      <w:r>
+        <w:rPr>
+          <w:sz w:val="24"/>
+        </w:rPr>
+        <w:t>. The edge image on the third panel is added to the smoothed image on the second panel to produce a “</w:t>
+      </w:r>
+      <w:proofErr w:type="spellStart"/>
+      <w:r>
+        <w:rPr>
+          <w:sz w:val="24"/>
+        </w:rPr>
+        <w:t>crispened</w:t>
+      </w:r>
+      <w:proofErr w:type="spellEnd"/>
+      <w:r>
+        <w:rPr>
+          <w:sz w:val="24"/>
+        </w:rPr>
+        <w:t>” image. The amount of the high pass image that is added to the smoothed image is controlled using the slider on this panel.</w:t>
       </w:r>
     </w:p>
     <w:p>
@@ -9473,6 +10170,1049 @@
           <w:szCs w:val="24"/>
         </w:rPr>
       </w:pPr>
+      <w:r>
+        <w:rPr>
+          <w:sz w:val="24"/>
+          <w:szCs w:val="24"/>
+        </w:rPr>
+        <w:t xml:space="preserve">4.1 Noise </w:t>
+      </w:r>
+    </w:p>
+    <w:p>
+      <w:pPr>
+        <w:pStyle w:val="ListParagraph"/>
+        <w:keepNext/>
+        <w:adjustRightInd w:val="0"/>
+        <w:snapToGrid w:val="0"/>
+        <w:ind w:left="0"/>
+        <w:jc w:val="left"/>
+        <w:rPr>
+          <w:sz w:val="24"/>
+          <w:szCs w:val="24"/>
+        </w:rPr>
+      </w:pPr>
+      <w:r>
+        <w:rPr>
+          <w:sz w:val="24"/>
+          <w:szCs w:val="24"/>
+        </w:rPr>
+        <w:t xml:space="preserve">Of the three types of noise discussed, the additive Gaussian white noise and the multiplicative speckle noise had nearly the same effect on the image. </w:t>
+      </w:r>
+      <w:r>
+        <w:rPr>
+          <w:sz w:val="24"/>
+          <w:szCs w:val="24"/>
+        </w:rPr>
+        <w:t>Examining the two images, the differences are not obvious.</w:t>
+      </w:r>
+    </w:p>
+    <w:p>
+      <w:pPr>
+        <w:pStyle w:val="ListParagraph"/>
+        <w:keepNext/>
+        <w:adjustRightInd w:val="0"/>
+        <w:snapToGrid w:val="0"/>
+        <w:ind w:left="0"/>
+        <w:jc w:val="center"/>
+      </w:pPr>
+      <w:r>
+        <w:rPr>
+          <w:noProof/>
+          <w:sz w:val="24"/>
+          <w:szCs w:val="24"/>
+          <w:lang w:eastAsia="en-US"/>
+        </w:rPr>
+        <w:drawing>
+          <wp:inline distT="0" distB="0" distL="0" distR="0" wp14:anchorId="1483A037" wp14:editId="18A62085">
+            <wp:extent cx="1828800" cy="1828800"/>
+            <wp:effectExtent l="0" t="0" r="0" b="0"/>
+            <wp:docPr id="1" name="Picture 1" descr="C:\Users\elc\Desktop\dsp-project\images\noisy.png"/>
+            <wp:cNvGraphicFramePr>
+              <a:graphicFrameLocks xmlns:a="http://schemas.openxmlformats.org/drawingml/2006/main" noChangeAspect="1"/>
+            </wp:cNvGraphicFramePr>
+            <a:graphic xmlns:a="http://schemas.openxmlformats.org/drawingml/2006/main">
+              <a:graphicData uri="http://schemas.openxmlformats.org/drawingml/2006/picture">
+                <pic:pic xmlns:pic="http://schemas.openxmlformats.org/drawingml/2006/picture">
+                  <pic:nvPicPr>
+                    <pic:cNvPr id="0" name="Picture 1" descr="C:\Users\elc\Desktop\dsp-project\images\noisy.png"/>
+                    <pic:cNvPicPr>
+                      <a:picLocks noChangeAspect="1" noChangeArrowheads="1"/>
+                    </pic:cNvPicPr>
+                  </pic:nvPicPr>
+                  <pic:blipFill>
+                    <a:blip r:embed="rId13" cstate="print">
+                      <a:extLst>
+                        <a:ext uri="{28A0092B-C50C-407E-A947-70E740481C1C}">
+                          <a14:useLocalDpi xmlns:a14="http://schemas.microsoft.com/office/drawing/2010/main" val="0"/>
+                        </a:ext>
+                      </a:extLst>
+                    </a:blip>
+                    <a:srcRect/>
+                    <a:stretch>
+                      <a:fillRect/>
+                    </a:stretch>
+                  </pic:blipFill>
+                  <pic:spPr bwMode="auto">
+                    <a:xfrm>
+                      <a:off x="0" y="0"/>
+                      <a:ext cx="1828800" cy="1828800"/>
+                    </a:xfrm>
+                    <a:prstGeom prst="rect">
+                      <a:avLst/>
+                    </a:prstGeom>
+                    <a:noFill/>
+                    <a:ln>
+                      <a:noFill/>
+                    </a:ln>
+                  </pic:spPr>
+                </pic:pic>
+              </a:graphicData>
+            </a:graphic>
+          </wp:inline>
+        </w:drawing>
+      </w:r>
+      <w:r>
+        <w:t xml:space="preserve"> </w:t>
+      </w:r>
+      <w:r>
+        <w:rPr>
+          <w:noProof/>
+          <w:sz w:val="24"/>
+          <w:szCs w:val="24"/>
+          <w:lang w:eastAsia="en-US"/>
+        </w:rPr>
+        <w:drawing>
+          <wp:inline distT="0" distB="0" distL="0" distR="0">
+            <wp:extent cx="1828800" cy="1828800"/>
+            <wp:effectExtent l="0" t="0" r="0" b="0"/>
+            <wp:docPr id="5" name="Picture 5" descr="C:\Users\elc\Desktop\dsp-project\images\original_noise.png"/>
+            <wp:cNvGraphicFramePr>
+              <a:graphicFrameLocks xmlns:a="http://schemas.openxmlformats.org/drawingml/2006/main" noChangeAspect="1"/>
+            </wp:cNvGraphicFramePr>
+            <a:graphic xmlns:a="http://schemas.openxmlformats.org/drawingml/2006/main">
+              <a:graphicData uri="http://schemas.openxmlformats.org/drawingml/2006/picture">
+                <pic:pic xmlns:pic="http://schemas.openxmlformats.org/drawingml/2006/picture">
+                  <pic:nvPicPr>
+                    <pic:cNvPr id="0" name="Picture 2" descr="C:\Users\elc\Desktop\dsp-project\images\original_noise.png"/>
+                    <pic:cNvPicPr>
+                      <a:picLocks noChangeAspect="1" noChangeArrowheads="1"/>
+                    </pic:cNvPicPr>
+                  </pic:nvPicPr>
+                  <pic:blipFill>
+                    <a:blip r:embed="rId14" cstate="print">
+                      <a:extLst>
+                        <a:ext uri="{28A0092B-C50C-407E-A947-70E740481C1C}">
+                          <a14:useLocalDpi xmlns:a14="http://schemas.microsoft.com/office/drawing/2010/main" val="0"/>
+                        </a:ext>
+                      </a:extLst>
+                    </a:blip>
+                    <a:srcRect/>
+                    <a:stretch>
+                      <a:fillRect/>
+                    </a:stretch>
+                  </pic:blipFill>
+                  <pic:spPr bwMode="auto">
+                    <a:xfrm>
+                      <a:off x="0" y="0"/>
+                      <a:ext cx="1828800" cy="1828800"/>
+                    </a:xfrm>
+                    <a:prstGeom prst="rect">
+                      <a:avLst/>
+                    </a:prstGeom>
+                    <a:noFill/>
+                    <a:ln>
+                      <a:noFill/>
+                    </a:ln>
+                  </pic:spPr>
+                </pic:pic>
+              </a:graphicData>
+            </a:graphic>
+          </wp:inline>
+        </w:drawing>
+      </w:r>
+    </w:p>
+    <w:p>
+      <w:pPr>
+        <w:pStyle w:val="ListParagraph"/>
+        <w:keepNext/>
+        <w:adjustRightInd w:val="0"/>
+        <w:snapToGrid w:val="0"/>
+        <w:ind w:left="0"/>
+        <w:jc w:val="left"/>
+      </w:pPr>
+      <w:r>
+        <w:t xml:space="preserve">The difference becomes </w:t>
+      </w:r>
+      <w:r>
+        <w:t>clearer</w:t>
+      </w:r>
+      <w:r>
+        <w:t xml:space="preserve"> </w:t>
+      </w:r>
+      <w:r>
+        <w:t xml:space="preserve">after applying Gaussian smoothing and finding the </w:t>
+      </w:r>
+      <w:proofErr w:type="spellStart"/>
+      <w:r>
+        <w:t>Sobel</w:t>
+      </w:r>
+      <w:proofErr w:type="spellEnd"/>
+      <w:r>
+        <w:t xml:space="preserve"> gradient:</w:t>
+      </w:r>
+    </w:p>
+    <w:p>
+      <w:pPr>
+        <w:pStyle w:val="ListParagraph"/>
+        <w:keepNext/>
+        <w:adjustRightInd w:val="0"/>
+        <w:snapToGrid w:val="0"/>
+        <w:ind w:left="0"/>
+        <w:jc w:val="center"/>
+      </w:pPr>
+      <w:r>
+        <w:rPr>
+          <w:noProof/>
+          <w:lang w:eastAsia="en-US"/>
+        </w:rPr>
+        <w:drawing>
+          <wp:inline distT="0" distB="0" distL="0" distR="0">
+            <wp:extent cx="1828800" cy="1828800"/>
+            <wp:effectExtent l="0" t="0" r="0" b="0"/>
+            <wp:docPr id="12" name="Picture 12" descr="C:\Users\elc\Desktop\dsp-project\images\edge_image.png"/>
+            <wp:cNvGraphicFramePr>
+              <a:graphicFrameLocks xmlns:a="http://schemas.openxmlformats.org/drawingml/2006/main" noChangeAspect="1"/>
+            </wp:cNvGraphicFramePr>
+            <a:graphic xmlns:a="http://schemas.openxmlformats.org/drawingml/2006/main">
+              <a:graphicData uri="http://schemas.openxmlformats.org/drawingml/2006/picture">
+                <pic:pic xmlns:pic="http://schemas.openxmlformats.org/drawingml/2006/picture">
+                  <pic:nvPicPr>
+                    <pic:cNvPr id="0" name="Picture 9" descr="C:\Users\elc\Desktop\dsp-project\images\edge_image.png"/>
+                    <pic:cNvPicPr>
+                      <a:picLocks noChangeAspect="1" noChangeArrowheads="1"/>
+                    </pic:cNvPicPr>
+                  </pic:nvPicPr>
+                  <pic:blipFill>
+                    <a:blip r:embed="rId15">
+                      <a:extLst>
+                        <a:ext uri="{28A0092B-C50C-407E-A947-70E740481C1C}">
+                          <a14:useLocalDpi xmlns:a14="http://schemas.microsoft.com/office/drawing/2010/main" val="0"/>
+                        </a:ext>
+                      </a:extLst>
+                    </a:blip>
+                    <a:srcRect/>
+                    <a:stretch>
+                      <a:fillRect/>
+                    </a:stretch>
+                  </pic:blipFill>
+                  <pic:spPr bwMode="auto">
+                    <a:xfrm>
+                      <a:off x="0" y="0"/>
+                      <a:ext cx="1828800" cy="1828800"/>
+                    </a:xfrm>
+                    <a:prstGeom prst="rect">
+                      <a:avLst/>
+                    </a:prstGeom>
+                    <a:noFill/>
+                    <a:ln>
+                      <a:noFill/>
+                    </a:ln>
+                  </pic:spPr>
+                </pic:pic>
+              </a:graphicData>
+            </a:graphic>
+          </wp:inline>
+        </w:drawing>
+      </w:r>
+      <w:r>
+        <w:t xml:space="preserve"> </w:t>
+      </w:r>
+      <w:r>
+        <w:rPr>
+          <w:noProof/>
+          <w:lang w:eastAsia="en-US"/>
+        </w:rPr>
+        <w:drawing>
+          <wp:inline distT="0" distB="0" distL="0" distR="0" wp14:anchorId="6D0D082D" wp14:editId="27FF916C">
+            <wp:extent cx="1828800" cy="1828800"/>
+            <wp:effectExtent l="0" t="0" r="0" b="0"/>
+            <wp:docPr id="11" name="Picture 11" descr="C:\Users\elc\Desktop\dsp-project\images\edge_image.png"/>
+            <wp:cNvGraphicFramePr>
+              <a:graphicFrameLocks xmlns:a="http://schemas.openxmlformats.org/drawingml/2006/main" noChangeAspect="1"/>
+            </wp:cNvGraphicFramePr>
+            <a:graphic xmlns:a="http://schemas.openxmlformats.org/drawingml/2006/main">
+              <a:graphicData uri="http://schemas.openxmlformats.org/drawingml/2006/picture">
+                <pic:pic xmlns:pic="http://schemas.openxmlformats.org/drawingml/2006/picture">
+                  <pic:nvPicPr>
+                    <pic:cNvPr id="0" name="Picture 8" descr="C:\Users\elc\Desktop\dsp-project\images\edge_image.png"/>
+                    <pic:cNvPicPr>
+                      <a:picLocks noChangeAspect="1" noChangeArrowheads="1"/>
+                    </pic:cNvPicPr>
+                  </pic:nvPicPr>
+                  <pic:blipFill>
+                    <a:blip r:embed="rId16">
+                      <a:extLst>
+                        <a:ext uri="{28A0092B-C50C-407E-A947-70E740481C1C}">
+                          <a14:useLocalDpi xmlns:a14="http://schemas.microsoft.com/office/drawing/2010/main" val="0"/>
+                        </a:ext>
+                      </a:extLst>
+                    </a:blip>
+                    <a:srcRect/>
+                    <a:stretch>
+                      <a:fillRect/>
+                    </a:stretch>
+                  </pic:blipFill>
+                  <pic:spPr bwMode="auto">
+                    <a:xfrm>
+                      <a:off x="0" y="0"/>
+                      <a:ext cx="1828800" cy="1828800"/>
+                    </a:xfrm>
+                    <a:prstGeom prst="rect">
+                      <a:avLst/>
+                    </a:prstGeom>
+                    <a:noFill/>
+                    <a:ln>
+                      <a:noFill/>
+                    </a:ln>
+                  </pic:spPr>
+                </pic:pic>
+              </a:graphicData>
+            </a:graphic>
+          </wp:inline>
+        </w:drawing>
+      </w:r>
+    </w:p>
+    <w:p>
+      <w:pPr>
+        <w:pStyle w:val="ListParagraph"/>
+        <w:keepNext/>
+        <w:adjustRightInd w:val="0"/>
+        <w:snapToGrid w:val="0"/>
+        <w:ind w:left="0"/>
+        <w:jc w:val="left"/>
+      </w:pPr>
+      <w:r>
+        <w:t xml:space="preserve">The multiplicative noise, not surprisingly, has a stronger impact on whiter areas. However, the impact on these white areas in edge detection is not much different from Gaussian noise. </w:t>
+      </w:r>
+      <w:r>
+        <w:t xml:space="preserve">Setting </w:t>
+      </w:r>
+      <w:proofErr w:type="gramStart"/>
+      <w:r>
+        <w:lastRenderedPageBreak/>
+        <w:t>the</w:t>
+      </w:r>
+      <w:proofErr w:type="gramEnd"/>
+      <w:r>
+        <w:t xml:space="preserve"> threshold to an appropriate level</w:t>
+      </w:r>
+      <w:r>
+        <w:t xml:space="preserve"> (threshold = 0.8)</w:t>
+      </w:r>
+      <w:r>
+        <w:t>:</w:t>
+      </w:r>
+    </w:p>
+    <w:p>
+      <w:pPr>
+        <w:pStyle w:val="ListParagraph"/>
+        <w:keepNext/>
+        <w:adjustRightInd w:val="0"/>
+        <w:snapToGrid w:val="0"/>
+        <w:ind w:left="0"/>
+        <w:jc w:val="center"/>
+      </w:pPr>
+      <w:r>
+        <w:rPr>
+          <w:noProof/>
+          <w:lang w:eastAsia="en-US"/>
+        </w:rPr>
+        <w:drawing>
+          <wp:inline distT="0" distB="0" distL="0" distR="0">
+            <wp:extent cx="1828800" cy="1828800"/>
+            <wp:effectExtent l="0" t="0" r="0" b="0"/>
+            <wp:docPr id="14" name="Picture 14" descr="C:\Users\elc\Desktop\dsp-project\images\edge_image.png"/>
+            <wp:cNvGraphicFramePr>
+              <a:graphicFrameLocks xmlns:a="http://schemas.openxmlformats.org/drawingml/2006/main" noChangeAspect="1"/>
+            </wp:cNvGraphicFramePr>
+            <a:graphic xmlns:a="http://schemas.openxmlformats.org/drawingml/2006/main">
+              <a:graphicData uri="http://schemas.openxmlformats.org/drawingml/2006/picture">
+                <pic:pic xmlns:pic="http://schemas.openxmlformats.org/drawingml/2006/picture">
+                  <pic:nvPicPr>
+                    <pic:cNvPr id="0" name="Picture 10" descr="C:\Users\elc\Desktop\dsp-project\images\edge_image.png"/>
+                    <pic:cNvPicPr>
+                      <a:picLocks noChangeAspect="1" noChangeArrowheads="1"/>
+                    </pic:cNvPicPr>
+                  </pic:nvPicPr>
+                  <pic:blipFill>
+                    <a:blip r:embed="rId17">
+                      <a:extLst>
+                        <a:ext uri="{28A0092B-C50C-407E-A947-70E740481C1C}">
+                          <a14:useLocalDpi xmlns:a14="http://schemas.microsoft.com/office/drawing/2010/main" val="0"/>
+                        </a:ext>
+                      </a:extLst>
+                    </a:blip>
+                    <a:srcRect/>
+                    <a:stretch>
+                      <a:fillRect/>
+                    </a:stretch>
+                  </pic:blipFill>
+                  <pic:spPr bwMode="auto">
+                    <a:xfrm>
+                      <a:off x="0" y="0"/>
+                      <a:ext cx="1828800" cy="1828800"/>
+                    </a:xfrm>
+                    <a:prstGeom prst="rect">
+                      <a:avLst/>
+                    </a:prstGeom>
+                    <a:noFill/>
+                    <a:ln>
+                      <a:noFill/>
+                    </a:ln>
+                  </pic:spPr>
+                </pic:pic>
+              </a:graphicData>
+            </a:graphic>
+          </wp:inline>
+        </w:drawing>
+      </w:r>
+      <w:r>
+        <w:t xml:space="preserve"> </w:t>
+      </w:r>
+      <w:r>
+        <w:rPr>
+          <w:noProof/>
+        </w:rPr>
+        <w:drawing>
+          <wp:inline distT="0" distB="0" distL="0" distR="0" wp14:anchorId="2B12217C" wp14:editId="719B50D6">
+            <wp:extent cx="1828800" cy="1828800"/>
+            <wp:effectExtent l="0" t="0" r="0" b="0"/>
+            <wp:docPr id="15" name="Picture 15" descr="C:\Users\elc\Desktop\dsp-project\images\edge_image.png"/>
+            <wp:cNvGraphicFramePr>
+              <a:graphicFrameLocks xmlns:a="http://schemas.openxmlformats.org/drawingml/2006/main" noChangeAspect="1"/>
+            </wp:cNvGraphicFramePr>
+            <a:graphic xmlns:a="http://schemas.openxmlformats.org/drawingml/2006/main">
+              <a:graphicData uri="http://schemas.openxmlformats.org/drawingml/2006/picture">
+                <pic:pic xmlns:pic="http://schemas.openxmlformats.org/drawingml/2006/picture">
+                  <pic:nvPicPr>
+                    <pic:cNvPr id="0" name="Picture 1" descr="C:\Users\elc\Desktop\dsp-project\images\edge_image.png"/>
+                    <pic:cNvPicPr>
+                      <a:picLocks noChangeAspect="1" noChangeArrowheads="1"/>
+                    </pic:cNvPicPr>
+                  </pic:nvPicPr>
+                  <pic:blipFill>
+                    <a:blip r:embed="rId18">
+                      <a:extLst>
+                        <a:ext uri="{28A0092B-C50C-407E-A947-70E740481C1C}">
+                          <a14:useLocalDpi xmlns:a14="http://schemas.microsoft.com/office/drawing/2010/main" val="0"/>
+                        </a:ext>
+                      </a:extLst>
+                    </a:blip>
+                    <a:srcRect/>
+                    <a:stretch>
+                      <a:fillRect/>
+                    </a:stretch>
+                  </pic:blipFill>
+                  <pic:spPr bwMode="auto">
+                    <a:xfrm>
+                      <a:off x="0" y="0"/>
+                      <a:ext cx="1828800" cy="1828800"/>
+                    </a:xfrm>
+                    <a:prstGeom prst="rect">
+                      <a:avLst/>
+                    </a:prstGeom>
+                    <a:noFill/>
+                    <a:ln>
+                      <a:noFill/>
+                    </a:ln>
+                  </pic:spPr>
+                </pic:pic>
+              </a:graphicData>
+            </a:graphic>
+          </wp:inline>
+        </w:drawing>
+      </w:r>
+    </w:p>
+    <w:p>
+      <w:pPr>
+        <w:pStyle w:val="ListParagraph"/>
+        <w:keepNext/>
+        <w:adjustRightInd w:val="0"/>
+        <w:snapToGrid w:val="0"/>
+        <w:ind w:left="0"/>
+        <w:jc w:val="left"/>
+      </w:pPr>
+      <w:r>
+        <w:t xml:space="preserve">The effects of the noise are now diminished greatly. </w:t>
+      </w:r>
+      <w:r>
+        <w:t xml:space="preserve">From this it is concluded that for edge detection, the effects of additive and multiplicative noise </w:t>
+      </w:r>
+      <w:r>
+        <w:t>are not significantly different.</w:t>
+      </w:r>
+      <w:r>
+        <w:t xml:space="preserve"> The above analysis was performed using Gaussian smoothing.</w:t>
+      </w:r>
+      <w:r>
+        <w:t xml:space="preserve"> Median and mean filtering yielded the same conclusion, with slightly different images.</w:t>
+      </w:r>
+    </w:p>
+    <w:p>
+      <w:pPr>
+        <w:pStyle w:val="ListParagraph"/>
+        <w:keepNext/>
+        <w:adjustRightInd w:val="0"/>
+        <w:snapToGrid w:val="0"/>
+        <w:ind w:left="0"/>
+        <w:jc w:val="left"/>
+      </w:pPr>
+    </w:p>
+    <w:p>
+      <w:pPr>
+        <w:pStyle w:val="ListParagraph"/>
+        <w:keepNext/>
+        <w:adjustRightInd w:val="0"/>
+        <w:snapToGrid w:val="0"/>
+        <w:ind w:left="0"/>
+        <w:jc w:val="left"/>
+      </w:pPr>
+      <w:r>
+        <w:t>More interesting is salt and pepper noise and its effects on an image. Because its effects on a pixel are more obvious and drastic, a smart filtering algorithm can easily detect many bad pixels. First consider Gaussian smoothing and mean filtering on an image with salt and pepper noise:</w:t>
+      </w:r>
+    </w:p>
+    <w:p>
+      <w:pPr>
+        <w:pStyle w:val="ListParagraph"/>
+        <w:keepNext/>
+        <w:adjustRightInd w:val="0"/>
+        <w:snapToGrid w:val="0"/>
+        <w:ind w:left="0"/>
+        <w:jc w:val="center"/>
+      </w:pPr>
+      <w:r>
+        <w:rPr>
+          <w:i/>
+          <w:noProof/>
+          <w:sz w:val="16"/>
+          <w:szCs w:val="16"/>
+          <w:lang w:eastAsia="en-US"/>
+        </w:rPr>
+        <w:drawing>
+          <wp:inline distT="0" distB="0" distL="0" distR="0" wp14:anchorId="2A1A0B69" wp14:editId="443475AA">
+            <wp:extent cx="1371600" cy="1371600"/>
+            <wp:effectExtent l="0" t="0" r="0" b="0"/>
+            <wp:docPr id="22" name="Picture 22" descr="C:\Users\elc\Desktop\dsp-project\images\original_noise.png"/>
+            <wp:cNvGraphicFramePr>
+              <a:graphicFrameLocks xmlns:a="http://schemas.openxmlformats.org/drawingml/2006/main" noChangeAspect="1"/>
+            </wp:cNvGraphicFramePr>
+            <a:graphic xmlns:a="http://schemas.openxmlformats.org/drawingml/2006/main">
+              <a:graphicData uri="http://schemas.openxmlformats.org/drawingml/2006/picture">
+                <pic:pic xmlns:pic="http://schemas.openxmlformats.org/drawingml/2006/picture">
+                  <pic:nvPicPr>
+                    <pic:cNvPr id="0" name="Picture 15" descr="C:\Users\elc\Desktop\dsp-project\images\original_noise.png"/>
+                    <pic:cNvPicPr>
+                      <a:picLocks noChangeAspect="1" noChangeArrowheads="1"/>
+                    </pic:cNvPicPr>
+                  </pic:nvPicPr>
+                  <pic:blipFill>
+                    <a:blip r:embed="rId19" cstate="print">
+                      <a:extLst>
+                        <a:ext uri="{28A0092B-C50C-407E-A947-70E740481C1C}">
+                          <a14:useLocalDpi xmlns:a14="http://schemas.microsoft.com/office/drawing/2010/main" val="0"/>
+                        </a:ext>
+                      </a:extLst>
+                    </a:blip>
+                    <a:srcRect/>
+                    <a:stretch>
+                      <a:fillRect/>
+                    </a:stretch>
+                  </pic:blipFill>
+                  <pic:spPr bwMode="auto">
+                    <a:xfrm>
+                      <a:off x="0" y="0"/>
+                      <a:ext cx="1371600" cy="1371600"/>
+                    </a:xfrm>
+                    <a:prstGeom prst="rect">
+                      <a:avLst/>
+                    </a:prstGeom>
+                    <a:noFill/>
+                    <a:ln>
+                      <a:noFill/>
+                    </a:ln>
+                  </pic:spPr>
+                </pic:pic>
+              </a:graphicData>
+            </a:graphic>
+          </wp:inline>
+        </w:drawing>
+      </w:r>
+      <w:r>
+        <w:rPr>
+          <w:noProof/>
+          <w:lang w:eastAsia="en-US"/>
+        </w:rPr>
+        <w:drawing>
+          <wp:inline distT="0" distB="0" distL="0" distR="0" wp14:anchorId="2A914F6D" wp14:editId="23A0DBEC">
+            <wp:extent cx="1371600" cy="1371600"/>
+            <wp:effectExtent l="0" t="0" r="0" b="0"/>
+            <wp:docPr id="17" name="Picture 17" descr="C:\Users\elc\Desktop\dsp-project\images\smoothed_image.png"/>
+            <wp:cNvGraphicFramePr>
+              <a:graphicFrameLocks xmlns:a="http://schemas.openxmlformats.org/drawingml/2006/main" noChangeAspect="1"/>
+            </wp:cNvGraphicFramePr>
+            <a:graphic xmlns:a="http://schemas.openxmlformats.org/drawingml/2006/main">
+              <a:graphicData uri="http://schemas.openxmlformats.org/drawingml/2006/picture">
+                <pic:pic xmlns:pic="http://schemas.openxmlformats.org/drawingml/2006/picture">
+                  <pic:nvPicPr>
+                    <pic:cNvPr id="0" name="Picture 12" descr="C:\Users\elc\Desktop\dsp-project\images\smoothed_image.png"/>
+                    <pic:cNvPicPr>
+                      <a:picLocks noChangeAspect="1" noChangeArrowheads="1"/>
+                    </pic:cNvPicPr>
+                  </pic:nvPicPr>
+                  <pic:blipFill>
+                    <a:blip r:embed="rId20" cstate="print">
+                      <a:extLst>
+                        <a:ext uri="{28A0092B-C50C-407E-A947-70E740481C1C}">
+                          <a14:useLocalDpi xmlns:a14="http://schemas.microsoft.com/office/drawing/2010/main" val="0"/>
+                        </a:ext>
+                      </a:extLst>
+                    </a:blip>
+                    <a:srcRect/>
+                    <a:stretch>
+                      <a:fillRect/>
+                    </a:stretch>
+                  </pic:blipFill>
+                  <pic:spPr bwMode="auto">
+                    <a:xfrm>
+                      <a:off x="0" y="0"/>
+                      <a:ext cx="1371600" cy="1371600"/>
+                    </a:xfrm>
+                    <a:prstGeom prst="rect">
+                      <a:avLst/>
+                    </a:prstGeom>
+                    <a:noFill/>
+                    <a:ln>
+                      <a:noFill/>
+                    </a:ln>
+                  </pic:spPr>
+                </pic:pic>
+              </a:graphicData>
+            </a:graphic>
+          </wp:inline>
+        </w:drawing>
+      </w:r>
+      <w:r>
+        <w:rPr>
+          <w:noProof/>
+          <w:lang w:eastAsia="en-US"/>
+        </w:rPr>
+        <w:drawing>
+          <wp:inline distT="0" distB="0" distL="0" distR="0" wp14:anchorId="36C070D9" wp14:editId="0FB616D7">
+            <wp:extent cx="1371600" cy="1371600"/>
+            <wp:effectExtent l="0" t="0" r="0" b="0"/>
+            <wp:docPr id="18" name="Picture 18" descr="C:\Users\elc\Desktop\dsp-project\images\smoothed_image.png"/>
+            <wp:cNvGraphicFramePr>
+              <a:graphicFrameLocks xmlns:a="http://schemas.openxmlformats.org/drawingml/2006/main" noChangeAspect="1"/>
+            </wp:cNvGraphicFramePr>
+            <a:graphic xmlns:a="http://schemas.openxmlformats.org/drawingml/2006/main">
+              <a:graphicData uri="http://schemas.openxmlformats.org/drawingml/2006/picture">
+                <pic:pic xmlns:pic="http://schemas.openxmlformats.org/drawingml/2006/picture">
+                  <pic:nvPicPr>
+                    <pic:cNvPr id="0" name="Picture 13" descr="C:\Users\elc\Desktop\dsp-project\images\smoothed_image.png"/>
+                    <pic:cNvPicPr>
+                      <a:picLocks noChangeAspect="1" noChangeArrowheads="1"/>
+                    </pic:cNvPicPr>
+                  </pic:nvPicPr>
+                  <pic:blipFill>
+                    <a:blip r:embed="rId21" cstate="print">
+                      <a:extLst>
+                        <a:ext uri="{28A0092B-C50C-407E-A947-70E740481C1C}">
+                          <a14:useLocalDpi xmlns:a14="http://schemas.microsoft.com/office/drawing/2010/main" val="0"/>
+                        </a:ext>
+                      </a:extLst>
+                    </a:blip>
+                    <a:srcRect/>
+                    <a:stretch>
+                      <a:fillRect/>
+                    </a:stretch>
+                  </pic:blipFill>
+                  <pic:spPr bwMode="auto">
+                    <a:xfrm>
+                      <a:off x="0" y="0"/>
+                      <a:ext cx="1371600" cy="1371600"/>
+                    </a:xfrm>
+                    <a:prstGeom prst="rect">
+                      <a:avLst/>
+                    </a:prstGeom>
+                    <a:noFill/>
+                    <a:ln>
+                      <a:noFill/>
+                    </a:ln>
+                  </pic:spPr>
+                </pic:pic>
+              </a:graphicData>
+            </a:graphic>
+          </wp:inline>
+        </w:drawing>
+      </w:r>
+    </w:p>
+    <w:p>
+      <w:pPr>
+        <w:pStyle w:val="ListParagraph"/>
+        <w:keepNext/>
+        <w:adjustRightInd w:val="0"/>
+        <w:snapToGrid w:val="0"/>
+        <w:ind w:left="0"/>
+        <w:jc w:val="center"/>
+        <w:rPr>
+          <w:i/>
+          <w:sz w:val="16"/>
+          <w:szCs w:val="16"/>
+        </w:rPr>
+      </w:pPr>
+      <w:r>
+        <w:rPr>
+          <w:i/>
+          <w:sz w:val="16"/>
+          <w:szCs w:val="16"/>
+        </w:rPr>
+        <w:t>Left: Lena with S&amp;P Noise (SNR=7.74)</w:t>
+      </w:r>
+    </w:p>
+    <w:p>
+      <w:pPr>
+        <w:pStyle w:val="ListParagraph"/>
+        <w:keepNext/>
+        <w:adjustRightInd w:val="0"/>
+        <w:snapToGrid w:val="0"/>
+        <w:ind w:left="0"/>
+        <w:jc w:val="center"/>
+        <w:rPr>
+          <w:i/>
+          <w:sz w:val="16"/>
+          <w:szCs w:val="16"/>
+        </w:rPr>
+      </w:pPr>
+      <w:r>
+        <w:rPr>
+          <w:i/>
+          <w:sz w:val="16"/>
+          <w:szCs w:val="16"/>
+        </w:rPr>
+        <w:t>Middle: Gaussian smoothed</w:t>
+      </w:r>
+      <w:r>
+        <w:rPr>
+          <w:i/>
+          <w:sz w:val="16"/>
+          <w:szCs w:val="16"/>
+        </w:rPr>
+        <w:t xml:space="preserve"> (</w:t>
+      </w:r>
+      <w:proofErr w:type="spellStart"/>
+      <w:r>
+        <w:rPr>
+          <w:i/>
+          <w:sz w:val="16"/>
+          <w:szCs w:val="16"/>
+        </w:rPr>
+        <w:t>stdev</w:t>
+      </w:r>
+      <w:proofErr w:type="spellEnd"/>
+      <w:r>
+        <w:rPr>
+          <w:i/>
+          <w:sz w:val="16"/>
+          <w:szCs w:val="16"/>
+        </w:rPr>
+        <w:t>=1.8, 7x7 kernel) (SNR=17.24)</w:t>
+      </w:r>
+    </w:p>
+    <w:p>
+      <w:pPr>
+        <w:pStyle w:val="ListParagraph"/>
+        <w:keepNext/>
+        <w:adjustRightInd w:val="0"/>
+        <w:snapToGrid w:val="0"/>
+        <w:ind w:left="0"/>
+        <w:jc w:val="center"/>
+        <w:rPr>
+          <w:i/>
+          <w:sz w:val="16"/>
+          <w:szCs w:val="16"/>
+        </w:rPr>
+      </w:pPr>
+      <w:r>
+        <w:rPr>
+          <w:i/>
+          <w:sz w:val="16"/>
+          <w:szCs w:val="16"/>
+        </w:rPr>
+        <w:t>Right: Mean filtered (5x5</w:t>
+      </w:r>
+      <w:r>
+        <w:rPr>
+          <w:i/>
+          <w:sz w:val="16"/>
+          <w:szCs w:val="16"/>
+        </w:rPr>
+        <w:t xml:space="preserve"> neighborhood</w:t>
+      </w:r>
+      <w:r>
+        <w:rPr>
+          <w:i/>
+          <w:sz w:val="16"/>
+          <w:szCs w:val="16"/>
+        </w:rPr>
+        <w:t>) (SNR=15.27)</w:t>
+      </w:r>
+    </w:p>
+    <w:p>
+      <w:pPr>
+        <w:pStyle w:val="ListParagraph"/>
+        <w:keepNext/>
+        <w:adjustRightInd w:val="0"/>
+        <w:snapToGrid w:val="0"/>
+        <w:ind w:left="0"/>
+      </w:pPr>
+    </w:p>
+    <w:p>
+      <w:pPr>
+        <w:pStyle w:val="ListParagraph"/>
+        <w:keepNext/>
+        <w:adjustRightInd w:val="0"/>
+        <w:snapToGrid w:val="0"/>
+        <w:ind w:left="0"/>
+        <w:jc w:val="left"/>
+      </w:pPr>
+      <w:r>
+        <w:t>Both yield almost the same result. The noise is still very obvious and edges have been softened significantly – not a very impressive result. Now, median filtering with a 3x3 neighborhood performed on the same image:</w:t>
+      </w:r>
+    </w:p>
+    <w:p>
+      <w:pPr>
+        <w:pStyle w:val="ListParagraph"/>
+        <w:keepNext/>
+        <w:adjustRightInd w:val="0"/>
+        <w:snapToGrid w:val="0"/>
+        <w:ind w:left="0"/>
+        <w:jc w:val="center"/>
+      </w:pPr>
+      <w:r>
+        <w:br/>
+      </w:r>
+      <w:r>
+        <w:rPr>
+          <w:i/>
+          <w:noProof/>
+          <w:sz w:val="16"/>
+          <w:szCs w:val="16"/>
+          <w:lang w:eastAsia="en-US"/>
+        </w:rPr>
+        <w:drawing>
+          <wp:inline distT="0" distB="0" distL="0" distR="0" wp14:anchorId="2A1A0B69" wp14:editId="443475AA">
+            <wp:extent cx="1371600" cy="1371600"/>
+            <wp:effectExtent l="0" t="0" r="0" b="0"/>
+            <wp:docPr id="21" name="Picture 21" descr="C:\Users\elc\Desktop\dsp-project\images\original_noise.png"/>
+            <wp:cNvGraphicFramePr>
+              <a:graphicFrameLocks xmlns:a="http://schemas.openxmlformats.org/drawingml/2006/main" noChangeAspect="1"/>
+            </wp:cNvGraphicFramePr>
+            <a:graphic xmlns:a="http://schemas.openxmlformats.org/drawingml/2006/main">
+              <a:graphicData uri="http://schemas.openxmlformats.org/drawingml/2006/picture">
+                <pic:pic xmlns:pic="http://schemas.openxmlformats.org/drawingml/2006/picture">
+                  <pic:nvPicPr>
+                    <pic:cNvPr id="0" name="Picture 15" descr="C:\Users\elc\Desktop\dsp-project\images\original_noise.png"/>
+                    <pic:cNvPicPr>
+                      <a:picLocks noChangeAspect="1" noChangeArrowheads="1"/>
+                    </pic:cNvPicPr>
+                  </pic:nvPicPr>
+                  <pic:blipFill>
+                    <a:blip r:embed="rId19" cstate="print">
+                      <a:extLst>
+                        <a:ext uri="{28A0092B-C50C-407E-A947-70E740481C1C}">
+                          <a14:useLocalDpi xmlns:a14="http://schemas.microsoft.com/office/drawing/2010/main" val="0"/>
+                        </a:ext>
+                      </a:extLst>
+                    </a:blip>
+                    <a:srcRect/>
+                    <a:stretch>
+                      <a:fillRect/>
+                    </a:stretch>
+                  </pic:blipFill>
+                  <pic:spPr bwMode="auto">
+                    <a:xfrm>
+                      <a:off x="0" y="0"/>
+                      <a:ext cx="1371600" cy="1371600"/>
+                    </a:xfrm>
+                    <a:prstGeom prst="rect">
+                      <a:avLst/>
+                    </a:prstGeom>
+                    <a:noFill/>
+                    <a:ln>
+                      <a:noFill/>
+                    </a:ln>
+                  </pic:spPr>
+                </pic:pic>
+              </a:graphicData>
+            </a:graphic>
+          </wp:inline>
+        </w:drawing>
+      </w:r>
+      <w:r>
+        <w:t xml:space="preserve"> </w:t>
+      </w:r>
+      <w:r>
+        <w:rPr>
+          <w:noProof/>
+          <w:lang w:eastAsia="en-US"/>
+        </w:rPr>
+        <w:drawing>
+          <wp:inline distT="0" distB="0" distL="0" distR="0" wp14:anchorId="44346067" wp14:editId="28631687">
+            <wp:extent cx="1371600" cy="1371600"/>
+            <wp:effectExtent l="0" t="0" r="0" b="0"/>
+            <wp:docPr id="20" name="Picture 20" descr="C:\Users\elc\Desktop\dsp-project\images\smoothed_image.png"/>
+            <wp:cNvGraphicFramePr>
+              <a:graphicFrameLocks xmlns:a="http://schemas.openxmlformats.org/drawingml/2006/main" noChangeAspect="1"/>
+            </wp:cNvGraphicFramePr>
+            <a:graphic xmlns:a="http://schemas.openxmlformats.org/drawingml/2006/main">
+              <a:graphicData uri="http://schemas.openxmlformats.org/drawingml/2006/picture">
+                <pic:pic xmlns:pic="http://schemas.openxmlformats.org/drawingml/2006/picture">
+                  <pic:nvPicPr>
+                    <pic:cNvPr id="0" name="Picture 14" descr="C:\Users\elc\Desktop\dsp-project\images\smoothed_image.png"/>
+                    <pic:cNvPicPr>
+                      <a:picLocks noChangeAspect="1" noChangeArrowheads="1"/>
+                    </pic:cNvPicPr>
+                  </pic:nvPicPr>
+                  <pic:blipFill>
+                    <a:blip r:embed="rId22" cstate="print">
+                      <a:extLst>
+                        <a:ext uri="{28A0092B-C50C-407E-A947-70E740481C1C}">
+                          <a14:useLocalDpi xmlns:a14="http://schemas.microsoft.com/office/drawing/2010/main" val="0"/>
+                        </a:ext>
+                      </a:extLst>
+                    </a:blip>
+                    <a:srcRect/>
+                    <a:stretch>
+                      <a:fillRect/>
+                    </a:stretch>
+                  </pic:blipFill>
+                  <pic:spPr bwMode="auto">
+                    <a:xfrm>
+                      <a:off x="0" y="0"/>
+                      <a:ext cx="1371600" cy="1371600"/>
+                    </a:xfrm>
+                    <a:prstGeom prst="rect">
+                      <a:avLst/>
+                    </a:prstGeom>
+                    <a:noFill/>
+                    <a:ln>
+                      <a:noFill/>
+                    </a:ln>
+                  </pic:spPr>
+                </pic:pic>
+              </a:graphicData>
+            </a:graphic>
+          </wp:inline>
+        </w:drawing>
+      </w:r>
+    </w:p>
+    <w:p>
+      <w:pPr>
+        <w:pStyle w:val="ListParagraph"/>
+        <w:keepNext/>
+        <w:adjustRightInd w:val="0"/>
+        <w:snapToGrid w:val="0"/>
+        <w:ind w:left="0"/>
+        <w:jc w:val="center"/>
+        <w:rPr>
+          <w:i/>
+          <w:sz w:val="16"/>
+          <w:szCs w:val="16"/>
+        </w:rPr>
+      </w:pPr>
+      <w:r>
+        <w:rPr>
+          <w:i/>
+          <w:sz w:val="16"/>
+          <w:szCs w:val="16"/>
+        </w:rPr>
+        <w:t>Left: Lena with S&amp;P Noise (SNR=7.74). Right: Median Filtered Version (SNR=23.95)</w:t>
+      </w:r>
+    </w:p>
+    <w:p>
+      <w:pPr>
+        <w:pStyle w:val="ListParagraph"/>
+        <w:keepNext/>
+        <w:adjustRightInd w:val="0"/>
+        <w:snapToGrid w:val="0"/>
+        <w:ind w:left="0"/>
+        <w:jc w:val="center"/>
+      </w:pPr>
+    </w:p>
+    <w:p>
+      <w:pPr>
+        <w:pStyle w:val="ListParagraph"/>
+        <w:keepNext/>
+        <w:adjustRightInd w:val="0"/>
+        <w:snapToGrid w:val="0"/>
+        <w:ind w:left="0"/>
+        <w:jc w:val="left"/>
+      </w:pPr>
+      <w:r>
+        <w:t xml:space="preserve">A far more impressive result, it is hard to believe the </w:t>
+      </w:r>
+      <w:r>
+        <w:t>image</w:t>
+      </w:r>
+      <w:r>
+        <w:t xml:space="preserve"> on the right was produced from the image on the left.</w:t>
+      </w:r>
+      <w:r>
+        <w:t xml:space="preserve"> From this it is clear that an image </w:t>
+      </w:r>
+      <w:r>
+        <w:t>should be tested for salt and pepper noise before continuing with Gaussian smoothing</w:t>
+      </w:r>
+      <w:r>
+        <w:t xml:space="preserve"> or mean filtering</w:t>
+      </w:r>
+      <w:r>
+        <w:t>.</w:t>
+      </w:r>
+      <w:r>
+        <w:t xml:space="preserve"> </w:t>
+      </w:r>
+      <w:r>
+        <w:t>A perhaps smarter, though more expensive, filter would check if the center pixel was more than some standard deviation multiple from the mean of the neighborhood, and only replace with the median in this case.</w:t>
+      </w:r>
+      <w:bookmarkStart w:id="0" w:name="_GoBack"/>
+      <w:bookmarkEnd w:id="0"/>
+    </w:p>
+    <w:p>
+      <w:pPr>
+        <w:pStyle w:val="ListParagraph"/>
+        <w:adjustRightInd w:val="0"/>
+        <w:snapToGrid w:val="0"/>
+        <w:ind w:left="0"/>
+        <w:rPr>
+          <w:b/>
+          <w:sz w:val="36"/>
+          <w:szCs w:val="36"/>
+        </w:rPr>
+      </w:pPr>
+    </w:p>
+    <w:p>
+      <w:pPr>
+        <w:pStyle w:val="ListParagraph"/>
+        <w:adjustRightInd w:val="0"/>
+        <w:snapToGrid w:val="0"/>
+        <w:ind w:left="0"/>
+        <w:rPr>
+          <w:b/>
+          <w:sz w:val="36"/>
+          <w:szCs w:val="36"/>
+        </w:rPr>
+      </w:pPr>
     </w:p>
     <w:p>
       <w:pPr>
@@ -9493,6 +11233,7 @@
           <w:sz w:val="36"/>
           <w:szCs w:val="36"/>
         </w:rPr>
+        <w:lastRenderedPageBreak/>
         <w:t xml:space="preserve">5. </w:t>
       </w:r>
       <w:r>
@@ -9528,8 +11269,8 @@
       </w:pPr>
     </w:p>
     <w:sectPr>
-      <w:headerReference w:type="default" r:id="rId13"/>
-      <w:footerReference w:type="default" r:id="rId14"/>
+      <w:headerReference w:type="default" r:id="rId23"/>
+      <w:footerReference w:type="default" r:id="rId24"/>
       <w:pgSz w:w="11906" w:h="16838"/>
       <w:pgMar w:top="1440" w:right="1800" w:bottom="1440" w:left="1800" w:header="851" w:footer="992" w:gutter="0"/>
       <w:cols w:space="720"/>
@@ -9575,12 +11316,28 @@
       </w:rPr>
       <w:t xml:space="preserve">, </w:t>
     </w:r>
+    <w:proofErr w:type="spellStart"/>
     <w:r>
       <w:rPr>
         <w:szCs w:val="24"/>
       </w:rPr>
-      <w:t>Chandroutie Sankar</w:t>
+      <w:t>Chandroutie</w:t>
     </w:r>
+    <w:proofErr w:type="spellEnd"/>
+    <w:r>
+      <w:rPr>
+        <w:szCs w:val="24"/>
+      </w:rPr>
+      <w:t xml:space="preserve"> </w:t>
+    </w:r>
+    <w:proofErr w:type="spellStart"/>
+    <w:r>
+      <w:rPr>
+        <w:szCs w:val="24"/>
+      </w:rPr>
+      <w:t>Sankar</w:t>
+    </w:r>
+    <w:proofErr w:type="spellEnd"/>
   </w:p>
   <w:p>
     <w:pPr>
@@ -9641,7 +11398,7 @@
       <w:rPr>
         <w:noProof/>
       </w:rPr>
-      <w:t>10</w:t>
+      <w:t>12</w:t>
     </w:r>
     <w:r>
       <w:fldChar w:fldCharType="end"/>
@@ -9655,9 +11412,78 @@
       <w:jc w:val="center"/>
     </w:pPr>
     <w:r>
-      <w:pict>
-        <v:line id="_x0000_s2049" style="position:absolute;left:0;text-align:left;z-index:251657728" from=".7pt,19.85pt" to="413.95pt,19.9pt"/>
-      </w:pict>
+      <w:rPr>
+        <w:noProof/>
+        <w:lang w:eastAsia="en-US"/>
+      </w:rPr>
+      <mc:AlternateContent>
+        <mc:Choice Requires="wps">
+          <w:drawing>
+            <wp:anchor distT="0" distB="0" distL="114300" distR="114300" simplePos="0" relativeHeight="251657728" behindDoc="0" locked="0" layoutInCell="1" allowOverlap="1">
+              <wp:simplePos x="0" y="0"/>
+              <wp:positionH relativeFrom="column">
+                <wp:posOffset>8890</wp:posOffset>
+              </wp:positionH>
+              <wp:positionV relativeFrom="paragraph">
+                <wp:posOffset>252095</wp:posOffset>
+              </wp:positionV>
+              <wp:extent cx="5248275" cy="635"/>
+              <wp:effectExtent l="8890" t="13970" r="10160" b="13970"/>
+              <wp:wrapNone/>
+              <wp:docPr id="13" name="Line 1"/>
+              <wp:cNvGraphicFramePr>
+                <a:graphicFrameLocks xmlns:a="http://schemas.openxmlformats.org/drawingml/2006/main"/>
+              </wp:cNvGraphicFramePr>
+              <a:graphic xmlns:a="http://schemas.openxmlformats.org/drawingml/2006/main">
+                <a:graphicData uri="http://schemas.microsoft.com/office/word/2010/wordprocessingShape">
+                  <wps:wsp>
+                    <wps:cNvCnPr>
+                      <a:cxnSpLocks noChangeShapeType="1"/>
+                    </wps:cNvCnPr>
+                    <wps:spPr bwMode="auto">
+                      <a:xfrm>
+                        <a:off x="0" y="0"/>
+                        <a:ext cx="5248275" cy="635"/>
+                      </a:xfrm>
+                      <a:prstGeom prst="line">
+                        <a:avLst/>
+                      </a:prstGeom>
+                      <a:noFill/>
+                      <a:ln w="9525">
+                        <a:solidFill>
+                          <a:srgbClr val="000000"/>
+                        </a:solidFill>
+                        <a:round/>
+                        <a:headEnd/>
+                        <a:tailEnd/>
+                      </a:ln>
+                      <a:extLst>
+                        <a:ext uri="{909E8E84-426E-40DD-AFC4-6F175D3DCCD1}">
+                          <a14:hiddenFill xmlns:a14="http://schemas.microsoft.com/office/drawing/2010/main">
+                            <a:noFill/>
+                          </a14:hiddenFill>
+                        </a:ext>
+                      </a:extLst>
+                    </wps:spPr>
+                    <wps:bodyPr/>
+                  </wps:wsp>
+                </a:graphicData>
+              </a:graphic>
+              <wp14:sizeRelH relativeFrom="page">
+                <wp14:pctWidth>0</wp14:pctWidth>
+              </wp14:sizeRelH>
+              <wp14:sizeRelV relativeFrom="page">
+                <wp14:pctHeight>0</wp14:pctHeight>
+              </wp14:sizeRelV>
+            </wp:anchor>
+          </w:drawing>
+        </mc:Choice>
+        <mc:Fallback>
+          <w:pict>
+            <v:line id="Line 1" o:spid="_x0000_s1026" style="position:absolute;z-index:251657728;visibility:visible;mso-wrap-style:square;mso-width-percent:0;mso-height-percent:0;mso-wrap-distance-left:9pt;mso-wrap-distance-top:0;mso-wrap-distance-right:9pt;mso-wrap-distance-bottom:0;mso-position-horizontal:absolute;mso-position-horizontal-relative:text;mso-position-vertical:absolute;mso-position-vertical-relative:text;mso-width-percent:0;mso-height-percent:0;mso-width-relative:page;mso-height-relative:page" from=".7pt,19.85pt" to="413.95pt,19.9pt" o:gfxdata="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"/>
+          </w:pict>
+        </mc:Fallback>
+      </mc:AlternateContent>
     </w:r>
     <w:r>
       <w:t>Digital Signal Processing</w:t>
@@ -10931,6 +12757,25 @@
       </w:tblCellMar>
     </w:tblPr>
   </w:style>
+  <w:style w:type="paragraph" w:styleId="Caption">
+    <w:name w:val="caption"/>
+    <w:basedOn w:val="Normal"/>
+    <w:next w:val="Normal"/>
+    <w:uiPriority w:val="35"/>
+    <w:unhideWhenUsed/>
+    <w:qFormat/>
+    <w:rsid w:val="00910DF6"/>
+    <w:pPr>
+      <w:spacing w:after="200"/>
+    </w:pPr>
+    <w:rPr>
+      <w:b/>
+      <w:bCs/>
+      <w:color w:val="4F81BD" w:themeColor="accent1"/>
+      <w:sz w:val="18"/>
+      <w:szCs w:val="18"/>
+    </w:rPr>
+  </w:style>
 </w:styles>
 </file>
 
@@ -10939,17 +12784,11 @@
   <w:docDefaults>
     <w:rPrDefault>
       <w:rPr>
-        <w:rFonts w:asciiTheme="minorHAnsi" w:eastAsiaTheme="minorEastAsia" w:hAnsiTheme="minorHAnsi" w:cstheme="minorBidi"/>
-        <w:sz w:val="22"/>
-        <w:szCs w:val="22"/>
+        <w:rFonts w:ascii="Times New Roman" w:eastAsia="SimSun" w:hAnsi="Times New Roman" w:cs="Times New Roman"/>
         <w:lang w:val="en-US" w:eastAsia="en-US" w:bidi="ar-SA"/>
       </w:rPr>
     </w:rPrDefault>
-    <w:pPrDefault>
-      <w:pPr>
-        <w:spacing w:after="200" w:line="276" w:lineRule="auto"/>
-      </w:pPr>
-    </w:pPrDefault>
+    <w:pPrDefault/>
   </w:docDefaults>
   <w:latentStyles w:defLockedState="0" w:defUIPriority="99" w:defSemiHidden="1" w:defUnhideWhenUsed="1" w:defQFormat="0" w:count="267">
     <w:lsdException w:name="Normal" w:semiHidden="0" w:uiPriority="0" w:unhideWhenUsed="0" w:qFormat="1"/>
@@ -11093,6 +12932,30 @@
   <w:style w:type="paragraph" w:default="1" w:styleId="Normal">
     <w:name w:val="Normal"/>
     <w:qFormat/>
+    <w:rsid w:val="00BB4C11"/>
+    <w:pPr>
+      <w:widowControl w:val="0"/>
+      <w:jc w:val="both"/>
+    </w:pPr>
+    <w:rPr>
+      <w:kern w:val="2"/>
+      <w:sz w:val="21"/>
+      <w:lang w:eastAsia="zh-CN"/>
+    </w:rPr>
+  </w:style>
+  <w:style w:type="paragraph" w:styleId="Heading1">
+    <w:name w:val="heading 1"/>
+    <w:basedOn w:val="Normal"/>
+    <w:next w:val="Normal"/>
+    <w:qFormat/>
+    <w:pPr>
+      <w:keepNext/>
+      <w:outlineLvl w:val="0"/>
+    </w:pPr>
+    <w:rPr>
+      <w:b/>
+      <w:bCs/>
+    </w:rPr>
   </w:style>
   <w:style w:type="character" w:default="1" w:styleId="DefaultParagraphFont">
     <w:name w:val="Default Paragraph Font"/>
@@ -11120,6 +12983,177 @@
     <w:uiPriority w:val="99"/>
     <w:semiHidden/>
     <w:unhideWhenUsed/>
+  </w:style>
+  <w:style w:type="character" w:styleId="Hyperlink">
+    <w:name w:val="Hyperlink"/>
+    <w:basedOn w:val="DefaultParagraphFont"/>
+    <w:rPr>
+      <w:color w:val="0000FF"/>
+      <w:u w:val="single"/>
+    </w:rPr>
+  </w:style>
+  <w:style w:type="character" w:customStyle="1" w:styleId="15">
+    <w:name w:val="15"/>
+    <w:basedOn w:val="DefaultParagraphFont"/>
+    <w:rPr>
+      <w:rFonts w:ascii="Times New Roman" w:hAnsi="Times New Roman" w:cs="Times New Roman" w:hint="default"/>
+      <w:color w:val="0000FF"/>
+      <w:sz w:val="20"/>
+      <w:szCs w:val="20"/>
+      <w:u w:val="single"/>
+    </w:rPr>
+  </w:style>
+  <w:style w:type="paragraph" w:styleId="ListParagraph">
+    <w:name w:val="List Paragraph"/>
+    <w:basedOn w:val="Normal"/>
+    <w:qFormat/>
+    <w:pPr>
+      <w:ind w:left="720"/>
+    </w:pPr>
+  </w:style>
+  <w:style w:type="paragraph" w:styleId="Footer">
+    <w:name w:val="footer"/>
+    <w:basedOn w:val="Normal"/>
+    <w:pPr>
+      <w:tabs>
+        <w:tab w:val="center" w:pos="4153"/>
+        <w:tab w:val="right" w:pos="8306"/>
+      </w:tabs>
+      <w:snapToGrid w:val="0"/>
+      <w:jc w:val="left"/>
+    </w:pPr>
+    <w:rPr>
+      <w:sz w:val="18"/>
+    </w:rPr>
+  </w:style>
+  <w:style w:type="paragraph" w:customStyle="1" w:styleId="p0">
+    <w:name w:val="p0"/>
+    <w:basedOn w:val="Normal"/>
+    <w:rPr>
+      <w:rFonts w:eastAsia="Times New Roman"/>
+      <w:szCs w:val="21"/>
+    </w:rPr>
+  </w:style>
+  <w:style w:type="paragraph" w:styleId="Header">
+    <w:name w:val="header"/>
+    <w:basedOn w:val="Normal"/>
+    <w:pPr>
+      <w:pBdr>
+        <w:top w:val="none" w:sz="0" w:space="1" w:color="auto"/>
+        <w:left w:val="none" w:sz="0" w:space="4" w:color="auto"/>
+        <w:bottom w:val="none" w:sz="0" w:space="1" w:color="auto"/>
+        <w:right w:val="none" w:sz="0" w:space="4" w:color="auto"/>
+      </w:pBdr>
+      <w:tabs>
+        <w:tab w:val="center" w:pos="4153"/>
+        <w:tab w:val="right" w:pos="8306"/>
+      </w:tabs>
+      <w:snapToGrid w:val="0"/>
+    </w:pPr>
+    <w:rPr>
+      <w:sz w:val="18"/>
+    </w:rPr>
+  </w:style>
+  <w:style w:type="character" w:styleId="PlaceholderText">
+    <w:name w:val="Placeholder Text"/>
+    <w:basedOn w:val="DefaultParagraphFont"/>
+    <w:uiPriority w:val="99"/>
+    <w:semiHidden/>
+    <w:rsid w:val="004D07E6"/>
+    <w:rPr>
+      <w:color w:val="808080"/>
+    </w:rPr>
+  </w:style>
+  <w:style w:type="paragraph" w:styleId="BalloonText">
+    <w:name w:val="Balloon Text"/>
+    <w:basedOn w:val="Normal"/>
+    <w:link w:val="BalloonTextChar"/>
+    <w:uiPriority w:val="99"/>
+    <w:semiHidden/>
+    <w:unhideWhenUsed/>
+    <w:rsid w:val="004D07E6"/>
+    <w:rPr>
+      <w:rFonts w:ascii="Tahoma" w:hAnsi="Tahoma" w:cs="Tahoma"/>
+      <w:sz w:val="16"/>
+      <w:szCs w:val="16"/>
+    </w:rPr>
+  </w:style>
+  <w:style w:type="character" w:customStyle="1" w:styleId="BalloonTextChar">
+    <w:name w:val="Balloon Text Char"/>
+    <w:basedOn w:val="DefaultParagraphFont"/>
+    <w:link w:val="BalloonText"/>
+    <w:uiPriority w:val="99"/>
+    <w:semiHidden/>
+    <w:rsid w:val="004D07E6"/>
+    <w:rPr>
+      <w:rFonts w:ascii="Tahoma" w:hAnsi="Tahoma" w:cs="Tahoma"/>
+      <w:kern w:val="2"/>
+      <w:sz w:val="16"/>
+      <w:szCs w:val="16"/>
+      <w:lang w:eastAsia="zh-CN"/>
+    </w:rPr>
+  </w:style>
+  <w:style w:type="paragraph" w:styleId="NormalWeb">
+    <w:name w:val="Normal (Web)"/>
+    <w:basedOn w:val="Normal"/>
+    <w:uiPriority w:val="99"/>
+    <w:semiHidden/>
+    <w:unhideWhenUsed/>
+    <w:rsid w:val="00F30F78"/>
+    <w:pPr>
+      <w:widowControl/>
+      <w:spacing w:before="100" w:beforeAutospacing="1" w:after="100" w:afterAutospacing="1"/>
+      <w:jc w:val="left"/>
+    </w:pPr>
+    <w:rPr>
+      <w:rFonts w:eastAsia="Times New Roman"/>
+      <w:kern w:val="0"/>
+      <w:sz w:val="24"/>
+      <w:szCs w:val="24"/>
+      <w:lang w:eastAsia="en-US"/>
+    </w:rPr>
+  </w:style>
+  <w:style w:type="table" w:styleId="TableGrid">
+    <w:name w:val="Table Grid"/>
+    <w:basedOn w:val="TableNormal"/>
+    <w:uiPriority w:val="59"/>
+    <w:rsid w:val="003F7233"/>
+    <w:tblPr>
+      <w:tblInd w:w="0" w:type="dxa"/>
+      <w:tblBorders>
+        <w:top w:val="single" w:sz="4" w:space="0" w:color="auto"/>
+        <w:left w:val="single" w:sz="4" w:space="0" w:color="auto"/>
+        <w:bottom w:val="single" w:sz="4" w:space="0" w:color="auto"/>
+        <w:right w:val="single" w:sz="4" w:space="0" w:color="auto"/>
+        <w:insideH w:val="single" w:sz="4" w:space="0" w:color="auto"/>
+        <w:insideV w:val="single" w:sz="4" w:space="0" w:color="auto"/>
+      </w:tblBorders>
+      <w:tblCellMar>
+        <w:top w:w="0" w:type="dxa"/>
+        <w:left w:w="108" w:type="dxa"/>
+        <w:bottom w:w="0" w:type="dxa"/>
+        <w:right w:w="108" w:type="dxa"/>
+      </w:tblCellMar>
+    </w:tblPr>
+  </w:style>
+  <w:style w:type="paragraph" w:styleId="Caption">
+    <w:name w:val="caption"/>
+    <w:basedOn w:val="Normal"/>
+    <w:next w:val="Normal"/>
+    <w:uiPriority w:val="35"/>
+    <w:unhideWhenUsed/>
+    <w:qFormat/>
+    <w:rsid w:val="00910DF6"/>
+    <w:pPr>
+      <w:spacing w:after="200"/>
+    </w:pPr>
+    <w:rPr>
+      <w:b/>
+      <w:bCs/>
+      <w:color w:val="4F81BD" w:themeColor="accent1"/>
+      <w:sz w:val="18"/>
+      <w:szCs w:val="18"/>
+    </w:rPr>
   </w:style>
 </w:styles>
 </file>

</xml_diff>